<commit_message>
Added BLEU and retrained
</commit_message>
<xml_diff>
--- a/Project-Report.docx
+++ b/Project-Report.docx
@@ -477,6 +477,9 @@
         <w:t xml:space="preserve">       </w:t>
       </w:r>
       <w:r>
+        <w:rPr>
+          <w:noProof/>
+        </w:rPr>
         <w:drawing>
           <wp:inline distT="0" distB="0" distL="0" distR="0" wp14:anchorId="513A5300" wp14:editId="369CF569">
             <wp:extent cx="4052583" cy="2266950"/>
@@ -1151,10 +1154,7 @@
         <w:t xml:space="preserve"> hidden and cell states. The decoder is converted into a single time step, and the first input fed to the decoder is the dummy </w:t>
       </w:r>
       <w:r>
-        <w:t>&lt;SOS&gt;</w:t>
-      </w:r>
-      <w:r>
-        <w:t xml:space="preserve"> token</w:t>
+        <w:t>&lt;SOS&gt; token</w:t>
       </w:r>
       <w:r>
         <w:t xml:space="preserve">. So, based on </w:t>
@@ -1445,19 +1445,7 @@
         <w:t>following diagram</w:t>
       </w:r>
       <w:r>
-        <w:t xml:space="preserve"> </w:t>
-      </w:r>
-      <w:r>
-        <w:t>demonstrates</w:t>
-      </w:r>
-      <w:r>
-        <w:t xml:space="preserve"> th</w:t>
-      </w:r>
-      <w:r>
-        <w:t>is</w:t>
-      </w:r>
-      <w:r>
-        <w:t xml:space="preserve"> high-level</w:t>
+        <w:t xml:space="preserve"> demonstrates this high-level</w:t>
       </w:r>
       <w:r>
         <w:t xml:space="preserve"> architecture</w:t>
@@ -1475,6 +1463,9 @@
         <w:t xml:space="preserve">        </w:t>
       </w:r>
       <w:r>
+        <w:rPr>
+          <w:noProof/>
+        </w:rPr>
         <w:drawing>
           <wp:inline distT="0" distB="0" distL="0" distR="0" wp14:anchorId="3D80DA66" wp14:editId="31D6107B">
             <wp:extent cx="4144403" cy="2290763"/>
@@ -1523,18 +1514,1003 @@
         <w:t xml:space="preserve"> a neural machine translation system that will learn to translate </w:t>
       </w:r>
       <w:r>
-        <w:t>simple mathematic questions in sentence form, and produce a correct answer, again in word form.</w:t>
-      </w:r>
-    </w:p>
-    <w:p>
-      <w:pPr>
-        <w:jc w:val="both"/>
-      </w:pPr>
-    </w:p>
-    <w:p>
-      <w:pPr>
-        <w:jc w:val="both"/>
-      </w:pPr>
+        <w:t>simple mathematic</w:t>
+      </w:r>
+      <w:r>
+        <w:t>al</w:t>
+      </w:r>
+      <w:r>
+        <w:t xml:space="preserve"> questions in sentence form, and produce a correct answer, again in word form.</w:t>
+      </w:r>
+    </w:p>
+    <w:p>
+      <w:pPr>
+        <w:jc w:val="both"/>
+      </w:pPr>
+      <w:r>
+        <w:t xml:space="preserve">We </w:t>
+      </w:r>
+      <w:r>
+        <w:t xml:space="preserve">cannot </w:t>
+      </w:r>
+      <w:r>
+        <w:t>directly</w:t>
+      </w:r>
+      <w:r>
+        <w:t xml:space="preserve"> fe</w:t>
+      </w:r>
+      <w:r>
+        <w:t>e</w:t>
+      </w:r>
+      <w:r>
+        <w:t>d</w:t>
+      </w:r>
+      <w:r>
+        <w:t xml:space="preserve"> our question and answer</w:t>
+      </w:r>
+      <w:r>
+        <w:t xml:space="preserve"> (Q&amp;A) text</w:t>
+      </w:r>
+      <w:r>
+        <w:t xml:space="preserve"> data directly into </w:t>
+      </w:r>
+      <w:r>
+        <w:t>our proposed model</w:t>
+      </w:r>
+      <w:r>
+        <w:t>, since neural networks can</w:t>
+      </w:r>
+      <w:r>
+        <w:t xml:space="preserve"> only</w:t>
+      </w:r>
+      <w:r>
+        <w:t xml:space="preserve"> understand </w:t>
+      </w:r>
+      <w:r>
+        <w:t>numerical values</w:t>
+      </w:r>
+      <w:r>
+        <w:t>.</w:t>
+      </w:r>
+      <w:r>
+        <w:t xml:space="preserve"> As such,</w:t>
+      </w:r>
+      <w:r>
+        <w:t xml:space="preserve"> </w:t>
+      </w:r>
+      <w:r>
+        <w:t>we</w:t>
+      </w:r>
+      <w:r>
+        <w:t xml:space="preserve"> will treat each word as a</w:t>
+      </w:r>
+      <w:r>
+        <w:t>n</w:t>
+      </w:r>
+      <w:r>
+        <w:t xml:space="preserve"> </w:t>
+      </w:r>
+      <w:r>
+        <w:t>index value uniquely assigned to a given word, the</w:t>
+      </w:r>
+      <w:r>
+        <w:t xml:space="preserve"> length </w:t>
+      </w:r>
+      <w:r>
+        <w:t>of this index will</w:t>
+      </w:r>
+      <w:r>
+        <w:t xml:space="preserve"> </w:t>
+      </w:r>
+      <w:r>
+        <w:t>be</w:t>
+      </w:r>
+      <w:r>
+        <w:t xml:space="preserve"> equal to the number of words present in each corpus. If the </w:t>
+      </w:r>
+      <w:r>
+        <w:t>Q&amp;A</w:t>
+      </w:r>
+      <w:r>
+        <w:t xml:space="preserve"> combination contains 120 unique words</w:t>
+      </w:r>
+      <w:r>
+        <w:t xml:space="preserve">, </w:t>
+      </w:r>
+      <w:r>
+        <w:t>we will have a vocabulary index of size 120, plus any additional standardised tokens we care to add</w:t>
+      </w:r>
+      <w:r>
+        <w:t xml:space="preserve">. We will read through the English and the French corpus and determine the number of unique words in each of them. For example, let's assume that in the </w:t>
+      </w:r>
+      <w:r>
+        <w:t>text</w:t>
+      </w:r>
+      <w:r>
+        <w:t xml:space="preserve"> corpus, we have four words</w:t>
+      </w:r>
+      <w:r>
+        <w:t>,</w:t>
+      </w:r>
+      <w:r>
+        <w:t xml:space="preserve"> </w:t>
+      </w:r>
+      <w:r>
+        <w:t>“</w:t>
+      </w:r>
+      <w:proofErr w:type="gramStart"/>
+      <w:r>
+        <w:rPr>
+          <w:b/>
+          <w:bCs/>
+          <w:i/>
+          <w:iCs/>
+        </w:rPr>
+        <w:t>thirty six</w:t>
+      </w:r>
+      <w:proofErr w:type="gramEnd"/>
+      <w:r>
+        <w:rPr>
+          <w:b/>
+          <w:bCs/>
+          <w:i/>
+          <w:iCs/>
+        </w:rPr>
+        <w:t xml:space="preserve"> plus </w:t>
+      </w:r>
+      <w:r>
+        <w:rPr>
+          <w:b/>
+          <w:bCs/>
+          <w:i/>
+          <w:iCs/>
+        </w:rPr>
+        <w:t>twenty</w:t>
+      </w:r>
+      <w:r>
+        <w:rPr>
+          <w:b/>
+          <w:bCs/>
+          <w:i/>
+          <w:iCs/>
+        </w:rPr>
+        <w:t xml:space="preserve"> two</w:t>
+      </w:r>
+      <w:r>
+        <w:t>” then w</w:t>
+      </w:r>
+      <w:r>
+        <w:t>e can define the indices of each of the words as follows</w:t>
+      </w:r>
+      <w:r>
+        <w:t>,</w:t>
+      </w:r>
+    </w:p>
+    <w:tbl>
+      <w:tblPr>
+        <w:tblStyle w:val="TableGrid"/>
+        <w:tblW w:w="0" w:type="auto"/>
+        <w:tblLook w:val="04A0" w:firstRow="1" w:lastRow="0" w:firstColumn="1" w:lastColumn="0" w:noHBand="0" w:noVBand="1"/>
+      </w:tblPr>
+      <w:tblGrid>
+        <w:gridCol w:w="4508"/>
+        <w:gridCol w:w="4508"/>
+      </w:tblGrid>
+      <w:tr>
+        <w:tc>
+          <w:tcPr>
+            <w:tcW w:w="4508" w:type="dxa"/>
+            <w:shd w:val="clear" w:color="auto" w:fill="D9D9D9" w:themeFill="background1" w:themeFillShade="D9"/>
+          </w:tcPr>
+          <w:p>
+            <w:pPr>
+              <w:jc w:val="both"/>
+              <w:rPr>
+                <w:b/>
+                <w:bCs/>
+              </w:rPr>
+            </w:pPr>
+            <w:r>
+              <w:rPr>
+                <w:b/>
+                <w:bCs/>
+              </w:rPr>
+              <w:t>W</w:t>
+            </w:r>
+            <w:r>
+              <w:rPr>
+                <w:b/>
+                <w:bCs/>
+              </w:rPr>
+              <w:t>ord</w:t>
+            </w:r>
+          </w:p>
+        </w:tc>
+        <w:tc>
+          <w:tcPr>
+            <w:tcW w:w="4508" w:type="dxa"/>
+            <w:shd w:val="clear" w:color="auto" w:fill="D9D9D9" w:themeFill="background1" w:themeFillShade="D9"/>
+          </w:tcPr>
+          <w:p>
+            <w:pPr>
+              <w:jc w:val="both"/>
+              <w:rPr>
+                <w:b/>
+                <w:bCs/>
+              </w:rPr>
+            </w:pPr>
+            <w:r>
+              <w:rPr>
+                <w:b/>
+                <w:bCs/>
+              </w:rPr>
+              <w:t>Index</w:t>
+            </w:r>
+          </w:p>
+        </w:tc>
+      </w:tr>
+      <w:tr>
+        <w:tc>
+          <w:tcPr>
+            <w:tcW w:w="4508" w:type="dxa"/>
+            <w:shd w:val="clear" w:color="auto" w:fill="FFFFFF" w:themeFill="background1"/>
+          </w:tcPr>
+          <w:p>
+            <w:pPr>
+              <w:jc w:val="both"/>
+              <w:rPr>
+                <w:i/>
+                <w:iCs/>
+              </w:rPr>
+            </w:pPr>
+            <w:r>
+              <w:rPr>
+                <w:i/>
+                <w:iCs/>
+              </w:rPr>
+              <w:t>&lt;SOS&gt;</w:t>
+            </w:r>
+          </w:p>
+        </w:tc>
+        <w:tc>
+          <w:tcPr>
+            <w:tcW w:w="4508" w:type="dxa"/>
+            <w:shd w:val="clear" w:color="auto" w:fill="FFFFFF" w:themeFill="background1"/>
+          </w:tcPr>
+          <w:p>
+            <w:pPr>
+              <w:jc w:val="both"/>
+            </w:pPr>
+            <w:r>
+              <w:t>0</w:t>
+            </w:r>
+          </w:p>
+        </w:tc>
+      </w:tr>
+      <w:tr>
+        <w:tc>
+          <w:tcPr>
+            <w:tcW w:w="4508" w:type="dxa"/>
+            <w:shd w:val="clear" w:color="auto" w:fill="FFFFFF" w:themeFill="background1"/>
+          </w:tcPr>
+          <w:p>
+            <w:pPr>
+              <w:jc w:val="both"/>
+            </w:pPr>
+            <w:r>
+              <w:t>&lt;</w:t>
+            </w:r>
+            <w:r>
+              <w:rPr>
+                <w:i/>
+                <w:iCs/>
+              </w:rPr>
+              <w:t>EOS</w:t>
+            </w:r>
+            <w:r>
+              <w:t>&gt;</w:t>
+            </w:r>
+          </w:p>
+        </w:tc>
+        <w:tc>
+          <w:tcPr>
+            <w:tcW w:w="4508" w:type="dxa"/>
+            <w:shd w:val="clear" w:color="auto" w:fill="FFFFFF" w:themeFill="background1"/>
+          </w:tcPr>
+          <w:p>
+            <w:pPr>
+              <w:jc w:val="both"/>
+            </w:pPr>
+            <w:r>
+              <w:t>1</w:t>
+            </w:r>
+          </w:p>
+        </w:tc>
+      </w:tr>
+      <w:tr>
+        <w:tc>
+          <w:tcPr>
+            <w:tcW w:w="4508" w:type="dxa"/>
+          </w:tcPr>
+          <w:p>
+            <w:pPr>
+              <w:jc w:val="both"/>
+              <w:rPr>
+                <w:i/>
+                <w:iCs/>
+              </w:rPr>
+            </w:pPr>
+            <w:r>
+              <w:rPr>
+                <w:i/>
+                <w:iCs/>
+              </w:rPr>
+              <w:t>plus</w:t>
+            </w:r>
+          </w:p>
+        </w:tc>
+        <w:tc>
+          <w:tcPr>
+            <w:tcW w:w="4508" w:type="dxa"/>
+          </w:tcPr>
+          <w:p>
+            <w:pPr>
+              <w:jc w:val="both"/>
+            </w:pPr>
+            <w:r>
+              <w:t>2</w:t>
+            </w:r>
+          </w:p>
+        </w:tc>
+      </w:tr>
+      <w:tr>
+        <w:tc>
+          <w:tcPr>
+            <w:tcW w:w="4508" w:type="dxa"/>
+          </w:tcPr>
+          <w:p>
+            <w:pPr>
+              <w:jc w:val="both"/>
+              <w:rPr>
+                <w:i/>
+                <w:iCs/>
+              </w:rPr>
+            </w:pPr>
+            <w:r>
+              <w:rPr>
+                <w:i/>
+                <w:iCs/>
+              </w:rPr>
+              <w:t>Six</w:t>
+            </w:r>
+          </w:p>
+        </w:tc>
+        <w:tc>
+          <w:tcPr>
+            <w:tcW w:w="4508" w:type="dxa"/>
+          </w:tcPr>
+          <w:p>
+            <w:pPr>
+              <w:jc w:val="both"/>
+            </w:pPr>
+            <w:r>
+              <w:t>3</w:t>
+            </w:r>
+          </w:p>
+        </w:tc>
+      </w:tr>
+      <w:tr>
+        <w:tc>
+          <w:tcPr>
+            <w:tcW w:w="4508" w:type="dxa"/>
+          </w:tcPr>
+          <w:p>
+            <w:pPr>
+              <w:jc w:val="both"/>
+              <w:rPr>
+                <w:i/>
+                <w:iCs/>
+              </w:rPr>
+            </w:pPr>
+            <w:r>
+              <w:rPr>
+                <w:i/>
+                <w:iCs/>
+              </w:rPr>
+              <w:t>two</w:t>
+            </w:r>
+          </w:p>
+        </w:tc>
+        <w:tc>
+          <w:tcPr>
+            <w:tcW w:w="4508" w:type="dxa"/>
+          </w:tcPr>
+          <w:p>
+            <w:pPr>
+              <w:jc w:val="both"/>
+            </w:pPr>
+            <w:r>
+              <w:t>4</w:t>
+            </w:r>
+          </w:p>
+        </w:tc>
+      </w:tr>
+      <w:tr>
+        <w:tc>
+          <w:tcPr>
+            <w:tcW w:w="4508" w:type="dxa"/>
+          </w:tcPr>
+          <w:p>
+            <w:pPr>
+              <w:jc w:val="both"/>
+              <w:rPr>
+                <w:i/>
+                <w:iCs/>
+              </w:rPr>
+            </w:pPr>
+            <w:r>
+              <w:rPr>
+                <w:i/>
+                <w:iCs/>
+              </w:rPr>
+              <w:t>Twenty</w:t>
+            </w:r>
+          </w:p>
+        </w:tc>
+        <w:tc>
+          <w:tcPr>
+            <w:tcW w:w="4508" w:type="dxa"/>
+          </w:tcPr>
+          <w:p>
+            <w:pPr>
+              <w:jc w:val="both"/>
+            </w:pPr>
+            <w:r>
+              <w:t>5</w:t>
+            </w:r>
+          </w:p>
+        </w:tc>
+      </w:tr>
+      <w:tr>
+        <w:tc>
+          <w:tcPr>
+            <w:tcW w:w="4508" w:type="dxa"/>
+          </w:tcPr>
+          <w:p>
+            <w:pPr>
+              <w:jc w:val="both"/>
+              <w:rPr>
+                <w:i/>
+                <w:iCs/>
+              </w:rPr>
+            </w:pPr>
+            <w:r>
+              <w:rPr>
+                <w:i/>
+                <w:iCs/>
+              </w:rPr>
+              <w:t>thirty</w:t>
+            </w:r>
+          </w:p>
+        </w:tc>
+        <w:tc>
+          <w:tcPr>
+            <w:tcW w:w="4508" w:type="dxa"/>
+          </w:tcPr>
+          <w:p>
+            <w:pPr>
+              <w:jc w:val="both"/>
+            </w:pPr>
+            <w:r>
+              <w:t>6</w:t>
+            </w:r>
+          </w:p>
+        </w:tc>
+      </w:tr>
+      <w:tr>
+        <w:tc>
+          <w:tcPr>
+            <w:tcW w:w="4508" w:type="dxa"/>
+          </w:tcPr>
+          <w:p>
+            <w:pPr>
+              <w:jc w:val="both"/>
+              <w:rPr>
+                <w:i/>
+                <w:iCs/>
+              </w:rPr>
+            </w:pPr>
+            <w:r>
+              <w:rPr>
+                <w:i/>
+                <w:iCs/>
+              </w:rPr>
+              <w:t>eight</w:t>
+            </w:r>
+          </w:p>
+        </w:tc>
+        <w:tc>
+          <w:tcPr>
+            <w:tcW w:w="4508" w:type="dxa"/>
+          </w:tcPr>
+          <w:p>
+            <w:pPr>
+              <w:jc w:val="both"/>
+            </w:pPr>
+            <w:r>
+              <w:t>7</w:t>
+            </w:r>
+          </w:p>
+        </w:tc>
+      </w:tr>
+      <w:tr>
+        <w:tc>
+          <w:tcPr>
+            <w:tcW w:w="4508" w:type="dxa"/>
+          </w:tcPr>
+          <w:p>
+            <w:pPr>
+              <w:jc w:val="both"/>
+              <w:rPr>
+                <w:i/>
+                <w:iCs/>
+              </w:rPr>
+            </w:pPr>
+            <w:r>
+              <w:rPr>
+                <w:i/>
+                <w:iCs/>
+              </w:rPr>
+              <w:t>fifty</w:t>
+            </w:r>
+          </w:p>
+        </w:tc>
+        <w:tc>
+          <w:tcPr>
+            <w:tcW w:w="4508" w:type="dxa"/>
+          </w:tcPr>
+          <w:p>
+            <w:pPr>
+              <w:jc w:val="both"/>
+            </w:pPr>
+            <w:r>
+              <w:t>8</w:t>
+            </w:r>
+          </w:p>
+        </w:tc>
+      </w:tr>
+    </w:tbl>
+    <w:p>
+      <w:pPr>
+        <w:jc w:val="both"/>
+      </w:pPr>
+    </w:p>
+    <w:p>
+      <w:pPr>
+        <w:jc w:val="both"/>
+      </w:pPr>
+      <w:r>
+        <w:t>So, if we consider the input question</w:t>
+      </w:r>
+      <w:r>
+        <w:t>, we will have a sequence of words represented as a vector</w:t>
+      </w:r>
+      <w:r>
+        <w:t xml:space="preserve"> of index</w:t>
+      </w:r>
+      <w:r>
+        <w:t>ed</w:t>
+      </w:r>
+      <w:r>
+        <w:t xml:space="preserve"> values</w:t>
+      </w:r>
+      <w:r>
+        <w:t>,</w:t>
+      </w:r>
+      <w:r>
+        <w:t xml:space="preserve"> </w:t>
+      </w:r>
+      <w:r>
+        <w:t xml:space="preserve">the vector </w:t>
+      </w:r>
+      <w:r>
+        <w:t>for question</w:t>
+      </w:r>
+      <w:r>
+        <w:t xml:space="preserve"> pose above</w:t>
+      </w:r>
+      <w:r>
+        <w:t xml:space="preserve"> </w:t>
+      </w:r>
+      <w:r>
+        <w:t>will be</w:t>
+      </w:r>
+      <w:r>
+        <w:t xml:space="preserve"> </w:t>
+      </w:r>
+      <w:r>
+        <w:t>[</w:t>
+      </w:r>
+      <w:r>
+        <w:t>6,3,2,5,4</w:t>
+      </w:r>
+      <w:r>
+        <w:t>].</w:t>
+      </w:r>
+    </w:p>
+    <w:p>
+      <w:pPr>
+        <w:jc w:val="both"/>
+      </w:pPr>
+      <w:r>
+        <w:lastRenderedPageBreak/>
+        <w:t xml:space="preserve">The next obvious question is how to manage the sequence length, since this might vary. The most accepted approach is to have a fixed sequence length either equal to the maximum sequence length of the sentence in the corpus, or a predetermined reasonable length. We will be using the </w:t>
+      </w:r>
+      <w:r>
+        <w:t>answer</w:t>
+      </w:r>
+      <w:r>
+        <w:t xml:space="preserve"> </w:t>
+      </w:r>
+      <w:r>
+        <w:t>word sequences</w:t>
+      </w:r>
+      <w:r>
+        <w:t xml:space="preserve"> twice</w:t>
+      </w:r>
+      <w:r>
+        <w:t>,</w:t>
+      </w:r>
+      <w:r>
+        <w:t xml:space="preserve"> once as the output sequence of translation from the decoder, and once as the input to the decoder, with the only difference being that the output sequence will be ahead of the input sequence by one time step. So, the first word in the input target sequence would be the </w:t>
+      </w:r>
+      <w:r>
+        <w:t>token</w:t>
+      </w:r>
+      <w:r>
+        <w:t xml:space="preserve"> </w:t>
+      </w:r>
+      <w:r>
+        <w:t>&lt;</w:t>
+      </w:r>
+      <w:r>
+        <w:rPr>
+          <w:b/>
+          <w:bCs/>
+        </w:rPr>
+        <w:t>SOS</w:t>
+      </w:r>
+      <w:r>
+        <w:t>&gt; representing the ‘Start-Of-Sequence’</w:t>
+      </w:r>
+      <w:r>
+        <w:t xml:space="preserve">, while the last word in the output target sequence would be the </w:t>
+      </w:r>
+      <w:r>
+        <w:t>token</w:t>
+      </w:r>
+      <w:r>
+        <w:t xml:space="preserve"> </w:t>
+      </w:r>
+      <w:r>
+        <w:t>&lt;</w:t>
+      </w:r>
+      <w:r>
+        <w:rPr>
+          <w:b/>
+          <w:bCs/>
+        </w:rPr>
+        <w:t>EOS</w:t>
+      </w:r>
+      <w:r>
+        <w:t>&gt;</w:t>
+      </w:r>
+      <w:r>
+        <w:t xml:space="preserve">, marking the </w:t>
+      </w:r>
+      <w:r>
+        <w:t>‘End-Of-Sequence’</w:t>
+      </w:r>
+      <w:r>
+        <w:t>.</w:t>
+      </w:r>
+    </w:p>
+    <w:p>
+      <w:pPr>
+        <w:jc w:val="both"/>
+      </w:pPr>
+      <w:r>
+        <w:t xml:space="preserve">If the target </w:t>
+      </w:r>
+      <w:r>
+        <w:t>question sequence</w:t>
+      </w:r>
+      <w:r>
+        <w:t xml:space="preserve"> is </w:t>
+      </w:r>
+      <w:r>
+        <w:t>“</w:t>
+      </w:r>
+      <w:proofErr w:type="gramStart"/>
+      <w:r>
+        <w:rPr>
+          <w:b/>
+          <w:bCs/>
+          <w:i/>
+          <w:iCs/>
+        </w:rPr>
+        <w:t>thirty six</w:t>
+      </w:r>
+      <w:proofErr w:type="gramEnd"/>
+      <w:r>
+        <w:rPr>
+          <w:b/>
+          <w:bCs/>
+          <w:i/>
+          <w:iCs/>
+        </w:rPr>
+        <w:t xml:space="preserve"> plus </w:t>
+      </w:r>
+      <w:r>
+        <w:rPr>
+          <w:b/>
+          <w:bCs/>
+          <w:i/>
+          <w:iCs/>
+        </w:rPr>
+        <w:t>twenty</w:t>
+      </w:r>
+      <w:r>
+        <w:rPr>
+          <w:b/>
+          <w:bCs/>
+          <w:i/>
+          <w:iCs/>
+        </w:rPr>
+        <w:t xml:space="preserve"> two</w:t>
+      </w:r>
+      <w:r>
+        <w:t>”</w:t>
+      </w:r>
+      <w:r>
+        <w:t xml:space="preserve">, the input </w:t>
+      </w:r>
+      <w:r>
+        <w:t>question</w:t>
+      </w:r>
+      <w:r>
+        <w:t xml:space="preserve"> and the output </w:t>
+      </w:r>
+      <w:r>
+        <w:t>answer</w:t>
+      </w:r>
+      <w:r>
+        <w:t xml:space="preserve"> sequence in the decoder would be as follows</w:t>
+      </w:r>
+      <w:r>
+        <w:t>,</w:t>
+      </w:r>
+    </w:p>
+    <w:p>
+      <w:pPr>
+        <w:jc w:val="both"/>
+      </w:pPr>
+      <w:r>
+        <w:tab/>
+      </w:r>
+      <w:r>
+        <w:tab/>
+      </w:r>
+      <w:r>
+        <w:t>Question</w:t>
+      </w:r>
+      <w:r>
+        <w:t xml:space="preserve">: </w:t>
+      </w:r>
+      <w:r>
+        <w:tab/>
+      </w:r>
+      <w:r>
+        <w:t>[</w:t>
+      </w:r>
+      <w:r>
+        <w:rPr>
+          <w:b/>
+          <w:bCs/>
+        </w:rPr>
+        <w:t>&lt;SOS&gt;</w:t>
+      </w:r>
+      <w:r>
+        <w:t>], [</w:t>
+      </w:r>
+      <w:r>
+        <w:rPr>
+          <w:b/>
+          <w:bCs/>
+          <w:i/>
+          <w:iCs/>
+        </w:rPr>
+        <w:t>thirty</w:t>
+      </w:r>
+      <w:r>
+        <w:t>], [</w:t>
+      </w:r>
+      <w:r>
+        <w:rPr>
+          <w:b/>
+          <w:bCs/>
+          <w:i/>
+          <w:iCs/>
+        </w:rPr>
+        <w:t>six</w:t>
+      </w:r>
+      <w:r>
+        <w:t>], [</w:t>
+      </w:r>
+      <w:r>
+        <w:rPr>
+          <w:b/>
+          <w:bCs/>
+          <w:i/>
+          <w:iCs/>
+        </w:rPr>
+        <w:t>plus</w:t>
+      </w:r>
+      <w:r>
+        <w:t>], [</w:t>
+      </w:r>
+      <w:r>
+        <w:rPr>
+          <w:b/>
+          <w:bCs/>
+          <w:i/>
+          <w:iCs/>
+        </w:rPr>
+        <w:t>twenty</w:t>
+      </w:r>
+      <w:r>
+        <w:t>], [</w:t>
+      </w:r>
+      <w:r>
+        <w:rPr>
+          <w:b/>
+          <w:bCs/>
+          <w:i/>
+          <w:iCs/>
+        </w:rPr>
+        <w:t>two</w:t>
+      </w:r>
+      <w:r>
+        <w:t>]</w:t>
+      </w:r>
+    </w:p>
+    <w:p>
+      <w:pPr>
+        <w:jc w:val="both"/>
+      </w:pPr>
+      <w:r>
+        <w:tab/>
+      </w:r>
+      <w:r>
+        <w:tab/>
+      </w:r>
+      <w:r>
+        <w:t xml:space="preserve">Answer: </w:t>
+      </w:r>
+      <w:r>
+        <w:tab/>
+      </w:r>
+      <w:r>
+        <w:t>[</w:t>
+      </w:r>
+      <w:r>
+        <w:rPr>
+          <w:b/>
+          <w:bCs/>
+          <w:i/>
+          <w:iCs/>
+        </w:rPr>
+        <w:t>fifty</w:t>
+      </w:r>
+      <w:r>
+        <w:t>], [</w:t>
+      </w:r>
+      <w:r>
+        <w:rPr>
+          <w:b/>
+          <w:bCs/>
+          <w:i/>
+          <w:iCs/>
+        </w:rPr>
+        <w:t>eight</w:t>
+      </w:r>
+      <w:r>
+        <w:t>], [</w:t>
+      </w:r>
+      <w:r>
+        <w:rPr>
+          <w:b/>
+          <w:bCs/>
+        </w:rPr>
+        <w:t>&lt;EOS&gt;</w:t>
+      </w:r>
+      <w:r>
+        <w:t>]</w:t>
+      </w:r>
+    </w:p>
+    <w:p>
+      <w:pPr>
+        <w:jc w:val="both"/>
+      </w:pPr>
+      <w:r>
+        <w:t>This in turn is translated into the required index vectors, which for our example would be as follows,</w:t>
+      </w:r>
+    </w:p>
+    <w:p>
+      <w:pPr>
+        <w:jc w:val="both"/>
+      </w:pPr>
+      <w:r>
+        <w:tab/>
+      </w:r>
+      <w:r>
+        <w:tab/>
+        <w:t xml:space="preserve">Question: </w:t>
+      </w:r>
+      <w:r>
+        <w:tab/>
+      </w:r>
+      <w:r>
+        <w:t>[</w:t>
+      </w:r>
+      <w:r>
+        <w:rPr>
+          <w:b/>
+          <w:bCs/>
+          <w:i/>
+          <w:iCs/>
+        </w:rPr>
+        <w:t>6,3,2,5,4</w:t>
+      </w:r>
+      <w:r>
+        <w:t>]</w:t>
+      </w:r>
+    </w:p>
+    <w:p>
+      <w:pPr>
+        <w:jc w:val="both"/>
+      </w:pPr>
+      <w:r>
+        <w:tab/>
+      </w:r>
+      <w:r>
+        <w:tab/>
+        <w:t>Answer:</w:t>
+      </w:r>
+      <w:r>
+        <w:tab/>
+        <w:t>[</w:t>
+      </w:r>
+      <w:r>
+        <w:rPr>
+          <w:b/>
+          <w:bCs/>
+          <w:i/>
+          <w:iCs/>
+        </w:rPr>
+        <w:t>8,7,1</w:t>
+      </w:r>
+      <w:r>
+        <w:t>]</w:t>
+      </w:r>
+    </w:p>
+    <w:p>
+      <w:pPr>
+        <w:jc w:val="both"/>
+      </w:pPr>
+      <w:r>
+        <w:t xml:space="preserve"> </w:t>
+      </w:r>
     </w:p>
     <w:p>
       <w:pPr>
@@ -2589,6 +3565,25 @@
       <w:color w:val="666666"/>
     </w:rPr>
   </w:style>
+  <w:style w:type="table" w:styleId="TableGrid">
+    <w:name w:val="Table Grid"/>
+    <w:basedOn w:val="TableNormal"/>
+    <w:uiPriority w:val="39"/>
+    <w:rsid w:val="00705A7B"/>
+    <w:pPr>
+      <w:spacing w:after="0" w:line="240" w:lineRule="auto"/>
+    </w:pPr>
+    <w:tblPr>
+      <w:tblBorders>
+        <w:top w:val="single" w:sz="4" w:space="0" w:color="auto"/>
+        <w:left w:val="single" w:sz="4" w:space="0" w:color="auto"/>
+        <w:bottom w:val="single" w:sz="4" w:space="0" w:color="auto"/>
+        <w:right w:val="single" w:sz="4" w:space="0" w:color="auto"/>
+        <w:insideH w:val="single" w:sz="4" w:space="0" w:color="auto"/>
+        <w:insideV w:val="single" w:sz="4" w:space="0" w:color="auto"/>
+      </w:tblBorders>
+    </w:tblPr>
+  </w:style>
 </w:styles>
 </file>
 

</xml_diff>

<commit_message>
Maded modifications to BLEU
</commit_message>
<xml_diff>
--- a/Project-Report.docx
+++ b/Project-Report.docx
@@ -29,7 +29,219 @@
         <w:jc w:val="both"/>
       </w:pPr>
       <w:r>
-        <w:t>Include project objectives</w:t>
+        <w:t>The Department for Education (DfE) is committed to supporting the </w:t>
+      </w:r>
+      <w:hyperlink r:id="rId5" w:history="1">
+        <w:r>
+          <w:rPr>
+            <w:rStyle w:val="Hyperlink"/>
+          </w:rPr>
+          <w:t>AI Opportunities Action Plan</w:t>
+        </w:r>
+      </w:hyperlink>
+      <w:r>
+        <w:t>.</w:t>
+      </w:r>
+      <w:r>
+        <w:t xml:space="preserve"> </w:t>
+      </w:r>
+      <w:r>
+        <w:t>Most recently, t</w:t>
+      </w:r>
+      <w:r>
+        <w:t xml:space="preserve">he department has become </w:t>
+      </w:r>
+      <w:r>
+        <w:t>strongly focussed on</w:t>
+      </w:r>
+      <w:r>
+        <w:t xml:space="preserve"> the delivery of </w:t>
+      </w:r>
+      <w:r>
+        <w:t xml:space="preserve">Generative artificial intelligence </w:t>
+      </w:r>
+      <w:r>
+        <w:t>models to facilitate teaching and learning, helping to alleviate the learning facilitation burden experienced by many teaching professionals.</w:t>
+      </w:r>
+    </w:p>
+    <w:p>
+      <w:pPr>
+        <w:jc w:val="both"/>
+      </w:pPr>
+      <w:r>
+        <w:t>The objective of this project is to develop a prototype which demonstrates how such technology could potentially be leveraged in a classroom set</w:t>
+      </w:r>
+      <w:r>
+        <w:t>ting. One of the</w:t>
+      </w:r>
+      <w:r>
+        <w:t xml:space="preserve"> most</w:t>
+      </w:r>
+      <w:r>
+        <w:t xml:space="preserve"> pervasive issues</w:t>
+      </w:r>
+      <w:r>
+        <w:t>, and</w:t>
+      </w:r>
+      <w:r>
+        <w:t xml:space="preserve"> a major</w:t>
+      </w:r>
+      <w:r>
+        <w:t xml:space="preserve"> cause for concern </w:t>
+      </w:r>
+      <w:r>
+        <w:t>for</w:t>
+      </w:r>
+      <w:r>
+        <w:t xml:space="preserve"> the DfE is the continuing struggle to support STEM subjects beyond the standard curriculum. However, the ability of AI to make a tangible difference in this area is fast becoming apparent, and it is </w:t>
+      </w:r>
+      <w:r>
+        <w:t>the</w:t>
+      </w:r>
+      <w:r>
+        <w:t xml:space="preserve"> application of such </w:t>
+      </w:r>
+      <w:r>
+        <w:t>tools</w:t>
+      </w:r>
+      <w:r>
+        <w:t>, together with a comprehensive evaluation,</w:t>
+      </w:r>
+      <w:r>
+        <w:t xml:space="preserve"> </w:t>
+      </w:r>
+      <w:r>
+        <w:t>to</w:t>
+      </w:r>
+      <w:r>
+        <w:t xml:space="preserve"> which this project will focus.</w:t>
+      </w:r>
+    </w:p>
+    <w:p>
+      <w:pPr>
+        <w:jc w:val="both"/>
+      </w:pPr>
+      <w:r>
+        <w:t xml:space="preserve">More specifically, we will concern ourselves with the </w:t>
+      </w:r>
+      <w:r>
+        <w:t>development of a</w:t>
+      </w:r>
+      <w:r>
+        <w:t xml:space="preserve"> prototype</w:t>
+      </w:r>
+      <w:r>
+        <w:t xml:space="preserve"> </w:t>
+      </w:r>
+      <w:r>
+        <w:rPr>
+          <w:b/>
+          <w:bCs/>
+        </w:rPr>
+        <w:t>maths question and answer teaching support assistant</w:t>
+      </w:r>
+      <w:r>
+        <w:t xml:space="preserve">, utilising </w:t>
+      </w:r>
+      <w:r>
+        <w:rPr>
+          <w:b/>
+          <w:bCs/>
+        </w:rPr>
+        <w:t>Sequence-to-Sequence</w:t>
+      </w:r>
+      <w:r>
+        <w:t xml:space="preserve"> (</w:t>
+      </w:r>
+      <w:r>
+        <w:rPr>
+          <w:b/>
+          <w:bCs/>
+        </w:rPr>
+        <w:t>encoder-decoder</w:t>
+      </w:r>
+      <w:r>
+        <w:t xml:space="preserve">) modelling alongside </w:t>
+      </w:r>
+      <w:r>
+        <w:rPr>
+          <w:b/>
+          <w:bCs/>
+          <w:i/>
+          <w:iCs/>
+        </w:rPr>
+        <w:t>Long-Short-Term Memory</w:t>
+      </w:r>
+      <w:r>
+        <w:t xml:space="preserve"> (</w:t>
+      </w:r>
+      <w:r>
+        <w:rPr>
+          <w:b/>
+          <w:bCs/>
+        </w:rPr>
+        <w:t>LSTM</w:t>
+      </w:r>
+      <w:r>
+        <w:t xml:space="preserve">) models, trained on a variety of mathematics question and answer samples. The approach will include a defined data preprocessing pipeline, a robust model training regime employing </w:t>
+      </w:r>
+      <w:r>
+        <w:rPr>
+          <w:b/>
+          <w:bCs/>
+          <w:i/>
+          <w:iCs/>
+        </w:rPr>
+        <w:t>k-fold cross-validation</w:t>
+      </w:r>
+      <w:r>
+        <w:t xml:space="preserve"> to avoid overfitting, a comprehensive </w:t>
+      </w:r>
+      <w:r>
+        <w:rPr>
+          <w:b/>
+          <w:bCs/>
+        </w:rPr>
+        <w:t>hyperparameter tuning</w:t>
+      </w:r>
+      <w:r>
+        <w:t xml:space="preserve"> regime</w:t>
+      </w:r>
+      <w:r>
+        <w:t xml:space="preserve"> </w:t>
+      </w:r>
+      <w:r>
+        <w:t>to</w:t>
+      </w:r>
+      <w:r>
+        <w:t xml:space="preserve"> maximise performance</w:t>
+      </w:r>
+      <w:r>
+        <w:t xml:space="preserve">, and detailed evaluation utilising </w:t>
+      </w:r>
+      <w:r>
+        <w:rPr>
+          <w:b/>
+          <w:bCs/>
+        </w:rPr>
+        <w:t>BLEU scores</w:t>
+      </w:r>
+      <w:r>
+        <w:t>.</w:t>
+      </w:r>
+    </w:p>
+    <w:p>
+      <w:pPr>
+        <w:jc w:val="both"/>
+      </w:pPr>
+      <w:r>
+        <w:t xml:space="preserve">The intention here is not to create a first-class, production ready system, but rather to demonstrate and evaluate the potential such AI tools can bring to this area of study. </w:t>
+      </w:r>
+      <w:r>
+        <w:t>Based on this study, conclusions will be drawn and recommendations made on those areas that offer potential for further development.</w:t>
+      </w:r>
+      <w:r>
+        <w:t xml:space="preserve"> </w:t>
       </w:r>
     </w:p>
     <w:p>
@@ -122,21 +334,16 @@
         <w:jc w:val="both"/>
       </w:pPr>
       <w:r>
-        <w:t>Show evidence as to why we made this choice of model, i.e. links to articles etc justifying why this would be a good choice………</w:t>
-      </w:r>
-      <w:proofErr w:type="gramStart"/>
-      <w:r>
-        <w:t>…..</w:t>
-      </w:r>
-      <w:proofErr w:type="gramEnd"/>
-      <w:r>
-        <w:t xml:space="preserve"> </w:t>
-      </w:r>
-    </w:p>
-    <w:p>
-      <w:pPr>
-        <w:jc w:val="both"/>
-      </w:pPr>
+        <w:t xml:space="preserve">Show evidence as to why we made this choice of model, i.e. links to articles etc justifying why this would be a good choice………….. </w:t>
+      </w:r>
+    </w:p>
+    <w:p>
+      <w:pPr>
+        <w:jc w:val="both"/>
+      </w:pPr>
+      <w:r>
+        <w:t>There are a number of techniques we could employ to create our prototype, not least the …..blah blah</w:t>
+      </w:r>
     </w:p>
     <w:p>
       <w:pPr>
@@ -161,7 +368,17 @@
         <w:t>Neural machine translation</w:t>
       </w:r>
       <w:r>
-        <w:t xml:space="preserve"> (NMT)</w:t>
+        <w:t xml:space="preserve"> (</w:t>
+      </w:r>
+      <w:r>
+        <w:rPr>
+          <w:b/>
+          <w:bCs/>
+        </w:rPr>
+        <w:t>NMT</w:t>
+      </w:r>
+      <w:r>
+        <w:t>)</w:t>
       </w:r>
       <w:r>
         <w:t xml:space="preserve"> approach that</w:t>
@@ -182,6 +399,7 @@
         <w:t xml:space="preserve"> to the target </w:t>
       </w:r>
       <w:r>
+        <w:lastRenderedPageBreak/>
         <w:t>answer</w:t>
       </w:r>
       <w:r>
@@ -330,18 +548,50 @@
         <w:jc w:val="both"/>
       </w:pPr>
       <w:r>
-        <w:t>Describe LSTM</w:t>
-      </w:r>
-      <w:proofErr w:type="gramStart"/>
-      <w:r>
-        <w:t>…..</w:t>
-      </w:r>
-      <w:proofErr w:type="gramEnd"/>
-    </w:p>
-    <w:p>
-      <w:pPr>
-        <w:jc w:val="both"/>
-      </w:pPr>
+        <w:t xml:space="preserve">We will leverage the power of </w:t>
+      </w:r>
+      <w:r>
+        <w:t>LSTM model</w:t>
+      </w:r>
+      <w:r>
+        <w:t>s as the basis for our models</w:t>
+      </w:r>
+      <w:r>
+        <w:t xml:space="preserve"> </w:t>
+      </w:r>
+      <w:r>
+        <w:t>given their ability</w:t>
+      </w:r>
+      <w:r>
+        <w:t xml:space="preserve"> to handle sequential data by remembering important information while selectively forgetting irrelevant details. Unlike traditional models that struggle with long-term dependencies, LSTMs</w:t>
+      </w:r>
+      <w:r>
+        <w:t xml:space="preserve"> generally</w:t>
+      </w:r>
+      <w:r>
+        <w:t xml:space="preserve"> excel at processing time-series data,</w:t>
+      </w:r>
+      <w:r>
+        <w:t xml:space="preserve"> such as</w:t>
+      </w:r>
+      <w:r>
+        <w:t xml:space="preserve"> predicting words </w:t>
+      </w:r>
+      <w:r>
+        <w:t>or</w:t>
+      </w:r>
+      <w:r>
+        <w:t xml:space="preserve"> patterns in </w:t>
+      </w:r>
+      <w:r>
+        <w:t>text</w:t>
+      </w:r>
+      <w:r>
+        <w:t>. By maintaining context over time, LSTMs enable smarter predictions and more accurate understanding of sequences</w:t>
+      </w:r>
+      <w:r>
+        <w:t>, thus forming the basis for our prototype.</w:t>
+      </w:r>
     </w:p>
     <w:p>
       <w:pPr>
@@ -354,7 +604,19 @@
         <w:t>d</w:t>
       </w:r>
       <w:r>
-        <w:t xml:space="preserve"> approach adopts the encoder-decoder model approach, </w:t>
+        <w:t xml:space="preserve"> approach adopts the </w:t>
+      </w:r>
+      <w:r>
+        <w:rPr>
+          <w:b/>
+          <w:bCs/>
+          <w:i/>
+          <w:iCs/>
+        </w:rPr>
+        <w:t>encoder-decoder</w:t>
+      </w:r>
+      <w:r>
+        <w:t xml:space="preserve"> model approach, </w:t>
       </w:r>
       <w:r>
         <w:t>with the training described using the</w:t>
@@ -473,7 +735,6 @@
         <w:jc w:val="both"/>
       </w:pPr>
       <w:r>
-        <w:lastRenderedPageBreak/>
         <w:t xml:space="preserve">       </w:t>
       </w:r>
       <w:r>
@@ -496,7 +757,7 @@
                     <pic:cNvPicPr/>
                   </pic:nvPicPr>
                   <pic:blipFill>
-                    <a:blip r:embed="rId4"/>
+                    <a:blip r:embed="rId6"/>
                     <a:stretch>
                       <a:fillRect/>
                     </a:stretch>
@@ -885,7 +1146,11 @@
         </m:r>
       </m:oMath>
       <w:r>
-        <w:t xml:space="preserve">. The only new thing is that the final hidden and cell states of the encoder (that is, </w:t>
+        <w:t xml:space="preserve">. The only new thing is that the final hidden and cell states of the encoder (that </w:t>
+      </w:r>
+      <w:r>
+        <w:lastRenderedPageBreak/>
+        <w:t xml:space="preserve">is, </w:t>
       </w:r>
       <w:r>
         <w:t>[</w:t>
@@ -1247,11 +1512,7 @@
         <w:t>&lt;SOS&gt;</w:t>
       </w:r>
       <w:r>
-        <w:t xml:space="preserve">, the </w:t>
-      </w:r>
-      <w:r>
-        <w:lastRenderedPageBreak/>
-        <w:t xml:space="preserve">decoder will output a word, w, and also new hidden and cell states, </w:t>
+        <w:t xml:space="preserve">, the decoder will output a word, w, and also new hidden and cell states, </w:t>
       </w:r>
       <w:r>
         <w:t>[</w:t>
@@ -1482,7 +1743,7 @@
                     <pic:cNvPicPr/>
                   </pic:nvPicPr>
                   <pic:blipFill>
-                    <a:blip r:embed="rId5"/>
+                    <a:blip r:embed="rId7"/>
                     <a:stretch>
                       <a:fillRect/>
                     </a:stretch>
@@ -1582,7 +1843,11 @@
         <w:t>we</w:t>
       </w:r>
       <w:r>
-        <w:t xml:space="preserve"> will treat each word as a</w:t>
+        <w:t xml:space="preserve"> will treat </w:t>
+      </w:r>
+      <w:r>
+        <w:lastRenderedPageBreak/>
+        <w:t>each word as a</w:t>
       </w:r>
       <w:r>
         <w:t>n</w:t>
@@ -1638,7 +1903,6 @@
       <w:r>
         <w:t>“</w:t>
       </w:r>
-      <w:proofErr w:type="gramStart"/>
       <w:r>
         <w:rPr>
           <w:b/>
@@ -1646,17 +1910,7 @@
           <w:i/>
           <w:iCs/>
         </w:rPr>
-        <w:t>thirty six</w:t>
-      </w:r>
-      <w:proofErr w:type="gramEnd"/>
-      <w:r>
-        <w:rPr>
-          <w:b/>
-          <w:bCs/>
-          <w:i/>
-          <w:iCs/>
-        </w:rPr>
-        <w:t xml:space="preserve"> plus </w:t>
+        <w:t xml:space="preserve">thirty six plus </w:t>
       </w:r>
       <w:r>
         <w:rPr>
@@ -2096,81 +2350,93 @@
         <w:t>, we will have a sequence of words represented as a vector</w:t>
       </w:r>
       <w:r>
-        <w:t xml:space="preserve"> of index</w:t>
-      </w:r>
-      <w:r>
-        <w:t>ed</w:t>
-      </w:r>
-      <w:r>
-        <w:t xml:space="preserve"> values</w:t>
+        <w:t xml:space="preserve"> of indexed values,</w:t>
+      </w:r>
+      <w:r>
+        <w:t xml:space="preserve"> </w:t>
+      </w:r>
+      <w:r>
+        <w:t xml:space="preserve">the vector </w:t>
+      </w:r>
+      <w:r>
+        <w:t>for question</w:t>
+      </w:r>
+      <w:r>
+        <w:t xml:space="preserve"> pose above</w:t>
+      </w:r>
+      <w:r>
+        <w:t xml:space="preserve"> </w:t>
+      </w:r>
+      <w:r>
+        <w:t>will be</w:t>
+      </w:r>
+      <w:r>
+        <w:t xml:space="preserve"> </w:t>
+      </w:r>
+      <w:r>
+        <w:t>[</w:t>
+      </w:r>
+      <w:r>
+        <w:t>6,3,2,5,4</w:t>
+      </w:r>
+      <w:r>
+        <w:t>].</w:t>
+      </w:r>
+    </w:p>
+    <w:p>
+      <w:pPr>
+        <w:jc w:val="both"/>
+      </w:pPr>
+      <w:r>
+        <w:t xml:space="preserve">The next obvious question is how to manage the sequence length, since this might vary. The most accepted approach is to have a fixed sequence length either equal to the maximum sequence length of the sentence in the corpus, or a predetermined reasonable length. We will be using the </w:t>
+      </w:r>
+      <w:r>
+        <w:t>answer</w:t>
+      </w:r>
+      <w:r>
+        <w:t xml:space="preserve"> </w:t>
+      </w:r>
+      <w:r>
+        <w:t>word sequences</w:t>
+      </w:r>
+      <w:r>
+        <w:t xml:space="preserve"> twice</w:t>
       </w:r>
       <w:r>
         <w:t>,</w:t>
       </w:r>
       <w:r>
+        <w:t xml:space="preserve"> once as the output sequence of translation from the decoder, and once as the input to the decoder, with the only difference being that the output sequence will be ahead of the input sequence by one time step. So, the first word in the input target sequence would be the </w:t>
+      </w:r>
+      <w:r>
+        <w:t>token</w:t>
+      </w:r>
+      <w:r>
         <w:t xml:space="preserve"> </w:t>
       </w:r>
       <w:r>
-        <w:t xml:space="preserve">the vector </w:t>
-      </w:r>
-      <w:r>
-        <w:t>for question</w:t>
-      </w:r>
-      <w:r>
-        <w:t xml:space="preserve"> pose above</w:t>
+        <w:t>&lt;</w:t>
+      </w:r>
+      <w:r>
+        <w:rPr>
+          <w:b/>
+          <w:bCs/>
+        </w:rPr>
+        <w:t>SOS</w:t>
+      </w:r>
+      <w:r>
+        <w:t>&gt; representing the ‘Start-Of-Sequence’</w:t>
+      </w:r>
+      <w:r>
+        <w:t xml:space="preserve">, while the last word in the output target sequence would be the </w:t>
+      </w:r>
+      <w:r>
+        <w:t>token</w:t>
       </w:r>
       <w:r>
         <w:t xml:space="preserve"> </w:t>
       </w:r>
       <w:r>
-        <w:t>will be</w:t>
-      </w:r>
-      <w:r>
-        <w:t xml:space="preserve"> </w:t>
-      </w:r>
-      <w:r>
-        <w:t>[</w:t>
-      </w:r>
-      <w:r>
-        <w:t>6,3,2,5,4</w:t>
-      </w:r>
-      <w:r>
-        <w:t>].</w:t>
-      </w:r>
-    </w:p>
-    <w:p>
-      <w:pPr>
-        <w:jc w:val="both"/>
-      </w:pPr>
-      <w:r>
-        <w:lastRenderedPageBreak/>
-        <w:t xml:space="preserve">The next obvious question is how to manage the sequence length, since this might vary. The most accepted approach is to have a fixed sequence length either equal to the maximum sequence length of the sentence in the corpus, or a predetermined reasonable length. We will be using the </w:t>
-      </w:r>
-      <w:r>
-        <w:t>answer</w:t>
-      </w:r>
-      <w:r>
-        <w:t xml:space="preserve"> </w:t>
-      </w:r>
-      <w:r>
-        <w:t>word sequences</w:t>
-      </w:r>
-      <w:r>
-        <w:t xml:space="preserve"> twice</w:t>
-      </w:r>
-      <w:r>
-        <w:t>,</w:t>
-      </w:r>
-      <w:r>
-        <w:t xml:space="preserve"> once as the output sequence of translation from the decoder, and once as the input to the decoder, with the only difference being that the output sequence will be ahead of the input sequence by one time step. So, the first word in the input target sequence would be the </w:t>
-      </w:r>
-      <w:r>
-        <w:t>token</w:t>
-      </w:r>
-      <w:r>
-        <w:t xml:space="preserve"> </w:t>
-      </w:r>
-      <w:r>
         <w:t>&lt;</w:t>
       </w:r>
       <w:r>
@@ -2178,28 +2444,6 @@
           <w:b/>
           <w:bCs/>
         </w:rPr>
-        <w:t>SOS</w:t>
-      </w:r>
-      <w:r>
-        <w:t>&gt; representing the ‘Start-Of-Sequence’</w:t>
-      </w:r>
-      <w:r>
-        <w:t xml:space="preserve">, while the last word in the output target sequence would be the </w:t>
-      </w:r>
-      <w:r>
-        <w:t>token</w:t>
-      </w:r>
-      <w:r>
-        <w:t xml:space="preserve"> </w:t>
-      </w:r>
-      <w:r>
-        <w:t>&lt;</w:t>
-      </w:r>
-      <w:r>
-        <w:rPr>
-          <w:b/>
-          <w:bCs/>
-        </w:rPr>
         <w:t>EOS</w:t>
       </w:r>
       <w:r>
@@ -2231,7 +2475,6 @@
       <w:r>
         <w:t>“</w:t>
       </w:r>
-      <w:proofErr w:type="gramStart"/>
       <w:r>
         <w:rPr>
           <w:b/>
@@ -2239,9 +2482,8 @@
           <w:i/>
           <w:iCs/>
         </w:rPr>
-        <w:t>thirty six</w:t>
-      </w:r>
-      <w:proofErr w:type="gramEnd"/>
+        <w:t xml:space="preserve">thirty six plus </w:t>
+      </w:r>
       <w:r>
         <w:rPr>
           <w:b/>
@@ -2249,7 +2491,7 @@
           <w:i/>
           <w:iCs/>
         </w:rPr>
-        <w:t xml:space="preserve"> plus </w:t>
+        <w:t>twenty</w:t>
       </w:r>
       <w:r>
         <w:rPr>
@@ -2258,7 +2500,58 @@
           <w:i/>
           <w:iCs/>
         </w:rPr>
-        <w:t>twenty</w:t>
+        <w:t xml:space="preserve"> two</w:t>
+      </w:r>
+      <w:r>
+        <w:t>”</w:t>
+      </w:r>
+      <w:r>
+        <w:t xml:space="preserve">, the input </w:t>
+      </w:r>
+      <w:r>
+        <w:t>question</w:t>
+      </w:r>
+      <w:r>
+        <w:t xml:space="preserve"> and the output </w:t>
+      </w:r>
+      <w:r>
+        <w:t>answer</w:t>
+      </w:r>
+      <w:r>
+        <w:t xml:space="preserve"> sequence in the decoder would be as follows</w:t>
+      </w:r>
+      <w:r>
+        <w:t>,</w:t>
+      </w:r>
+    </w:p>
+    <w:p>
+      <w:pPr>
+        <w:jc w:val="both"/>
+      </w:pPr>
+      <w:r>
+        <w:tab/>
+      </w:r>
+      <w:r>
+        <w:tab/>
+      </w:r>
+      <w:r>
+        <w:t xml:space="preserve">Question: </w:t>
+      </w:r>
+      <w:r>
+        <w:tab/>
+      </w:r>
+      <w:r>
+        <w:t>[</w:t>
+      </w:r>
+      <w:r>
+        <w:rPr>
+          <w:b/>
+          <w:bCs/>
+        </w:rPr>
+        <w:t>&lt;SOS&gt;</w:t>
+      </w:r>
+      <w:r>
+        <w:t>], [</w:t>
       </w:r>
       <w:r>
         <w:rPr>
@@ -2267,58 +2560,7 @@
           <w:i/>
           <w:iCs/>
         </w:rPr>
-        <w:t xml:space="preserve"> two</w:t>
-      </w:r>
-      <w:r>
-        <w:t>”</w:t>
-      </w:r>
-      <w:r>
-        <w:t xml:space="preserve">, the input </w:t>
-      </w:r>
-      <w:r>
-        <w:t>question</w:t>
-      </w:r>
-      <w:r>
-        <w:t xml:space="preserve"> and the output </w:t>
-      </w:r>
-      <w:r>
-        <w:t>answer</w:t>
-      </w:r>
-      <w:r>
-        <w:t xml:space="preserve"> sequence in the decoder would be as follows</w:t>
-      </w:r>
-      <w:r>
-        <w:t>,</w:t>
-      </w:r>
-    </w:p>
-    <w:p>
-      <w:pPr>
-        <w:jc w:val="both"/>
-      </w:pPr>
-      <w:r>
-        <w:tab/>
-      </w:r>
-      <w:r>
-        <w:tab/>
-      </w:r>
-      <w:r>
-        <w:t>Question</w:t>
-      </w:r>
-      <w:r>
-        <w:t xml:space="preserve">: </w:t>
-      </w:r>
-      <w:r>
-        <w:tab/>
-      </w:r>
-      <w:r>
-        <w:t>[</w:t>
-      </w:r>
-      <w:r>
-        <w:rPr>
-          <w:b/>
-          <w:bCs/>
-        </w:rPr>
-        <w:t>&lt;SOS&gt;</w:t>
+        <w:t>thirty</w:t>
       </w:r>
       <w:r>
         <w:t>], [</w:t>
@@ -2330,7 +2572,7 @@
           <w:i/>
           <w:iCs/>
         </w:rPr>
-        <w:t>thirty</w:t>
+        <w:t>six</w:t>
       </w:r>
       <w:r>
         <w:t>], [</w:t>
@@ -2342,7 +2584,7 @@
           <w:i/>
           <w:iCs/>
         </w:rPr>
-        <w:t>six</w:t>
+        <w:t>plus</w:t>
       </w:r>
       <w:r>
         <w:t>], [</w:t>
@@ -2354,7 +2596,7 @@
           <w:i/>
           <w:iCs/>
         </w:rPr>
-        <w:t>plus</w:t>
+        <w:t>twenty</w:t>
       </w:r>
       <w:r>
         <w:t>], [</w:t>
@@ -2366,10 +2608,30 @@
           <w:i/>
           <w:iCs/>
         </w:rPr>
-        <w:t>twenty</w:t>
-      </w:r>
-      <w:r>
-        <w:t>], [</w:t>
+        <w:t>two</w:t>
+      </w:r>
+      <w:r>
+        <w:t>]</w:t>
+      </w:r>
+    </w:p>
+    <w:p>
+      <w:pPr>
+        <w:jc w:val="both"/>
+      </w:pPr>
+      <w:r>
+        <w:tab/>
+      </w:r>
+      <w:r>
+        <w:tab/>
+      </w:r>
+      <w:r>
+        <w:t xml:space="preserve">Answer: </w:t>
+      </w:r>
+      <w:r>
+        <w:tab/>
+      </w:r>
+      <w:r>
+        <w:t>[</w:t>
       </w:r>
       <w:r>
         <w:rPr>
@@ -2378,30 +2640,10 @@
           <w:i/>
           <w:iCs/>
         </w:rPr>
-        <w:t>two</w:t>
-      </w:r>
-      <w:r>
-        <w:t>]</w:t>
-      </w:r>
-    </w:p>
-    <w:p>
-      <w:pPr>
-        <w:jc w:val="both"/>
-      </w:pPr>
-      <w:r>
-        <w:tab/>
-      </w:r>
-      <w:r>
-        <w:tab/>
-      </w:r>
-      <w:r>
-        <w:t xml:space="preserve">Answer: </w:t>
-      </w:r>
-      <w:r>
-        <w:tab/>
-      </w:r>
-      <w:r>
-        <w:t>[</w:t>
+        <w:t>fifty</w:t>
+      </w:r>
+      <w:r>
+        <w:t>], [</w:t>
       </w:r>
       <w:r>
         <w:rPr>
@@ -2410,10 +2652,46 @@
           <w:i/>
           <w:iCs/>
         </w:rPr>
-        <w:t>fifty</w:t>
+        <w:t>eight</w:t>
       </w:r>
       <w:r>
         <w:t>], [</w:t>
+      </w:r>
+      <w:r>
+        <w:rPr>
+          <w:b/>
+          <w:bCs/>
+        </w:rPr>
+        <w:t>&lt;EOS&gt;</w:t>
+      </w:r>
+      <w:r>
+        <w:t>]</w:t>
+      </w:r>
+    </w:p>
+    <w:p>
+      <w:pPr>
+        <w:jc w:val="both"/>
+      </w:pPr>
+      <w:r>
+        <w:t>This in turn is translated into the required index vectors, which for our example would be as follows,</w:t>
+      </w:r>
+    </w:p>
+    <w:p>
+      <w:pPr>
+        <w:jc w:val="both"/>
+      </w:pPr>
+      <w:r>
+        <w:tab/>
+      </w:r>
+      <w:r>
+        <w:tab/>
+        <w:t xml:space="preserve">Question: </w:t>
+      </w:r>
+      <w:r>
+        <w:tab/>
+      </w:r>
+      <w:r>
+        <w:t>[</w:t>
       </w:r>
       <w:r>
         <w:rPr>
@@ -2422,17 +2700,7 @@
           <w:i/>
           <w:iCs/>
         </w:rPr>
-        <w:t>eight</w:t>
-      </w:r>
-      <w:r>
-        <w:t>], [</w:t>
-      </w:r>
-      <w:r>
-        <w:rPr>
-          <w:b/>
-          <w:bCs/>
-        </w:rPr>
-        <w:t>&lt;EOS&gt;</w:t>
+        <w:t>6,3,2,5,4</w:t>
       </w:r>
       <w:r>
         <w:t>]</w:t>
@@ -2443,24 +2711,14 @@
         <w:jc w:val="both"/>
       </w:pPr>
       <w:r>
-        <w:t>This in turn is translated into the required index vectors, which for our example would be as follows,</w:t>
-      </w:r>
-    </w:p>
-    <w:p>
-      <w:pPr>
-        <w:jc w:val="both"/>
-      </w:pPr>
-      <w:r>
         <w:tab/>
       </w:r>
       <w:r>
         <w:tab/>
-        <w:t xml:space="preserve">Question: </w:t>
+        <w:t>Answer:</w:t>
       </w:r>
       <w:r>
         <w:tab/>
-      </w:r>
-      <w:r>
         <w:t>[</w:t>
       </w:r>
       <w:r>
@@ -2470,7 +2728,7 @@
           <w:i/>
           <w:iCs/>
         </w:rPr>
-        <w:t>6,3,2,5,4</w:t>
+        <w:t>8,7,1</w:t>
       </w:r>
       <w:r>
         <w:t>]</w:t>
@@ -2481,27 +2739,102 @@
         <w:jc w:val="both"/>
       </w:pPr>
       <w:r>
-        <w:tab/>
-      </w:r>
-      <w:r>
-        <w:tab/>
-        <w:t>Answer:</w:t>
-      </w:r>
-      <w:r>
-        <w:tab/>
-        <w:t>[</w:t>
-      </w:r>
-      <w:r>
-        <w:rPr>
-          <w:b/>
-          <w:bCs/>
-          <w:i/>
-          <w:iCs/>
-        </w:rPr>
-        <w:t>8,7,1</w:t>
-      </w:r>
-      <w:r>
-        <w:t>]</w:t>
+        <w:lastRenderedPageBreak/>
+        <w:t>From this, we have identified three stages to our data creation process,</w:t>
+      </w:r>
+    </w:p>
+    <w:p>
+      <w:pPr>
+        <w:pStyle w:val="ListParagraph"/>
+        <w:numPr>
+          <w:ilvl w:val="0"/>
+          <w:numId w:val="1"/>
+        </w:numPr>
+        <w:jc w:val="both"/>
+      </w:pPr>
+      <w:r>
+        <w:t>Reading the input files for the source (</w:t>
+      </w:r>
+      <w:r>
+        <w:rPr>
+          <w:b/>
+          <w:bCs/>
+        </w:rPr>
+        <w:t>Question</w:t>
+      </w:r>
+      <w:r>
+        <w:t>) and target (</w:t>
+      </w:r>
+      <w:r>
+        <w:rPr>
+          <w:b/>
+          <w:bCs/>
+        </w:rPr>
+        <w:t>Answer</w:t>
+      </w:r>
+      <w:r>
+        <w:t>) texts</w:t>
+      </w:r>
+      <w:r>
+        <w:t>;</w:t>
+      </w:r>
+    </w:p>
+    <w:p>
+      <w:pPr>
+        <w:pStyle w:val="ListParagraph"/>
+        <w:numPr>
+          <w:ilvl w:val="0"/>
+          <w:numId w:val="1"/>
+        </w:numPr>
+        <w:jc w:val="both"/>
+      </w:pPr>
+      <w:r>
+        <w:t>Building the vocabulary from the source and target text</w:t>
+      </w:r>
+      <w:r>
+        <w:t>s;</w:t>
+      </w:r>
+    </w:p>
+    <w:p>
+      <w:pPr>
+        <w:pStyle w:val="ListParagraph"/>
+        <w:numPr>
+          <w:ilvl w:val="0"/>
+          <w:numId w:val="1"/>
+        </w:numPr>
+        <w:jc w:val="both"/>
+      </w:pPr>
+      <w:r>
+        <w:t xml:space="preserve">Processing the input </w:t>
+      </w:r>
+      <w:r>
+        <w:rPr>
+          <w:b/>
+          <w:bCs/>
+        </w:rPr>
+        <w:t>Question</w:t>
+      </w:r>
+      <w:r>
+        <w:t xml:space="preserve"> and </w:t>
+      </w:r>
+      <w:r>
+        <w:rPr>
+          <w:b/>
+          <w:bCs/>
+        </w:rPr>
+        <w:t>Answer</w:t>
+      </w:r>
+      <w:r>
+        <w:t xml:space="preserve"> corpuses to their numeric representation</w:t>
+      </w:r>
+      <w:r>
+        <w:t xml:space="preserve"> </w:t>
+      </w:r>
+      <w:r>
+        <w:t>so that they can be used in the neural machine translation network</w:t>
+      </w:r>
+      <w:r>
+        <w:t>.</w:t>
       </w:r>
     </w:p>
     <w:p>
@@ -2637,6 +2970,103 @@
     </w:sectPr>
   </w:body>
 </w:document>
+</file>
+
+<file path=word/numbering.xml><?xml version="1.0" encoding="utf-8"?>
+<w:numbering xmlns:wpc="http://schemas.microsoft.com/office/word/2010/wordprocessingCanvas" xmlns:cx="http://schemas.microsoft.com/office/drawing/2014/chartex" xmlns:cx1="http://schemas.microsoft.com/office/drawing/2015/9/8/chartex" xmlns:cx2="http://schemas.microsoft.com/office/drawing/2015/10/21/chartex" xmlns:cx3="http://schemas.microsoft.com/office/drawing/2016/5/9/chartex" xmlns:cx4="http://schemas.microsoft.com/office/drawing/2016/5/10/chartex" xmlns:cx5="http://schemas.microsoft.com/office/drawing/2016/5/11/chartex" xmlns:cx6="http://schemas.microsoft.com/office/drawing/2016/5/12/chartex" xmlns:cx7="http://schemas.microsoft.com/office/drawing/2016/5/13/chartex" xmlns:cx8="http://schemas.microsoft.com/office/drawing/2016/5/14/chartex" xmlns:mc="http://schemas.openxmlformats.org/markup-compatibility/2006" xmlns:aink="http://schemas.microsoft.com/office/drawing/2016/ink" xmlns:am3d="http://schemas.microsoft.com/office/drawing/2017/model3d" xmlns:o="urn:schemas-microsoft-com:office:office" xmlns:oel="http://schemas.microsoft.com/office/2019/extlst" xmlns:r="http://schemas.openxmlformats.org/officeDocument/2006/relationships" xmlns:m="http://schemas.openxmlformats.org/officeDocument/2006/math" xmlns:v="urn:schemas-microsoft-com:vml" xmlns:wp14="http://schemas.microsoft.com/office/word/2010/wordprocessingDrawing" xmlns:wp="http://schemas.openxmlformats.org/drawingml/2006/wordprocessingDrawing" xmlns:w10="urn:schemas-microsoft-com:office:word" xmlns:w="http://schemas.openxmlformats.org/wordprocessingml/2006/main" xmlns:w14="http://schemas.microsoft.com/office/word/2010/wordml" xmlns:w15="http://schemas.microsoft.com/office/word/2012/wordml" xmlns:w16cex="http://schemas.microsoft.com/office/word/2018/wordml/cex" xmlns:w16cid="http://schemas.microsoft.com/office/word/2016/wordml/cid" xmlns:w16="http://schemas.microsoft.com/office/word/2018/wordml" xmlns:w16du="http://schemas.microsoft.com/office/word/2023/wordml/word16du" xmlns:w16sdtdh="http://schemas.microsoft.com/office/word/2020/wordml/sdtdatahash" xmlns:w16sdtfl="http://schemas.microsoft.com/office/word/2024/wordml/sdtformatlock" xmlns:w16se="http://schemas.microsoft.com/office/word/2015/wordml/symex" xmlns:wpg="http://schemas.microsoft.com/office/word/2010/wordprocessingGroup" xmlns:wpi="http://schemas.microsoft.com/office/word/2010/wordprocessingInk" xmlns:wne="http://schemas.microsoft.com/office/word/2006/wordml" xmlns:wps="http://schemas.microsoft.com/office/word/2010/wordprocessingShape" mc:Ignorable="w14 w15 w16se w16cid w16 w16cex w16sdtdh w16sdtfl w16du wp14">
+  <w:abstractNum w:abstractNumId="0" w15:restartNumberingAfterBreak="0">
+    <w:nsid w:val="387633CF"/>
+    <w:multiLevelType w:val="hybridMultilevel"/>
+    <w:tmpl w:val="2EBA2304"/>
+    <w:lvl w:ilvl="0" w:tplc="08090011">
+      <w:start w:val="1"/>
+      <w:numFmt w:val="decimal"/>
+      <w:lvlText w:val="%1)"/>
+      <w:lvlJc w:val="left"/>
+      <w:pPr>
+        <w:ind w:left="720" w:hanging="360"/>
+      </w:pPr>
+      <w:rPr>
+        <w:rFonts w:hint="default"/>
+      </w:rPr>
+    </w:lvl>
+    <w:lvl w:ilvl="1" w:tplc="08090019" w:tentative="1">
+      <w:start w:val="1"/>
+      <w:numFmt w:val="lowerLetter"/>
+      <w:lvlText w:val="%2."/>
+      <w:lvlJc w:val="left"/>
+      <w:pPr>
+        <w:ind w:left="1440" w:hanging="360"/>
+      </w:pPr>
+    </w:lvl>
+    <w:lvl w:ilvl="2" w:tplc="0809001B" w:tentative="1">
+      <w:start w:val="1"/>
+      <w:numFmt w:val="lowerRoman"/>
+      <w:lvlText w:val="%3."/>
+      <w:lvlJc w:val="right"/>
+      <w:pPr>
+        <w:ind w:left="2160" w:hanging="180"/>
+      </w:pPr>
+    </w:lvl>
+    <w:lvl w:ilvl="3" w:tplc="0809000F" w:tentative="1">
+      <w:start w:val="1"/>
+      <w:numFmt w:val="decimal"/>
+      <w:lvlText w:val="%4."/>
+      <w:lvlJc w:val="left"/>
+      <w:pPr>
+        <w:ind w:left="2880" w:hanging="360"/>
+      </w:pPr>
+    </w:lvl>
+    <w:lvl w:ilvl="4" w:tplc="08090019" w:tentative="1">
+      <w:start w:val="1"/>
+      <w:numFmt w:val="lowerLetter"/>
+      <w:lvlText w:val="%5."/>
+      <w:lvlJc w:val="left"/>
+      <w:pPr>
+        <w:ind w:left="3600" w:hanging="360"/>
+      </w:pPr>
+    </w:lvl>
+    <w:lvl w:ilvl="5" w:tplc="0809001B" w:tentative="1">
+      <w:start w:val="1"/>
+      <w:numFmt w:val="lowerRoman"/>
+      <w:lvlText w:val="%6."/>
+      <w:lvlJc w:val="right"/>
+      <w:pPr>
+        <w:ind w:left="4320" w:hanging="180"/>
+      </w:pPr>
+    </w:lvl>
+    <w:lvl w:ilvl="6" w:tplc="0809000F" w:tentative="1">
+      <w:start w:val="1"/>
+      <w:numFmt w:val="decimal"/>
+      <w:lvlText w:val="%7."/>
+      <w:lvlJc w:val="left"/>
+      <w:pPr>
+        <w:ind w:left="5040" w:hanging="360"/>
+      </w:pPr>
+    </w:lvl>
+    <w:lvl w:ilvl="7" w:tplc="08090019" w:tentative="1">
+      <w:start w:val="1"/>
+      <w:numFmt w:val="lowerLetter"/>
+      <w:lvlText w:val="%8."/>
+      <w:lvlJc w:val="left"/>
+      <w:pPr>
+        <w:ind w:left="5760" w:hanging="360"/>
+      </w:pPr>
+    </w:lvl>
+    <w:lvl w:ilvl="8" w:tplc="0809001B" w:tentative="1">
+      <w:start w:val="1"/>
+      <w:numFmt w:val="lowerRoman"/>
+      <w:lvlText w:val="%9."/>
+      <w:lvlJc w:val="right"/>
+      <w:pPr>
+        <w:ind w:left="6480" w:hanging="180"/>
+      </w:pPr>
+    </w:lvl>
+  </w:abstractNum>
+  <w:num w:numId="1" w16cid:durableId="221798857">
+    <w:abstractNumId w:val="0"/>
+  </w:num>
+</w:numbering>
 </file>
 
 <file path=word/styles.xml><?xml version="1.0" encoding="utf-8"?>
@@ -3584,6 +4014,41 @@
       </w:tblBorders>
     </w:tblPr>
   </w:style>
+  <w:style w:type="character" w:styleId="Hyperlink">
+    <w:name w:val="Hyperlink"/>
+    <w:basedOn w:val="DefaultParagraphFont"/>
+    <w:uiPriority w:val="99"/>
+    <w:unhideWhenUsed/>
+    <w:rsid w:val="009F2E43"/>
+    <w:rPr>
+      <w:color w:val="0563C1" w:themeColor="hyperlink"/>
+      <w:u w:val="single"/>
+    </w:rPr>
+  </w:style>
+  <w:style w:type="character" w:styleId="UnresolvedMention">
+    <w:name w:val="Unresolved Mention"/>
+    <w:basedOn w:val="DefaultParagraphFont"/>
+    <w:uiPriority w:val="99"/>
+    <w:semiHidden/>
+    <w:unhideWhenUsed/>
+    <w:rsid w:val="009F2E43"/>
+    <w:rPr>
+      <w:color w:val="605E5C"/>
+      <w:shd w:val="clear" w:color="auto" w:fill="E1DFDD"/>
+    </w:rPr>
+  </w:style>
+  <w:style w:type="character" w:styleId="FollowedHyperlink">
+    <w:name w:val="FollowedHyperlink"/>
+    <w:basedOn w:val="DefaultParagraphFont"/>
+    <w:uiPriority w:val="99"/>
+    <w:semiHidden/>
+    <w:unhideWhenUsed/>
+    <w:rsid w:val="009F2E43"/>
+    <w:rPr>
+      <w:color w:val="954F72" w:themeColor="followedHyperlink"/>
+      <w:u w:val="single"/>
+    </w:rPr>
+  </w:style>
 </w:styles>
 </file>
 

</xml_diff>

<commit_message>
aligned best model from k-foled with BLEU score
</commit_message>
<xml_diff>
--- a/Project-Report.docx
+++ b/Project-Report.docx
@@ -235,7 +235,31 @@
         <w:jc w:val="both"/>
       </w:pPr>
       <w:r>
-        <w:t xml:space="preserve">The intention here is not to create a first-class, production ready system, but rather to demonstrate and evaluate the potential such AI tools can bring to this area of study. </w:t>
+        <w:t>The intention here is not to create a first-class, production ready system, but rather to demonstrate and evaluate the potential</w:t>
+      </w:r>
+      <w:r>
+        <w:t xml:space="preserve"> benefits</w:t>
+      </w:r>
+      <w:r>
+        <w:t xml:space="preserve"> such</w:t>
+      </w:r>
+      <w:r>
+        <w:t xml:space="preserve"> an </w:t>
+      </w:r>
+      <w:r>
+        <w:t>AI</w:t>
+      </w:r>
+      <w:r>
+        <w:t xml:space="preserve"> model and approach</w:t>
+      </w:r>
+      <w:r>
+        <w:t xml:space="preserve"> can bring to this </w:t>
+      </w:r>
+      <w:r>
+        <w:t>learning need</w:t>
+      </w:r>
+      <w:r>
+        <w:t xml:space="preserve">. </w:t>
       </w:r>
       <w:r>
         <w:t>Based on this study, conclusions will be drawn and recommendations made on those areas that offer potential for further development.</w:t>
@@ -247,6 +271,10 @@
     <w:p>
       <w:pPr>
         <w:jc w:val="both"/>
+        <w:rPr>
+          <w:sz w:val="4"/>
+          <w:szCs w:val="4"/>
+        </w:rPr>
       </w:pPr>
     </w:p>
     <w:p>
@@ -283,6 +311,93 @@
       <w:pPr>
         <w:jc w:val="both"/>
       </w:pPr>
+      <w:r>
+        <w:t>Exploratory Data Analysis (EDA) for</w:t>
+      </w:r>
+      <w:r>
+        <w:t xml:space="preserve"> our</w:t>
+      </w:r>
+      <w:r>
+        <w:t xml:space="preserve"> encoder-decoder models focuses on understanding the characteristics of </w:t>
+      </w:r>
+      <w:r>
+        <w:t>the</w:t>
+      </w:r>
+      <w:r>
+        <w:t xml:space="preserve"> </w:t>
+      </w:r>
+      <w:r>
+        <w:t>question-input, and answer</w:t>
+      </w:r>
+      <w:r>
+        <w:t xml:space="preserve">-output pairs before training. </w:t>
+      </w:r>
+      <w:r>
+        <w:t>Several</w:t>
+      </w:r>
+      <w:r>
+        <w:t xml:space="preserve"> techniques were applied</w:t>
+      </w:r>
+      <w:r>
+        <w:t xml:space="preserve"> both before, and during the training and model iteration phases.</w:t>
+      </w:r>
+    </w:p>
+    <w:p>
+      <w:pPr>
+        <w:jc w:val="both"/>
+      </w:pPr>
+    </w:p>
+    <w:p>
+      <w:pPr>
+        <w:jc w:val="both"/>
+      </w:pPr>
+      <w:r>
+        <w:t>1. **Sequence Length Analysis** – Examine the distribution of input and output sequence lengths to optimize padding and truncation.</w:t>
+      </w:r>
+    </w:p>
+    <w:p>
+      <w:pPr>
+        <w:jc w:val="both"/>
+      </w:pPr>
+      <w:r>
+        <w:t>2. **Token Frequency Analysis** – Identify common and rare tokens in the dataset to improve vocabulary selection and handling of out-of-vocabulary tokens.</w:t>
+      </w:r>
+    </w:p>
+    <w:p>
+      <w:pPr>
+        <w:jc w:val="both"/>
+      </w:pPr>
+      <w:r>
+        <w:t>3. **Attention Visualization** – If using attention mechanisms, analy</w:t>
+      </w:r>
+      <w:r>
+        <w:t>s</w:t>
+      </w:r>
+      <w:r>
+        <w:t>e how the model focuses on different parts of the input sequence.</w:t>
+      </w:r>
+    </w:p>
+    <w:p>
+      <w:pPr>
+        <w:jc w:val="both"/>
+      </w:pPr>
+      <w:r>
+        <w:lastRenderedPageBreak/>
+        <w:t>6. **Alignment Patterns** – Examine how input sequences map to output sequences, especially for tasks like translation or summarization.</w:t>
+      </w:r>
+    </w:p>
+    <w:p>
+      <w:pPr>
+        <w:jc w:val="both"/>
+      </w:pPr>
+      <w:r>
+        <w:t>7. **Noise and Missing Data Handling** – Detect inconsistencies, incomplete sequences, or irregular patterns that may impact training.</w:t>
+      </w:r>
+    </w:p>
+    <w:p>
+      <w:pPr>
+        <w:jc w:val="both"/>
+      </w:pPr>
     </w:p>
     <w:p>
       <w:pPr>
@@ -332,6 +447,33 @@
     <w:p>
       <w:pPr>
         <w:jc w:val="both"/>
+        <w:rPr>
+          <w:sz w:val="4"/>
+          <w:szCs w:val="4"/>
+        </w:rPr>
+      </w:pPr>
+    </w:p>
+    <w:p>
+      <w:pPr>
+        <w:jc w:val="both"/>
+        <w:rPr>
+          <w:b/>
+          <w:bCs/>
+          <w:u w:val="single"/>
+        </w:rPr>
+      </w:pPr>
+      <w:r>
+        <w:rPr>
+          <w:b/>
+          <w:bCs/>
+          <w:u w:val="single"/>
+        </w:rPr>
+        <w:t>Choice of Model</w:t>
+      </w:r>
+    </w:p>
+    <w:p>
+      <w:pPr>
+        <w:jc w:val="both"/>
       </w:pPr>
       <w:r>
         <w:t>Show evidence as to why we made this choice of model, i.e. links to articles etc justifying why this would be a good choice………</w:t>
@@ -350,7 +492,15 @@
         <w:jc w:val="both"/>
       </w:pPr>
       <w:r>
-        <w:t xml:space="preserve">There are a number of techniques we could employ to create our prototype, not least the </w:t>
+        <w:t xml:space="preserve">There are </w:t>
+      </w:r>
+      <w:proofErr w:type="gramStart"/>
+      <w:r>
+        <w:t>a number of</w:t>
+      </w:r>
+      <w:proofErr w:type="gramEnd"/>
+      <w:r>
+        <w:t xml:space="preserve"> techniques we could employ to create our prototype, not least the </w:t>
       </w:r>
       <w:proofErr w:type="gramStart"/>
       <w:r>
@@ -415,7 +565,6 @@
         <w:t xml:space="preserve"> to the target </w:t>
       </w:r>
       <w:r>
-        <w:lastRenderedPageBreak/>
         <w:t>answer</w:t>
       </w:r>
       <w:r>
@@ -612,6 +761,33 @@
     <w:p>
       <w:pPr>
         <w:jc w:val="both"/>
+        <w:rPr>
+          <w:sz w:val="4"/>
+          <w:szCs w:val="4"/>
+        </w:rPr>
+      </w:pPr>
+    </w:p>
+    <w:p>
+      <w:pPr>
+        <w:jc w:val="both"/>
+        <w:rPr>
+          <w:b/>
+          <w:bCs/>
+          <w:u w:val="single"/>
+        </w:rPr>
+      </w:pPr>
+      <w:r>
+        <w:rPr>
+          <w:b/>
+          <w:bCs/>
+          <w:u w:val="single"/>
+        </w:rPr>
+        <w:t>Model Overview</w:t>
+      </w:r>
+    </w:p>
+    <w:p>
+      <w:pPr>
+        <w:jc w:val="both"/>
       </w:pPr>
       <w:r>
         <w:t>Our prescribe</w:t>
@@ -620,7 +796,10 @@
         <w:t>d</w:t>
       </w:r>
       <w:r>
-        <w:t xml:space="preserve"> approach adopts the </w:t>
+        <w:t xml:space="preserve"> approach adopts </w:t>
+      </w:r>
+      <w:r>
+        <w:t xml:space="preserve">an </w:t>
       </w:r>
       <w:r>
         <w:rPr>
@@ -632,7 +811,13 @@
         <w:t>encoder-decoder</w:t>
       </w:r>
       <w:r>
-        <w:t xml:space="preserve"> model approach, </w:t>
+        <w:t xml:space="preserve"> model</w:t>
+      </w:r>
+      <w:r>
+        <w:t xml:space="preserve"> (or what is often referred to as ‘sequence to sequence’)</w:t>
+      </w:r>
+      <w:r>
+        <w:t xml:space="preserve">, </w:t>
       </w:r>
       <w:r>
         <w:t>with the training described using the</w:t>
@@ -662,13 +847,16 @@
         <w:t>echanism</w:t>
       </w:r>
       <w:r>
-        <w:t xml:space="preserve"> that uses </w:t>
-      </w:r>
-      <w:r>
-        <w:t>an</w:t>
-      </w:r>
-      <w:r>
-        <w:t xml:space="preserve"> LSTM as the encoder to encode the input </w:t>
+        <w:t>, using</w:t>
+      </w:r>
+      <w:r>
+        <w:t xml:space="preserve"> LSTM</w:t>
+      </w:r>
+      <w:r>
+        <w:t>s, firstly</w:t>
+      </w:r>
+      <w:r>
+        <w:t xml:space="preserve"> as the encoder to encode the input </w:t>
       </w:r>
       <w:r>
         <w:t>question</w:t>
@@ -751,6 +939,7 @@
         <w:jc w:val="both"/>
       </w:pPr>
       <w:r>
+        <w:lastRenderedPageBreak/>
         <w:t xml:space="preserve">       </w:t>
       </w:r>
       <w:r>
@@ -1162,11 +1351,7 @@
         </m:r>
       </m:oMath>
       <w:r>
-        <w:t xml:space="preserve">. The only new thing is that the final hidden and cell states of the encoder (that </w:t>
-      </w:r>
-      <w:r>
-        <w:lastRenderedPageBreak/>
-        <w:t xml:space="preserve">is, </w:t>
+        <w:t xml:space="preserve">. The only new thing is that the final hidden and cell states of the encoder (that is, </w:t>
       </w:r>
       <w:r>
         <w:t>[</w:t>
@@ -1275,8 +1460,40 @@
       <w:r>
         <w:t>.</w:t>
       </w:r>
-      <w:r>
-        <w:t xml:space="preserve"> In the simplest terms, what we are trying to achieve w</w:t>
+    </w:p>
+    <w:p>
+      <w:pPr>
+        <w:jc w:val="both"/>
+        <w:rPr>
+          <w:sz w:val="4"/>
+          <w:szCs w:val="4"/>
+        </w:rPr>
+      </w:pPr>
+    </w:p>
+    <w:p>
+      <w:pPr>
+        <w:jc w:val="both"/>
+        <w:rPr>
+          <w:b/>
+          <w:bCs/>
+          <w:u w:val="single"/>
+        </w:rPr>
+      </w:pPr>
+      <w:r>
+        <w:rPr>
+          <w:b/>
+          <w:bCs/>
+          <w:u w:val="single"/>
+        </w:rPr>
+        <w:t>Model Training</w:t>
+      </w:r>
+    </w:p>
+    <w:p>
+      <w:pPr>
+        <w:jc w:val="both"/>
+      </w:pPr>
+      <w:r>
+        <w:t>In the simplest terms, what we are trying to achieve w</w:t>
       </w:r>
       <w:r>
         <w:t xml:space="preserve">hen training the model is to make it as accurate as possible </w:t>
@@ -1465,7 +1682,11 @@
         <w:t xml:space="preserve"> </w:t>
       </w:r>
       <w:r>
-        <w:t xml:space="preserve">provide a meaningful context about the source </w:t>
+        <w:t xml:space="preserve">provide </w:t>
+      </w:r>
+      <w:r>
+        <w:lastRenderedPageBreak/>
+        <w:t xml:space="preserve">a meaningful context about the source </w:t>
       </w:r>
       <w:r>
         <w:t>input</w:t>
@@ -1553,6 +1774,372 @@
       <w:pPr>
         <w:jc w:val="both"/>
       </w:pPr>
+      <w:r>
+        <w:t>The</w:t>
+      </w:r>
+      <w:r>
+        <w:t xml:space="preserve"> following diagram</w:t>
+      </w:r>
+      <w:r>
+        <w:t xml:space="preserve"> gives</w:t>
+      </w:r>
+      <w:r>
+        <w:t xml:space="preserve"> a</w:t>
+      </w:r>
+      <w:r>
+        <w:t xml:space="preserve"> more</w:t>
+      </w:r>
+      <w:r>
+        <w:t xml:space="preserve"> detailed </w:t>
+      </w:r>
+      <w:r>
+        <w:t xml:space="preserve">view </w:t>
+      </w:r>
+      <w:r>
+        <w:t>of the training process</w:t>
+      </w:r>
+      <w:r>
+        <w:t xml:space="preserve"> associated with our math word problem assistant model.</w:t>
+      </w:r>
+      <w:r>
+        <w:t xml:space="preserve"> The </w:t>
+      </w:r>
+      <w:r>
+        <w:t>input sequence</w:t>
+      </w:r>
+      <w:r>
+        <w:t xml:space="preserve"> </w:t>
+      </w:r>
+      <w:r>
+        <w:rPr>
+          <w:i/>
+          <w:iCs/>
+        </w:rPr>
+        <w:t>“</w:t>
+      </w:r>
+      <w:r>
+        <w:rPr>
+          <w:b/>
+          <w:bCs/>
+          <w:i/>
+          <w:iCs/>
+        </w:rPr>
+        <w:t>there are 16 pencils</w:t>
+      </w:r>
+      <w:proofErr w:type="gramStart"/>
+      <w:r>
+        <w:rPr>
+          <w:b/>
+          <w:bCs/>
+          <w:i/>
+          <w:iCs/>
+        </w:rPr>
+        <w:t>…..</w:t>
+      </w:r>
+      <w:proofErr w:type="gramEnd"/>
+      <w:r>
+        <w:rPr>
+          <w:i/>
+          <w:iCs/>
+        </w:rPr>
+        <w:t>”</w:t>
+      </w:r>
+      <w:r>
+        <w:rPr>
+          <w:i/>
+          <w:iCs/>
+        </w:rPr>
+        <w:t xml:space="preserve"> </w:t>
+      </w:r>
+      <w:r>
+        <w:t>is converted to a</w:t>
+      </w:r>
+      <w:r>
+        <w:t xml:space="preserve"> </w:t>
+      </w:r>
+      <w:r>
+        <w:t>meaning</w:t>
+      </w:r>
+      <w:r>
+        <w:t>ful</w:t>
+      </w:r>
+      <w:r>
+        <w:t xml:space="preserve"> summary through </w:t>
+      </w:r>
+      <w:r>
+        <w:t>the</w:t>
+      </w:r>
+      <w:r>
+        <w:t xml:space="preserve"> LSTM, which is then stored in the hidden and cell</w:t>
+      </w:r>
+      <w:r>
+        <w:t>-</w:t>
+      </w:r>
+      <w:r>
+        <w:t>state</w:t>
+      </w:r>
+      <w:r>
+        <w:t xml:space="preserve"> </w:t>
+      </w:r>
+      <w:r>
+        <w:t xml:space="preserve">vectors </w:t>
+      </w:r>
+      <w:r>
+        <w:t>[</w:t>
+      </w:r>
+      <m:oMath>
+        <m:sSub>
+          <m:sSubPr>
+            <m:ctrlPr>
+              <w:rPr>
+                <w:rFonts w:ascii="Cambria Math" w:hAnsi="Cambria Math"/>
+                <w:i/>
+              </w:rPr>
+            </m:ctrlPr>
+          </m:sSubPr>
+          <m:e>
+            <m:r>
+              <w:rPr>
+                <w:rFonts w:ascii="Cambria Math" w:hAnsi="Cambria Math"/>
+              </w:rPr>
+              <m:t>h</m:t>
+            </m:r>
+          </m:e>
+          <m:sub>
+            <m:r>
+              <w:rPr>
+                <w:rFonts w:ascii="Cambria Math" w:hAnsi="Cambria Math"/>
+              </w:rPr>
+              <m:t>f</m:t>
+            </m:r>
+          </m:sub>
+        </m:sSub>
+      </m:oMath>
+      <w:r>
+        <w:t>,</w:t>
+      </w:r>
+      <w:r>
+        <w:rPr>
+          <w:rFonts w:ascii="Cambria Math" w:hAnsi="Cambria Math"/>
+          <w:i/>
+        </w:rPr>
+        <w:t xml:space="preserve"> </w:t>
+      </w:r>
+      <m:oMath>
+        <m:sSub>
+          <m:sSubPr>
+            <m:ctrlPr>
+              <w:rPr>
+                <w:rFonts w:ascii="Cambria Math" w:hAnsi="Cambria Math"/>
+                <w:i/>
+              </w:rPr>
+            </m:ctrlPr>
+          </m:sSubPr>
+          <m:e>
+            <m:r>
+              <w:rPr>
+                <w:rFonts w:ascii="Cambria Math" w:hAnsi="Cambria Math"/>
+              </w:rPr>
+              <m:t>c</m:t>
+            </m:r>
+          </m:e>
+          <m:sub>
+            <m:r>
+              <w:rPr>
+                <w:rFonts w:ascii="Cambria Math" w:hAnsi="Cambria Math"/>
+              </w:rPr>
+              <m:t>f</m:t>
+            </m:r>
+          </m:sub>
+        </m:sSub>
+      </m:oMath>
+      <w:r>
+        <w:t>]</w:t>
+      </w:r>
+      <w:r>
+        <w:t>.</w:t>
+      </w:r>
+      <w:r>
+        <w:t xml:space="preserve"> </w:t>
+      </w:r>
+      <w:r>
+        <w:t>The decoder is then made to generate its own target sequence</w:t>
+      </w:r>
+      <w:r>
+        <w:t xml:space="preserve"> (</w:t>
+      </w:r>
+      <w:r>
+        <w:rPr>
+          <w:b/>
+          <w:bCs/>
+        </w:rPr>
+        <w:t>Answer</w:t>
+      </w:r>
+      <w:r>
+        <w:t>)</w:t>
+      </w:r>
+      <w:r>
+        <w:t>, conditioned</w:t>
+      </w:r>
+      <w:r>
+        <w:t xml:space="preserve"> </w:t>
+      </w:r>
+      <w:r>
+        <w:t>on the input source</w:t>
+      </w:r>
+      <w:r>
+        <w:t xml:space="preserve"> from the encoder,</w:t>
+      </w:r>
+      <w:r>
+        <w:t xml:space="preserve"> through the information embedded </w:t>
+      </w:r>
+      <w:r>
+        <w:t>[</w:t>
+      </w:r>
+      <m:oMath>
+        <m:sSub>
+          <m:sSubPr>
+            <m:ctrlPr>
+              <w:rPr>
+                <w:rFonts w:ascii="Cambria Math" w:hAnsi="Cambria Math"/>
+                <w:i/>
+              </w:rPr>
+            </m:ctrlPr>
+          </m:sSubPr>
+          <m:e>
+            <m:r>
+              <w:rPr>
+                <w:rFonts w:ascii="Cambria Math" w:hAnsi="Cambria Math"/>
+              </w:rPr>
+              <m:t>h</m:t>
+            </m:r>
+          </m:e>
+          <m:sub>
+            <m:r>
+              <w:rPr>
+                <w:rFonts w:ascii="Cambria Math" w:hAnsi="Cambria Math"/>
+              </w:rPr>
+              <m:t>f</m:t>
+            </m:r>
+          </m:sub>
+        </m:sSub>
+      </m:oMath>
+      <w:r>
+        <w:t>,</w:t>
+      </w:r>
+      <w:r>
+        <w:rPr>
+          <w:rFonts w:ascii="Cambria Math" w:hAnsi="Cambria Math"/>
+          <w:i/>
+        </w:rPr>
+        <w:t xml:space="preserve"> </w:t>
+      </w:r>
+      <m:oMath>
+        <m:sSub>
+          <m:sSubPr>
+            <m:ctrlPr>
+              <w:rPr>
+                <w:rFonts w:ascii="Cambria Math" w:hAnsi="Cambria Math"/>
+                <w:i/>
+              </w:rPr>
+            </m:ctrlPr>
+          </m:sSubPr>
+          <m:e>
+            <m:r>
+              <w:rPr>
+                <w:rFonts w:ascii="Cambria Math" w:hAnsi="Cambria Math"/>
+              </w:rPr>
+              <m:t>c</m:t>
+            </m:r>
+          </m:e>
+          <m:sub>
+            <m:r>
+              <w:rPr>
+                <w:rFonts w:ascii="Cambria Math" w:hAnsi="Cambria Math"/>
+              </w:rPr>
+              <m:t>f</m:t>
+            </m:r>
+          </m:sub>
+        </m:sSub>
+      </m:oMath>
+      <w:r>
+        <w:t>]</w:t>
+      </w:r>
+      <w:r>
+        <w:t xml:space="preserve">. </w:t>
+      </w:r>
+      <w:r>
+        <w:t xml:space="preserve"> The decoder at</w:t>
+      </w:r>
+      <w:r>
+        <w:t xml:space="preserve"> </w:t>
+      </w:r>
+      <w:r>
+        <w:t xml:space="preserve">time step </w:t>
+      </w:r>
+      <m:oMath>
+        <m:r>
+          <w:rPr>
+            <w:rFonts w:ascii="Cambria Math" w:hAnsi="Cambria Math"/>
+          </w:rPr>
+          <m:t>t</m:t>
+        </m:r>
+      </m:oMath>
+      <w:r>
+        <w:rPr>
+          <w:i/>
+          <w:iCs/>
+        </w:rPr>
+        <w:t xml:space="preserve"> </w:t>
+      </w:r>
+      <w:r>
+        <w:t xml:space="preserve">is made to predict the next target </w:t>
+      </w:r>
+      <w:r>
+        <w:t>answer</w:t>
+      </w:r>
+      <w:r>
+        <w:t xml:space="preserve">, that is, the word at time step </w:t>
+      </w:r>
+      <m:oMath>
+        <m:r>
+          <w:rPr>
+            <w:rFonts w:ascii="Cambria Math" w:hAnsi="Cambria Math"/>
+          </w:rPr>
+          <m:t>t</m:t>
+        </m:r>
+        <m:r>
+          <w:rPr>
+            <w:rFonts w:ascii="Cambria Math" w:hAnsi="Cambria Math"/>
+          </w:rPr>
+          <m:t>+1</m:t>
+        </m:r>
+      </m:oMath>
+      <w:r>
+        <w:t>, given</w:t>
+      </w:r>
+      <w:r>
+        <w:t xml:space="preserve"> </w:t>
+      </w:r>
+      <w:r>
+        <w:t xml:space="preserve">the source </w:t>
+      </w:r>
+      <w:r>
+        <w:t>input (</w:t>
+      </w:r>
+      <w:r>
+        <w:rPr>
+          <w:b/>
+          <w:bCs/>
+        </w:rPr>
+        <w:t>Question</w:t>
+      </w:r>
+      <w:r>
+        <w:t>)</w:t>
+      </w:r>
+      <w:r>
+        <w:t xml:space="preserve">. </w:t>
+      </w:r>
     </w:p>
     <w:p>
       <w:pPr>
@@ -1563,6 +2150,9 @@
         <w:t xml:space="preserve">           </w:t>
       </w:r>
       <w:r>
+        <w:rPr>
+          <w:noProof/>
+        </w:rPr>
         <w:drawing>
           <wp:inline distT="0" distB="0" distL="0" distR="0" wp14:anchorId="42D6C1F0" wp14:editId="6E8093E7">
             <wp:extent cx="4210050" cy="1989349"/>
@@ -1605,7 +2195,206 @@
         <w:jc w:val="both"/>
       </w:pPr>
       <w:r>
-        <w:t>MORE DETAIL HERE AND DIAGRAM HERE!!!!!!</w:t>
+        <w:t>This is why there is a</w:t>
+      </w:r>
+      <w:r>
+        <w:t xml:space="preserve"> one-step</w:t>
+      </w:r>
+      <w:r>
+        <w:t xml:space="preserve"> lag between input</w:t>
+      </w:r>
+      <w:r>
+        <w:t xml:space="preserve"> sequence</w:t>
+      </w:r>
+      <w:r>
+        <w:t xml:space="preserve"> </w:t>
+      </w:r>
+      <w:r>
+        <w:t>(</w:t>
+      </w:r>
+      <w:r>
+        <w:rPr>
+          <w:b/>
+          <w:bCs/>
+        </w:rPr>
+        <w:t>Question</w:t>
+      </w:r>
+      <w:r>
+        <w:t>)</w:t>
+      </w:r>
+      <w:r>
+        <w:t xml:space="preserve"> </w:t>
+      </w:r>
+      <w:r>
+        <w:t xml:space="preserve">and target </w:t>
+      </w:r>
+      <w:r>
+        <w:t>sequence</w:t>
+      </w:r>
+      <w:r>
+        <w:t xml:space="preserve"> </w:t>
+      </w:r>
+      <w:r>
+        <w:t>(</w:t>
+      </w:r>
+      <w:r>
+        <w:rPr>
+          <w:b/>
+          <w:bCs/>
+        </w:rPr>
+        <w:t>Answer</w:t>
+      </w:r>
+      <w:r>
+        <w:t>)</w:t>
+      </w:r>
+      <w:r>
+        <w:t>. For the first time step, the decoder doesn't have any prior words</w:t>
+      </w:r>
+      <w:r>
+        <w:t xml:space="preserve"> </w:t>
+      </w:r>
+      <w:r>
+        <w:t xml:space="preserve">in the target </w:t>
+      </w:r>
+      <w:r>
+        <w:t>input</w:t>
+      </w:r>
+      <w:r>
+        <w:t xml:space="preserve"> sequence, and so the only information available to</w:t>
+      </w:r>
+      <w:r>
+        <w:t xml:space="preserve"> predict the</w:t>
+      </w:r>
+      <w:r>
+        <w:t xml:space="preserve"> </w:t>
+      </w:r>
+      <w:r>
+        <w:t xml:space="preserve">target </w:t>
+      </w:r>
+      <w:r>
+        <w:t>sequence (</w:t>
+      </w:r>
+      <w:r>
+        <w:rPr>
+          <w:b/>
+          <w:bCs/>
+        </w:rPr>
+        <w:t>Answer</w:t>
+      </w:r>
+      <w:r>
+        <w:t>)</w:t>
+      </w:r>
+      <w:r>
+        <w:t xml:space="preserve"> is the information encoded in </w:t>
+      </w:r>
+      <w:r>
+        <w:t>[</w:t>
+      </w:r>
+      <m:oMath>
+        <m:sSub>
+          <m:sSubPr>
+            <m:ctrlPr>
+              <w:rPr>
+                <w:rFonts w:ascii="Cambria Math" w:hAnsi="Cambria Math"/>
+                <w:i/>
+              </w:rPr>
+            </m:ctrlPr>
+          </m:sSubPr>
+          <m:e>
+            <m:r>
+              <w:rPr>
+                <w:rFonts w:ascii="Cambria Math" w:hAnsi="Cambria Math"/>
+              </w:rPr>
+              <m:t>h</m:t>
+            </m:r>
+          </m:e>
+          <m:sub>
+            <m:r>
+              <w:rPr>
+                <w:rFonts w:ascii="Cambria Math" w:hAnsi="Cambria Math"/>
+              </w:rPr>
+              <m:t>f</m:t>
+            </m:r>
+          </m:sub>
+        </m:sSub>
+      </m:oMath>
+      <w:r>
+        <w:t>,</w:t>
+      </w:r>
+      <w:r>
+        <w:rPr>
+          <w:rFonts w:ascii="Cambria Math" w:hAnsi="Cambria Math"/>
+          <w:i/>
+        </w:rPr>
+        <w:t xml:space="preserve"> </w:t>
+      </w:r>
+      <m:oMath>
+        <m:sSub>
+          <m:sSubPr>
+            <m:ctrlPr>
+              <w:rPr>
+                <w:rFonts w:ascii="Cambria Math" w:hAnsi="Cambria Math"/>
+                <w:i/>
+              </w:rPr>
+            </m:ctrlPr>
+          </m:sSubPr>
+          <m:e>
+            <m:r>
+              <w:rPr>
+                <w:rFonts w:ascii="Cambria Math" w:hAnsi="Cambria Math"/>
+              </w:rPr>
+              <m:t>c</m:t>
+            </m:r>
+          </m:e>
+          <m:sub>
+            <m:r>
+              <w:rPr>
+                <w:rFonts w:ascii="Cambria Math" w:hAnsi="Cambria Math"/>
+              </w:rPr>
+              <m:t>f</m:t>
+            </m:r>
+          </m:sub>
+        </m:sSub>
+      </m:oMath>
+      <w:r>
+        <w:t>]</w:t>
+      </w:r>
+      <w:r>
+        <w:rPr>
+          <w:i/>
+          <w:iCs/>
+        </w:rPr>
+        <w:t xml:space="preserve"> </w:t>
+      </w:r>
+      <w:r>
+        <w:t>that is fed as the initial hidden and cell</w:t>
+      </w:r>
+      <w:r>
+        <w:t>-</w:t>
+      </w:r>
+      <w:r>
+        <w:t>state</w:t>
+      </w:r>
+      <w:r>
+        <w:t xml:space="preserve"> </w:t>
+      </w:r>
+      <w:r>
+        <w:t>vectors. Like the encoder, the decoder also uses an LSTM and as discussed, the</w:t>
+      </w:r>
+      <w:r>
+        <w:t xml:space="preserve"> </w:t>
+      </w:r>
+      <w:r>
+        <w:t>output target sequence is ahead of the input target sequence by one time</w:t>
+      </w:r>
+      <w:r>
+        <w:t>-</w:t>
+      </w:r>
+      <w:r>
+        <w:t>step</w:t>
+      </w:r>
+      <w:r>
+        <w:t>.</w:t>
       </w:r>
     </w:p>
     <w:p>
@@ -1632,6 +2421,33 @@
       </w:r>
       <w:r>
         <w:t>based question?</w:t>
+      </w:r>
+    </w:p>
+    <w:p>
+      <w:pPr>
+        <w:jc w:val="both"/>
+        <w:rPr>
+          <w:sz w:val="4"/>
+          <w:szCs w:val="4"/>
+        </w:rPr>
+      </w:pPr>
+    </w:p>
+    <w:p>
+      <w:pPr>
+        <w:jc w:val="both"/>
+        <w:rPr>
+          <w:b/>
+          <w:bCs/>
+          <w:u w:val="single"/>
+        </w:rPr>
+      </w:pPr>
+      <w:r>
+        <w:rPr>
+          <w:b/>
+          <w:bCs/>
+          <w:u w:val="single"/>
+        </w:rPr>
+        <w:t>Model Inference</w:t>
       </w:r>
     </w:p>
     <w:p>
@@ -2004,46 +2820,43 @@
         <w:t xml:space="preserve"> </w:t>
       </w:r>
       <w:r>
-        <w:t xml:space="preserve">to generate the next </w:t>
-      </w:r>
+        <w:t>to generate the next word. This process is repeated until we encounter an end-of-sequence</w:t>
+      </w:r>
+      <w:r>
+        <w:t xml:space="preserve"> &lt;EOS&gt;</w:t>
+      </w:r>
+      <w:r>
+        <w:t xml:space="preserve"> </w:t>
+      </w:r>
+      <w:r>
+        <w:t>token</w:t>
+      </w:r>
+      <w:r>
+        <w:t>.</w:t>
+      </w:r>
+      <w:r>
+        <w:t xml:space="preserve"> The </w:t>
+      </w:r>
+      <w:r>
+        <w:t>following diagram</w:t>
+      </w:r>
+      <w:r>
+        <w:t xml:space="preserve"> demonstrates this high-level</w:t>
+      </w:r>
+      <w:r>
+        <w:t xml:space="preserve"> architecture</w:t>
+      </w:r>
+      <w:r>
+        <w:t>.</w:t>
+      </w:r>
+    </w:p>
+    <w:p>
+      <w:pPr>
+        <w:ind w:firstLine="720"/>
+        <w:jc w:val="both"/>
+      </w:pPr>
       <w:r>
         <w:lastRenderedPageBreak/>
-        <w:t>word. This process is repeated until we encounter an end-of-sequence</w:t>
-      </w:r>
-      <w:r>
-        <w:t xml:space="preserve"> &lt;EOS&gt;</w:t>
-      </w:r>
-      <w:r>
-        <w:t xml:space="preserve"> </w:t>
-      </w:r>
-      <w:r>
-        <w:t>token</w:t>
-      </w:r>
-      <w:r>
-        <w:t>.</w:t>
-      </w:r>
-      <w:r>
-        <w:t xml:space="preserve"> The </w:t>
-      </w:r>
-      <w:r>
-        <w:t>following diagram</w:t>
-      </w:r>
-      <w:r>
-        <w:t xml:space="preserve"> demonstrates this high-level</w:t>
-      </w:r>
-      <w:r>
-        <w:t xml:space="preserve"> architecture</w:t>
-      </w:r>
-      <w:r>
-        <w:t>.</w:t>
-      </w:r>
-    </w:p>
-    <w:p>
-      <w:pPr>
-        <w:ind w:firstLine="720"/>
-        <w:jc w:val="both"/>
-      </w:pPr>
-      <w:r>
         <w:t xml:space="preserve">        </w:t>
       </w:r>
       <w:r>
@@ -2106,11 +2919,9 @@
       <w:r>
         <w:t xml:space="preserve"> questions in sentence form, and produce a correct answer, again in word form.</w:t>
       </w:r>
-    </w:p>
-    <w:p>
-      <w:pPr>
-        <w:jc w:val="both"/>
-      </w:pPr>
+      <w:r>
+        <w:t xml:space="preserve"> </w:t>
+      </w:r>
       <w:r>
         <w:t xml:space="preserve">We </w:t>
       </w:r>
@@ -2259,9 +3070,20 @@
         <w:t>for</w:t>
       </w:r>
       <w:r>
-        <w:t xml:space="preserve"> each of the words as follows</w:t>
-      </w:r>
-      <w:r>
+        <w:t xml:space="preserve"> each of the words as follow</w:t>
+      </w:r>
+      <w:r>
+        <w:rPr>
+          <w:sz w:val="28"/>
+          <w:szCs w:val="28"/>
+        </w:rPr>
+        <w:t>s</w:t>
+      </w:r>
+      <w:r>
+        <w:rPr>
+          <w:sz w:val="28"/>
+          <w:szCs w:val="28"/>
+        </w:rPr>
         <w:t>,</w:t>
       </w:r>
     </w:p>
@@ -2287,21 +3109,18 @@
               <w:rPr>
                 <w:b/>
                 <w:bCs/>
+                <w:sz w:val="28"/>
+                <w:szCs w:val="28"/>
               </w:rPr>
             </w:pPr>
             <w:r>
               <w:rPr>
                 <w:b/>
                 <w:bCs/>
-              </w:rPr>
-              <w:t>W</w:t>
-            </w:r>
-            <w:r>
-              <w:rPr>
-                <w:b/>
-                <w:bCs/>
-              </w:rPr>
-              <w:t>ord</w:t>
+                <w:sz w:val="28"/>
+                <w:szCs w:val="28"/>
+              </w:rPr>
+              <w:t>Word</w:t>
             </w:r>
           </w:p>
         </w:tc>
@@ -2316,12 +3135,16 @@
               <w:rPr>
                 <w:b/>
                 <w:bCs/>
+                <w:sz w:val="28"/>
+                <w:szCs w:val="28"/>
               </w:rPr>
             </w:pPr>
             <w:r>
               <w:rPr>
                 <w:b/>
                 <w:bCs/>
+                <w:sz w:val="28"/>
+                <w:szCs w:val="28"/>
               </w:rPr>
               <w:t>Index</w:t>
             </w:r>
@@ -2332,7 +3155,7 @@
         <w:tc>
           <w:tcPr>
             <w:tcW w:w="4508" w:type="dxa"/>
-            <w:shd w:val="clear" w:color="auto" w:fill="FFFFFF" w:themeFill="background1"/>
+            <w:shd w:val="clear" w:color="auto" w:fill="F2F2F2" w:themeFill="background1" w:themeFillShade="F2"/>
           </w:tcPr>
           <w:p>
             <w:pPr>
@@ -2358,7 +3181,7 @@
         <w:tc>
           <w:tcPr>
             <w:tcW w:w="4508" w:type="dxa"/>
-            <w:shd w:val="clear" w:color="auto" w:fill="FFFFFF" w:themeFill="background1"/>
+            <w:shd w:val="clear" w:color="auto" w:fill="F2F2F2" w:themeFill="background1" w:themeFillShade="F2"/>
           </w:tcPr>
           <w:p>
             <w:pPr>
@@ -2444,6 +3267,7 @@
         <w:tc>
           <w:tcPr>
             <w:tcW w:w="4508" w:type="dxa"/>
+            <w:shd w:val="clear" w:color="auto" w:fill="F2F2F2" w:themeFill="background1" w:themeFillShade="F2"/>
           </w:tcPr>
           <w:p>
             <w:pPr>
@@ -2469,6 +3293,7 @@
         <w:tc>
           <w:tcPr>
             <w:tcW w:w="4508" w:type="dxa"/>
+            <w:shd w:val="clear" w:color="auto" w:fill="F2F2F2" w:themeFill="background1" w:themeFillShade="F2"/>
           </w:tcPr>
           <w:p>
             <w:pPr>
@@ -2540,6 +3365,7 @@
         <w:tc>
           <w:tcPr>
             <w:tcW w:w="4508" w:type="dxa"/>
+            <w:shd w:val="clear" w:color="auto" w:fill="F2F2F2" w:themeFill="background1" w:themeFillShade="F2"/>
           </w:tcPr>
           <w:p>
             <w:pPr>
@@ -2565,6 +3391,7 @@
         <w:tc>
           <w:tcPr>
             <w:tcW w:w="4508" w:type="dxa"/>
+            <w:shd w:val="clear" w:color="auto" w:fill="F2F2F2" w:themeFill="background1" w:themeFillShade="F2"/>
           </w:tcPr>
           <w:p>
             <w:pPr>
@@ -2636,6 +3463,7 @@
         <w:tc>
           <w:tcPr>
             <w:tcW w:w="4508" w:type="dxa"/>
+            <w:shd w:val="clear" w:color="auto" w:fill="F2F2F2" w:themeFill="background1" w:themeFillShade="F2"/>
           </w:tcPr>
           <w:p>
             <w:pPr>
@@ -2661,6 +3489,7 @@
         <w:tc>
           <w:tcPr>
             <w:tcW w:w="4508" w:type="dxa"/>
+            <w:shd w:val="clear" w:color="auto" w:fill="F2F2F2" w:themeFill="background1" w:themeFillShade="F2"/>
           </w:tcPr>
           <w:p>
             <w:pPr>
@@ -2732,6 +3561,7 @@
         <w:tc>
           <w:tcPr>
             <w:tcW w:w="4508" w:type="dxa"/>
+            <w:shd w:val="clear" w:color="auto" w:fill="F2F2F2" w:themeFill="background1" w:themeFillShade="F2"/>
           </w:tcPr>
           <w:p>
             <w:pPr>
@@ -2757,6 +3587,7 @@
         <w:tc>
           <w:tcPr>
             <w:tcW w:w="4508" w:type="dxa"/>
+            <w:shd w:val="clear" w:color="auto" w:fill="F2F2F2" w:themeFill="background1" w:themeFillShade="F2"/>
           </w:tcPr>
           <w:p>
             <w:pPr>
@@ -2828,6 +3659,7 @@
         <w:tc>
           <w:tcPr>
             <w:tcW w:w="4508" w:type="dxa"/>
+            <w:shd w:val="clear" w:color="auto" w:fill="F2F2F2" w:themeFill="background1" w:themeFillShade="F2"/>
           </w:tcPr>
           <w:p>
             <w:pPr>
@@ -2853,6 +3685,7 @@
         <w:tc>
           <w:tcPr>
             <w:tcW w:w="4508" w:type="dxa"/>
+            <w:shd w:val="clear" w:color="auto" w:fill="F2F2F2" w:themeFill="background1" w:themeFillShade="F2"/>
           </w:tcPr>
           <w:p>
             <w:pPr>
@@ -2924,6 +3757,7 @@
         <w:tc>
           <w:tcPr>
             <w:tcW w:w="4508" w:type="dxa"/>
+            <w:shd w:val="clear" w:color="auto" w:fill="F2F2F2" w:themeFill="background1" w:themeFillShade="F2"/>
           </w:tcPr>
           <w:p>
             <w:pPr>
@@ -2949,6 +3783,7 @@
         <w:tc>
           <w:tcPr>
             <w:tcW w:w="4508" w:type="dxa"/>
+            <w:shd w:val="clear" w:color="auto" w:fill="F2F2F2" w:themeFill="background1" w:themeFillShade="F2"/>
           </w:tcPr>
           <w:p>
             <w:pPr>
@@ -3020,6 +3855,7 @@
         <w:tc>
           <w:tcPr>
             <w:tcW w:w="4508" w:type="dxa"/>
+            <w:shd w:val="clear" w:color="auto" w:fill="F2F2F2" w:themeFill="background1" w:themeFillShade="F2"/>
           </w:tcPr>
           <w:p>
             <w:pPr>
@@ -3045,6 +3881,7 @@
         <w:tc>
           <w:tcPr>
             <w:tcW w:w="4508" w:type="dxa"/>
+            <w:shd w:val="clear" w:color="auto" w:fill="F2F2F2" w:themeFill="background1" w:themeFillShade="F2"/>
           </w:tcPr>
           <w:p>
             <w:pPr>
@@ -3116,6 +3953,7 @@
         <w:tc>
           <w:tcPr>
             <w:tcW w:w="4508" w:type="dxa"/>
+            <w:shd w:val="clear" w:color="auto" w:fill="F2F2F2" w:themeFill="background1" w:themeFillShade="F2"/>
           </w:tcPr>
           <w:p>
             <w:pPr>
@@ -3141,6 +3979,7 @@
         <w:tc>
           <w:tcPr>
             <w:tcW w:w="4508" w:type="dxa"/>
+            <w:shd w:val="clear" w:color="auto" w:fill="F2F2F2" w:themeFill="background1" w:themeFillShade="F2"/>
           </w:tcPr>
           <w:p>
             <w:pPr>
@@ -3219,6 +4058,7 @@
         <w:jc w:val="both"/>
       </w:pPr>
       <w:r>
+        <w:lastRenderedPageBreak/>
         <w:t>So, if we consider the input question</w:t>
       </w:r>
       <w:r>
@@ -3417,13 +4257,7 @@
         <w:t>16</w:t>
       </w:r>
       <w:r>
-        <w:t>],</w:t>
-      </w:r>
-      <w:r>
-        <w:t xml:space="preserve"> </w:t>
-      </w:r>
-      <w:r>
-        <w:t>[</w:t>
+        <w:t>], [</w:t>
       </w:r>
       <w:r>
         <w:rPr>
@@ -3435,13 +4269,7 @@
         <w:t>pencils</w:t>
       </w:r>
       <w:r>
-        <w:t>],</w:t>
-      </w:r>
-      <w:r>
-        <w:t xml:space="preserve"> </w:t>
-      </w:r>
-      <w:r>
-        <w:t>[</w:t>
+        <w:t>], [</w:t>
       </w:r>
       <w:r>
         <w:rPr>
@@ -3453,13 +4281,7 @@
         <w:t>in</w:t>
       </w:r>
       <w:r>
-        <w:t>],</w:t>
-      </w:r>
-      <w:r>
-        <w:t xml:space="preserve"> </w:t>
-      </w:r>
-      <w:r>
-        <w:t>[</w:t>
+        <w:t>], [</w:t>
       </w:r>
       <w:r>
         <w:rPr>
@@ -3471,13 +4293,7 @@
         <w:t>one</w:t>
       </w:r>
       <w:r>
-        <w:t>],</w:t>
-      </w:r>
-      <w:r>
-        <w:t xml:space="preserve"> </w:t>
-      </w:r>
-      <w:r>
-        <w:t>[</w:t>
+        <w:t>], [</w:t>
       </w:r>
       <w:r>
         <w:rPr>
@@ -3489,13 +4305,7 @@
         <w:t>box</w:t>
       </w:r>
       <w:r>
-        <w:t>],</w:t>
-      </w:r>
-      <w:r>
-        <w:t xml:space="preserve"> </w:t>
-      </w:r>
-      <w:r>
-        <w:t>[</w:t>
+        <w:t>], [</w:t>
       </w:r>
       <w:r>
         <w:rPr>
@@ -3543,13 +4353,7 @@
         <w:t>pencils</w:t>
       </w:r>
       <w:r>
-        <w:t>],</w:t>
-      </w:r>
-      <w:r>
-        <w:t xml:space="preserve"> </w:t>
-      </w:r>
-      <w:r>
-        <w:t>[</w:t>
+        <w:t>], [</w:t>
       </w:r>
       <w:r>
         <w:rPr>
@@ -3561,13 +4365,7 @@
         <w:t>in</w:t>
       </w:r>
       <w:r>
-        <w:t>],</w:t>
-      </w:r>
-      <w:r>
-        <w:t xml:space="preserve"> </w:t>
-      </w:r>
-      <w:r>
-        <w:t>[</w:t>
+        <w:t>], [</w:t>
       </w:r>
       <w:r>
         <w:rPr>
@@ -3579,13 +4377,7 @@
         <w:t>another</w:t>
       </w:r>
       <w:r>
-        <w:t>],</w:t>
-      </w:r>
-      <w:r>
-        <w:t xml:space="preserve"> </w:t>
-      </w:r>
-      <w:r>
-        <w:t>[</w:t>
+        <w:t>], [</w:t>
       </w:r>
       <w:r>
         <w:rPr>
@@ -3597,13 +4389,7 @@
         <w:t>box</w:t>
       </w:r>
       <w:r>
-        <w:t>],</w:t>
-      </w:r>
-      <w:r>
-        <w:t xml:space="preserve"> </w:t>
-      </w:r>
-      <w:r>
-        <w:t>[</w:t>
+        <w:t>], [</w:t>
       </w:r>
       <w:r>
         <w:rPr>
@@ -3615,13 +4401,7 @@
         <w:t>-</w:t>
       </w:r>
       <w:r>
-        <w:t>],</w:t>
-      </w:r>
-      <w:r>
-        <w:t xml:space="preserve"> </w:t>
-      </w:r>
-      <w:r>
-        <w:t>[</w:t>
+        <w:t>], [</w:t>
       </w:r>
       <w:r>
         <w:rPr>
@@ -3633,13 +4413,7 @@
         <w:t>how</w:t>
       </w:r>
       <w:r>
-        <w:t>],</w:t>
-      </w:r>
-      <w:r>
-        <w:t xml:space="preserve"> </w:t>
-      </w:r>
-      <w:r>
-        <w:t>[</w:t>
+        <w:t>], [</w:t>
       </w:r>
       <w:r>
         <w:rPr>
@@ -3651,13 +4425,7 @@
         <w:t>many</w:t>
       </w:r>
       <w:r>
-        <w:t>],</w:t>
-      </w:r>
-      <w:r>
-        <w:t xml:space="preserve"> </w:t>
-      </w:r>
-      <w:r>
-        <w:t>[</w:t>
+        <w:t>], [</w:t>
       </w:r>
       <w:r>
         <w:rPr>
@@ -3693,13 +4461,7 @@
         <w:t>are</w:t>
       </w:r>
       <w:r>
-        <w:t>],</w:t>
-      </w:r>
-      <w:r>
-        <w:t xml:space="preserve"> </w:t>
-      </w:r>
-      <w:r>
-        <w:t>[</w:t>
+        <w:t>], [</w:t>
       </w:r>
       <w:r>
         <w:rPr>
@@ -3711,13 +4473,7 @@
         <w:t>there</w:t>
       </w:r>
       <w:r>
-        <w:t>],</w:t>
-      </w:r>
-      <w:r>
-        <w:t xml:space="preserve"> </w:t>
-      </w:r>
-      <w:r>
-        <w:t>[</w:t>
+        <w:t>], [</w:t>
       </w:r>
       <w:r>
         <w:rPr>
@@ -4143,7 +4899,32 @@
     <w:p>
       <w:pPr>
         <w:jc w:val="both"/>
-      </w:pPr>
+        <w:rPr>
+          <w:i/>
+          <w:iCs/>
+        </w:rPr>
+      </w:pPr>
+      <w:r>
+        <w:rPr>
+          <w:i/>
+          <w:iCs/>
+        </w:rPr>
+        <w:t xml:space="preserve">* </w:t>
+      </w:r>
+      <w:r>
+        <w:rPr>
+          <w:i/>
+          <w:iCs/>
+        </w:rPr>
+        <w:t>Mention data preprocessing in terms of padding and adding the hyphen between answer</w:t>
+      </w:r>
+      <w:r>
+        <w:rPr>
+          <w:i/>
+          <w:iCs/>
+        </w:rPr>
+        <w:t xml:space="preserve"> *</w:t>
+      </w:r>
     </w:p>
     <w:p>
       <w:pPr>
@@ -4209,15 +4990,15 @@
           <w:szCs w:val="28"/>
           <w:u w:val="single"/>
         </w:rPr>
+        <w:t>Conclusion</w:t>
+      </w:r>
+    </w:p>
+    <w:p>
+      <w:pPr>
+        <w:jc w:val="both"/>
+      </w:pPr>
+      <w:r>
         <w:lastRenderedPageBreak/>
-        <w:t>Conclusion</w:t>
-      </w:r>
-    </w:p>
-    <w:p>
-      <w:pPr>
-        <w:jc w:val="both"/>
-      </w:pPr>
-      <w:r>
         <w:t xml:space="preserve">Here is my conclusion </w:t>
       </w:r>
     </w:p>
@@ -4983,6 +5764,7 @@
   <w:style w:type="character" w:default="1" w:styleId="DefaultParagraphFont">
     <w:name w:val="Default Paragraph Font"/>
     <w:uiPriority w:val="1"/>
+    <w:semiHidden/>
     <w:unhideWhenUsed/>
   </w:style>
   <w:style w:type="table" w:default="1" w:styleId="TableNormal">

</xml_diff>

<commit_message>
Added Escalidraw diagram - used other laptop cos it's got a bigger screen :)
</commit_message>
<xml_diff>
--- a/Project-Report.docx
+++ b/Project-Report.docx
@@ -439,15 +439,31 @@
         <w:jc w:val="both"/>
       </w:pPr>
       <w:r>
-        <w:t xml:space="preserve">Show evidence as to why we made this choice of model, i.e. links to articles etc justifying why this would be a good choice………….. </w:t>
-      </w:r>
-    </w:p>
-    <w:p>
-      <w:pPr>
-        <w:jc w:val="both"/>
-      </w:pPr>
-      <w:r>
-        <w:t>There are a number of techniques we could employ to create our prototype, not least the …..blah blah</w:t>
+        <w:t>Show evidence as to why we made this choice of model, i.e. links to articles etc justifying why this would be a good choice………</w:t>
+      </w:r>
+      <w:proofErr w:type="gramStart"/>
+      <w:r>
+        <w:t>…..</w:t>
+      </w:r>
+      <w:proofErr w:type="gramEnd"/>
+      <w:r>
+        <w:t xml:space="preserve"> </w:t>
+      </w:r>
+    </w:p>
+    <w:p>
+      <w:pPr>
+        <w:jc w:val="both"/>
+      </w:pPr>
+      <w:r>
+        <w:t xml:space="preserve">There are a number of techniques we could employ to create our prototype, not least the </w:t>
+      </w:r>
+      <w:proofErr w:type="gramStart"/>
+      <w:r>
+        <w:t>…..</w:t>
+      </w:r>
+      <w:proofErr w:type="gramEnd"/>
+      <w:r>
+        <w:t>blah blah</w:t>
       </w:r>
     </w:p>
     <w:p>
@@ -5741,6 +5757,62 @@
     </w:p>
     <w:p>
       <w:pPr>
+        <w:ind w:firstLine="720"/>
+        <w:jc w:val="both"/>
+      </w:pPr>
+      <w:r>
+        <w:t xml:space="preserve">   </w:t>
+      </w:r>
+      <w:r>
+        <w:drawing>
+          <wp:inline distT="0" distB="0" distL="0" distR="0" wp14:anchorId="26B00345" wp14:editId="5BF8E26F">
+            <wp:extent cx="4381299" cy="2019300"/>
+            <wp:effectExtent l="0" t="0" r="635" b="0"/>
+            <wp:docPr id="1713950716" name="Picture 1"/>
+            <wp:cNvGraphicFramePr>
+              <a:graphicFrameLocks xmlns:a="http://schemas.openxmlformats.org/drawingml/2006/main" noChangeAspect="1"/>
+            </wp:cNvGraphicFramePr>
+            <a:graphic xmlns:a="http://schemas.openxmlformats.org/drawingml/2006/main">
+              <a:graphicData uri="http://schemas.openxmlformats.org/drawingml/2006/picture">
+                <pic:pic xmlns:pic="http://schemas.openxmlformats.org/drawingml/2006/picture">
+                  <pic:nvPicPr>
+                    <pic:cNvPr id="1713950716" name=""/>
+                    <pic:cNvPicPr/>
+                  </pic:nvPicPr>
+                  <pic:blipFill>
+                    <a:blip r:embed="rId9"/>
+                    <a:stretch>
+                      <a:fillRect/>
+                    </a:stretch>
+                  </pic:blipFill>
+                  <pic:spPr>
+                    <a:xfrm>
+                      <a:off x="0" y="0"/>
+                      <a:ext cx="4404927" cy="2030190"/>
+                    </a:xfrm>
+                    <a:prstGeom prst="rect">
+                      <a:avLst/>
+                    </a:prstGeom>
+                  </pic:spPr>
+                </pic:pic>
+              </a:graphicData>
+            </a:graphic>
+          </wp:inline>
+        </w:drawing>
+      </w:r>
+    </w:p>
+    <w:p>
+      <w:pPr>
+        <w:jc w:val="both"/>
+      </w:pPr>
+    </w:p>
+    <w:p>
+      <w:pPr>
+        <w:jc w:val="both"/>
+      </w:pPr>
+    </w:p>
+    <w:p>
+      <w:pPr>
         <w:jc w:val="both"/>
         <w:rPr>
           <w:sz w:val="4"/>
@@ -5770,27 +5842,23 @@
       <w:pPr>
         <w:jc w:val="both"/>
       </w:pPr>
+      <w:proofErr w:type="spellStart"/>
       <w:r>
         <w:t>Xxxxxxxxxxxxxxxxxxxxx</w:t>
       </w:r>
-    </w:p>
-    <w:p>
-      <w:pPr>
-        <w:jc w:val="both"/>
-      </w:pPr>
-    </w:p>
-    <w:p>
-      <w:pPr>
-        <w:jc w:val="both"/>
-      </w:pPr>
-      <w:r>
-        <w:t xml:space="preserve">From </w:t>
-      </w:r>
-      <w:r>
-        <w:t>our analysis so far</w:t>
-      </w:r>
-      <w:r>
-        <w:t>, we have identified three stages to our data creation process,</w:t>
+      <w:proofErr w:type="spellEnd"/>
+    </w:p>
+    <w:p>
+      <w:pPr>
+        <w:jc w:val="both"/>
+      </w:pPr>
+    </w:p>
+    <w:p>
+      <w:pPr>
+        <w:jc w:val="both"/>
+      </w:pPr>
+      <w:r>
+        <w:t>From our analysis so far, we have identified three stages to our data creation process,</w:t>
       </w:r>
     </w:p>
     <w:p>
@@ -5900,6 +5968,7 @@
         <w:jc w:val="both"/>
       </w:pPr>
       <w:r>
+        <w:lastRenderedPageBreak/>
         <w:t>Mention building the vocab……</w:t>
       </w:r>
     </w:p>
@@ -5999,9 +6068,11 @@
       <w:pPr>
         <w:jc w:val="both"/>
       </w:pPr>
+      <w:proofErr w:type="spellStart"/>
       <w:r>
         <w:t>Xxxxxxxxxxxxxxxxxxxxx</w:t>
       </w:r>
+      <w:proofErr w:type="spellEnd"/>
     </w:p>
     <w:p>
       <w:pPr>
@@ -6840,6 +6911,7 @@
   <w:style w:type="character" w:default="1" w:styleId="DefaultParagraphFont">
     <w:name w:val="Default Paragraph Font"/>
     <w:uiPriority w:val="1"/>
+    <w:semiHidden/>
     <w:unhideWhenUsed/>
   </w:style>
   <w:style w:type="table" w:default="1" w:styleId="TableNormal">

</xml_diff>

<commit_message>
Modified the file loading to accomodate error handling and ensure data cleaning is applied
</commit_message>
<xml_diff>
--- a/Project-Report.docx
+++ b/Project-Report.docx
@@ -311,6 +311,9 @@
       <w:pPr>
         <w:jc w:val="both"/>
       </w:pPr>
+      <w:r>
+        <w:t>Look at the sort of corpus the DfE would be interested in in terms of teaching kids</w:t>
+      </w:r>
     </w:p>
     <w:p>
       <w:pPr>
@@ -439,31 +442,15 @@
         <w:jc w:val="both"/>
       </w:pPr>
       <w:r>
-        <w:t>Show evidence as to why we made this choice of model, i.e. links to articles etc justifying why this would be a good choice………</w:t>
-      </w:r>
-      <w:proofErr w:type="gramStart"/>
-      <w:r>
-        <w:t>…..</w:t>
-      </w:r>
-      <w:proofErr w:type="gramEnd"/>
-      <w:r>
-        <w:t xml:space="preserve"> </w:t>
-      </w:r>
-    </w:p>
-    <w:p>
-      <w:pPr>
-        <w:jc w:val="both"/>
-      </w:pPr>
-      <w:r>
-        <w:t xml:space="preserve">There are a number of techniques we could employ to create our prototype, not least the </w:t>
-      </w:r>
-      <w:proofErr w:type="gramStart"/>
-      <w:r>
-        <w:t>…..</w:t>
-      </w:r>
-      <w:proofErr w:type="gramEnd"/>
-      <w:r>
-        <w:t>blah blah</w:t>
+        <w:t xml:space="preserve">Show evidence as to why we made this choice of model, i.e. links to articles etc justifying why this would be a good choice………….. </w:t>
+      </w:r>
+    </w:p>
+    <w:p>
+      <w:pPr>
+        <w:jc w:val="both"/>
+      </w:pPr>
+      <w:r>
+        <w:t>There are a number of techniques we could employ to create our prototype, not least the …..blah blah</w:t>
       </w:r>
     </w:p>
     <w:p>
@@ -5764,6 +5751,9 @@
         <w:t xml:space="preserve">   </w:t>
       </w:r>
       <w:r>
+        <w:rPr>
+          <w:noProof/>
+        </w:rPr>
         <w:drawing>
           <wp:inline distT="0" distB="0" distL="0" distR="0" wp14:anchorId="26B00345" wp14:editId="5BF8E26F">
             <wp:extent cx="4381299" cy="2019300"/>
@@ -5805,11 +5795,168 @@
       <w:pPr>
         <w:jc w:val="both"/>
       </w:pPr>
-    </w:p>
-    <w:p>
-      <w:pPr>
-        <w:jc w:val="both"/>
-      </w:pPr>
+      <w:r>
+        <w:t>From above, we can see</w:t>
+      </w:r>
+      <w:r>
+        <w:t xml:space="preserve"> the output of the first step of the decoder</w:t>
+      </w:r>
+      <w:r>
+        <w:t xml:space="preserve"> </w:t>
+      </w:r>
+      <w:r>
+        <w:t>is</w:t>
+      </w:r>
+      <w:r>
+        <w:t xml:space="preserve"> the predicted output</w:t>
+      </w:r>
+      <w:r>
+        <w:t xml:space="preserve"> </w:t>
+      </w:r>
+      <w:r>
+        <w:t>“twenty-two”</w:t>
+      </w:r>
+      <w:r>
+        <w:t xml:space="preserve">, while the hidden and cell states are </w:t>
+      </w:r>
+      <w:r>
+        <w:t>[</w:t>
+      </w:r>
+      <m:oMath>
+        <m:sSub>
+          <m:sSubPr>
+            <m:ctrlPr>
+              <w:rPr>
+                <w:rFonts w:ascii="Cambria Math" w:hAnsi="Cambria Math"/>
+                <w:i/>
+              </w:rPr>
+            </m:ctrlPr>
+          </m:sSubPr>
+          <m:e>
+            <m:r>
+              <w:rPr>
+                <w:rFonts w:ascii="Cambria Math" w:hAnsi="Cambria Math"/>
+              </w:rPr>
+              <m:t>h'</m:t>
+            </m:r>
+          </m:e>
+          <m:sub>
+            <m:r>
+              <w:rPr>
+                <w:rFonts w:ascii="Cambria Math" w:hAnsi="Cambria Math"/>
+              </w:rPr>
+              <m:t>1</m:t>
+            </m:r>
+          </m:sub>
+        </m:sSub>
+      </m:oMath>
+      <w:r>
+        <w:t>,</w:t>
+      </w:r>
+      <w:r>
+        <w:rPr>
+          <w:rFonts w:ascii="Cambria Math" w:hAnsi="Cambria Math"/>
+          <w:i/>
+        </w:rPr>
+        <w:t xml:space="preserve"> </w:t>
+      </w:r>
+      <m:oMath>
+        <m:sSub>
+          <m:sSubPr>
+            <m:ctrlPr>
+              <w:rPr>
+                <w:rFonts w:ascii="Cambria Math" w:hAnsi="Cambria Math"/>
+                <w:i/>
+              </w:rPr>
+            </m:ctrlPr>
+          </m:sSubPr>
+          <m:e>
+            <m:r>
+              <w:rPr>
+                <w:rFonts w:ascii="Cambria Math" w:hAnsi="Cambria Math"/>
+              </w:rPr>
+              <m:t>c'</m:t>
+            </m:r>
+          </m:e>
+          <m:sub>
+            <m:r>
+              <w:rPr>
+                <w:rFonts w:ascii="Cambria Math" w:hAnsi="Cambria Math"/>
+              </w:rPr>
+              <m:t>1</m:t>
+            </m:r>
+          </m:sub>
+        </m:sSub>
+      </m:oMath>
+      <w:r>
+        <w:t>]</w:t>
+      </w:r>
+      <w:r>
+        <w:t>. This is fed to the decoder again, as</w:t>
+      </w:r>
+      <w:r>
+        <w:t xml:space="preserve"> </w:t>
+      </w:r>
+      <w:r>
+        <w:t xml:space="preserve">shown by the </w:t>
+      </w:r>
+      <w:r>
+        <w:t xml:space="preserve">green </w:t>
+      </w:r>
+      <w:r>
+        <w:t xml:space="preserve">dotted line, to generate the next </w:t>
+      </w:r>
+      <w:r>
+        <w:t>answer response</w:t>
+      </w:r>
+      <w:r>
+        <w:t>, along with the next set of hidden and</w:t>
+      </w:r>
+      <w:r>
+        <w:t xml:space="preserve"> </w:t>
+      </w:r>
+      <w:r>
+        <w:t>cell</w:t>
+      </w:r>
+      <w:r>
+        <w:t>-</w:t>
+      </w:r>
+      <w:r>
+        <w:t xml:space="preserve">states. The process is repeated, </w:t>
+      </w:r>
+      <w:r>
+        <w:t>until</w:t>
+      </w:r>
+      <w:r>
+        <w:t xml:space="preserve"> the decoder outputs the dummy end character</w:t>
+      </w:r>
+      <w:r>
+        <w:t xml:space="preserve"> &lt;EOS&gt;, in our case we have a single step since we have fixed the answer output to a single word response (i.e. we generate a hyphenated response)</w:t>
+      </w:r>
+      <w:r>
+        <w:t>.</w:t>
+      </w:r>
+    </w:p>
+    <w:p>
+      <w:pPr>
+        <w:jc w:val="both"/>
+      </w:pPr>
+    </w:p>
+    <w:p>
+      <w:pPr>
+        <w:jc w:val="both"/>
+      </w:pPr>
+      <w:r>
+        <w:t>** Mention the attention mechanism **</w:t>
+      </w:r>
+    </w:p>
+    <w:p>
+      <w:pPr>
+        <w:jc w:val="both"/>
+      </w:pPr>
+      <w:r>
+        <w:t>** Mention the dropout rate **</w:t>
+      </w:r>
     </w:p>
     <w:p>
       <w:pPr>
@@ -5842,23 +5989,41 @@
       <w:pPr>
         <w:jc w:val="both"/>
       </w:pPr>
-      <w:proofErr w:type="spellStart"/>
-      <w:r>
-        <w:t>Xxxxxxxxxxxxxxxxxxxxx</w:t>
-      </w:r>
-      <w:proofErr w:type="spellEnd"/>
-    </w:p>
-    <w:p>
-      <w:pPr>
-        <w:jc w:val="both"/>
-      </w:pPr>
-    </w:p>
-    <w:p>
-      <w:pPr>
-        <w:jc w:val="both"/>
-      </w:pPr>
-      <w:r>
-        <w:t>From our analysis so far, we have identified three stages to our data creation process,</w:t>
+      <w:r>
+        <w:t>Data preprocessing for</w:t>
+      </w:r>
+      <w:r>
+        <w:t xml:space="preserve"> our</w:t>
+      </w:r>
+      <w:r>
+        <w:t xml:space="preserve"> sequence-to-sequence model involves several key steps to ensure the model effectively learns from structured </w:t>
+      </w:r>
+      <w:r>
+        <w:t>question</w:t>
+      </w:r>
+      <w:r>
+        <w:t>-</w:t>
+      </w:r>
+      <w:r>
+        <w:t>answer pairs</w:t>
+      </w:r>
+      <w:r>
+        <w:t xml:space="preserve"> pairs. </w:t>
+      </w:r>
+      <w:r>
+        <w:t>From our analysis so far, we have</w:t>
+      </w:r>
+      <w:r>
+        <w:t xml:space="preserve"> touched upon </w:t>
+      </w:r>
+      <w:r>
+        <w:t>several</w:t>
+      </w:r>
+      <w:r>
+        <w:t xml:space="preserve"> model data requirements</w:t>
+      </w:r>
+      <w:r>
+        <w:t>,</w:t>
       </w:r>
     </w:p>
     <w:p>
@@ -5871,6 +6036,7 @@
         <w:jc w:val="both"/>
       </w:pPr>
       <w:r>
+        <w:lastRenderedPageBreak/>
         <w:t>Reading the input files for the source (</w:t>
       </w:r>
       <w:r>
@@ -5891,7 +6057,10 @@
         <w:t>Answer</w:t>
       </w:r>
       <w:r>
-        <w:t>) texts</w:t>
+        <w:t xml:space="preserve">) </w:t>
+      </w:r>
+      <w:r>
+        <w:t>data corpus</w:t>
       </w:r>
       <w:r>
         <w:t>;</w:t>
@@ -5960,6 +6129,590 @@
         <w:jc w:val="both"/>
       </w:pPr>
       <w:r>
+        <w:t>Of course, our first step is to read the generated question and answer data corpus from the file system</w:t>
+      </w:r>
+      <w:r>
+        <w:t>. Since the data corpus has been generated as a comma separated file of question</w:t>
+      </w:r>
+      <w:r>
+        <w:t>-</w:t>
+      </w:r>
+      <w:r>
+        <w:t>answer pairs</w:t>
+      </w:r>
+      <w:r>
+        <w:t xml:space="preserve">, with each column identifiable from their respective </w:t>
+      </w:r>
+      <w:r>
+        <w:rPr>
+          <w:b/>
+          <w:bCs/>
+          <w:i/>
+          <w:iCs/>
+        </w:rPr>
+        <w:t>Question</w:t>
+      </w:r>
+      <w:r>
+        <w:t xml:space="preserve"> and </w:t>
+      </w:r>
+      <w:r>
+        <w:rPr>
+          <w:b/>
+          <w:bCs/>
+          <w:i/>
+          <w:iCs/>
+        </w:rPr>
+        <w:t>Answer</w:t>
+      </w:r>
+      <w:r>
+        <w:t xml:space="preserve"> labels</w:t>
+      </w:r>
+      <w:r>
+        <w:t>, it is a</w:t>
+      </w:r>
+      <w:r>
+        <w:t xml:space="preserve"> reasonable</w:t>
+      </w:r>
+      <w:r>
+        <w:t xml:space="preserve"> trivial task to</w:t>
+      </w:r>
+      <w:r>
+        <w:t xml:space="preserve"> load the required question and answer data into a workable format. In this respect, the math problem sequences are loaded from a named CSV file using the </w:t>
+      </w:r>
+      <w:r>
+        <w:rPr>
+          <w:b/>
+          <w:bCs/>
+          <w:i/>
+          <w:iCs/>
+        </w:rPr>
+        <w:t>Pandas</w:t>
+      </w:r>
+      <w:r>
+        <w:t xml:space="preserve"> library. Question statements are extracted alongside their corresponding answer statements, and these are returned as separate labelled </w:t>
+      </w:r>
+      <w:r>
+        <w:rPr>
+          <w:b/>
+          <w:bCs/>
+          <w:i/>
+          <w:iCs/>
+        </w:rPr>
+        <w:t>question_sequences</w:t>
+      </w:r>
+      <w:r>
+        <w:t xml:space="preserve"> and </w:t>
+      </w:r>
+      <w:r>
+        <w:rPr>
+          <w:b/>
+          <w:bCs/>
+          <w:i/>
+          <w:iCs/>
+        </w:rPr>
+        <w:t>answer_sequences</w:t>
+      </w:r>
+      <w:r>
+        <w:t xml:space="preserve"> lists</w:t>
+      </w:r>
+      <w:r>
+        <w:t>,</w:t>
+      </w:r>
+      <w:r>
+        <w:t xml:space="preserve"> making them accessible for tasks like tokenization and embedding conversion.</w:t>
+      </w:r>
+      <w:r>
+        <w:t xml:space="preserve"> When the </w:t>
+      </w:r>
+      <w:r>
+        <w:t>question-and-answer</w:t>
+      </w:r>
+      <w:r>
+        <w:t xml:space="preserve"> data load function executes, </w:t>
+      </w:r>
+      <w:r>
+        <w:t xml:space="preserve">additional validation mechanisms and data preprocessing techniques </w:t>
+      </w:r>
+      <w:r>
+        <w:t xml:space="preserve">are utilised </w:t>
+      </w:r>
+      <w:r>
+        <w:t>to</w:t>
+      </w:r>
+      <w:r>
+        <w:t xml:space="preserve"> further ensure the integrity of the dataset</w:t>
+      </w:r>
+      <w:r>
+        <w:t>.</w:t>
+      </w:r>
+      <w:r>
+        <w:t xml:space="preserve"> E</w:t>
+      </w:r>
+      <w:r>
+        <w:t>rror handling ensures that potential issues</w:t>
+      </w:r>
+      <w:r>
+        <w:t xml:space="preserve">, </w:t>
+      </w:r>
+      <w:r>
+        <w:t>such as missing files, absent columns, or unexpected errors</w:t>
+      </w:r>
+      <w:r>
+        <w:t xml:space="preserve">, </w:t>
+      </w:r>
+      <w:r>
+        <w:t xml:space="preserve">are gracefully </w:t>
+      </w:r>
+      <w:r>
+        <w:t>handled</w:t>
+      </w:r>
+      <w:r>
+        <w:t>. If the CSV file is not found, the function catches the</w:t>
+      </w:r>
+      <w:r>
+        <w:t xml:space="preserve"> expected </w:t>
+      </w:r>
+      <w:r>
+        <w:rPr>
+          <w:b/>
+          <w:bCs/>
+          <w:i/>
+          <w:iCs/>
+        </w:rPr>
+        <w:t>FileNotFoundError</w:t>
+      </w:r>
+      <w:r>
+        <w:t xml:space="preserve"> and provides a clear message while returning empty lists </w:t>
+      </w:r>
+      <w:r>
+        <w:t>early termination</w:t>
+      </w:r>
+      <w:r>
+        <w:t xml:space="preserve">. </w:t>
+      </w:r>
+      <w:r>
+        <w:t>We</w:t>
+      </w:r>
+      <w:r>
+        <w:t xml:space="preserve"> also</w:t>
+      </w:r>
+      <w:r>
+        <w:t xml:space="preserve"> look to</w:t>
+      </w:r>
+      <w:r>
+        <w:t xml:space="preserve"> verif</w:t>
+      </w:r>
+      <w:r>
+        <w:t>y</w:t>
+      </w:r>
+      <w:r>
+        <w:t xml:space="preserve"> the existence of</w:t>
+      </w:r>
+      <w:r>
+        <w:t xml:space="preserve"> the</w:t>
+      </w:r>
+      <w:r>
+        <w:t xml:space="preserve"> required</w:t>
+      </w:r>
+      <w:r>
+        <w:t xml:space="preserve"> </w:t>
+      </w:r>
+      <w:r>
+        <w:rPr>
+          <w:b/>
+          <w:bCs/>
+          <w:i/>
+          <w:iCs/>
+        </w:rPr>
+        <w:t>Question</w:t>
+      </w:r>
+      <w:r>
+        <w:t xml:space="preserve"> and </w:t>
+      </w:r>
+      <w:r>
+        <w:rPr>
+          <w:b/>
+          <w:bCs/>
+          <w:i/>
+          <w:iCs/>
+        </w:rPr>
+        <w:t>Answer</w:t>
+      </w:r>
+      <w:r>
+        <w:t xml:space="preserve"> columns before proceeding, raising a </w:t>
+      </w:r>
+      <w:r>
+        <w:rPr>
+          <w:b/>
+          <w:bCs/>
+          <w:i/>
+          <w:iCs/>
+        </w:rPr>
+        <w:t>ValueError</w:t>
+      </w:r>
+      <w:r>
+        <w:t xml:space="preserve"> if </w:t>
+      </w:r>
+      <w:r>
+        <w:t>corresponding</w:t>
+      </w:r>
+      <w:r>
+        <w:t xml:space="preserve"> fields are missing. Furthermore, missing values are handled by dropping rows containing </w:t>
+      </w:r>
+      <w:r>
+        <w:rPr>
+          <w:b/>
+          <w:bCs/>
+          <w:i/>
+          <w:iCs/>
+        </w:rPr>
+        <w:t>NaN</w:t>
+      </w:r>
+      <w:r>
+        <w:t xml:space="preserve"> values in essential columns, ensuring the data remains clean and consistent. A general exception handling block captures unexpected errors, preventing</w:t>
+      </w:r>
+      <w:r>
+        <w:t xml:space="preserve"> any other</w:t>
+      </w:r>
+      <w:r>
+        <w:t xml:space="preserve"> unforeseen issues from disrupting execution.</w:t>
+      </w:r>
+      <w:r>
+        <w:t xml:space="preserve"> Data cleaning is also applied to each question-and-answer text pair using a dedicated function that leverages a </w:t>
+      </w:r>
+      <w:r>
+        <w:t>regular expression pattern designed to filter out unwanted characters from</w:t>
+      </w:r>
+      <w:r>
+        <w:t xml:space="preserve"> the question-answer text</w:t>
+      </w:r>
+      <w:r>
+        <w:t xml:space="preserve"> input while preserving essential elements. Th</w:t>
+      </w:r>
+      <w:r>
+        <w:t xml:space="preserve">is expression allows lowercase text and numeric ranges </w:t>
+      </w:r>
+      <w:r>
+        <w:rPr>
+          <w:b/>
+          <w:bCs/>
+          <w:i/>
+          <w:iCs/>
+        </w:rPr>
+        <w:t>a-z</w:t>
+      </w:r>
+      <w:r>
+        <w:t xml:space="preserve"> and </w:t>
+      </w:r>
+      <w:r>
+        <w:rPr>
+          <w:b/>
+          <w:bCs/>
+          <w:i/>
+          <w:iCs/>
+        </w:rPr>
+        <w:t>0-9</w:t>
+      </w:r>
+      <w:r>
+        <w:t xml:space="preserve">. Additionally, </w:t>
+      </w:r>
+      <w:r>
+        <w:t xml:space="preserve">the basic </w:t>
+      </w:r>
+      <w:r>
+        <w:t>mathematical operators (</w:t>
+      </w:r>
+      <w:r>
+        <w:rPr>
+          <w:b/>
+          <w:bCs/>
+          <w:i/>
+          <w:iCs/>
+        </w:rPr>
+        <w:t>+, -, *, /, =</w:t>
+      </w:r>
+      <w:r>
+        <w:t>) are included in the set, allowing expressions containing these symbols to be retained. The space character is also permitted to maintain readability and word separation.</w:t>
+      </w:r>
+    </w:p>
+    <w:p>
+      <w:pPr>
+        <w:jc w:val="both"/>
+      </w:pPr>
+      <w:r>
+        <w:t>The next step is to tokenize the question-answer data corpus and generate a vocabulary from this that our model can understand.</w:t>
+      </w:r>
+      <w:r>
+        <w:t xml:space="preserve"> </w:t>
+      </w:r>
+      <w:r>
+        <w:t>This tokenization process involves converting our raw data question and answer text corpus into numerical tokens that our model can understand and process. In the context of our problem-space, tokenization involves splitting our question-answer corpus into distinct word groupings and mapping each word to a unique index value, essentially building a vocabulary which translates each known word into its corresponding index allowing each word to be uniquely identifiable. For this study, we have chosen to adopt this simplistic, although there are obviously more advanced approaches such as ‘</w:t>
+      </w:r>
+      <w:r>
+        <w:rPr>
+          <w:b/>
+          <w:bCs/>
+          <w:i/>
+          <w:iCs/>
+        </w:rPr>
+        <w:t>Byte Pair Encoding</w:t>
+      </w:r>
+      <w:r>
+        <w:t>’ (</w:t>
+      </w:r>
+      <w:r>
+        <w:rPr>
+          <w:b/>
+          <w:bCs/>
+        </w:rPr>
+        <w:t>BPE</w:t>
+      </w:r>
+      <w:r>
+        <w:t>) or ‘</w:t>
+      </w:r>
+      <w:r>
+        <w:rPr>
+          <w:b/>
+          <w:bCs/>
+          <w:i/>
+          <w:iCs/>
+        </w:rPr>
+        <w:t>WordPiece Encoding</w:t>
+      </w:r>
+      <w:r>
+        <w:t xml:space="preserve">’, which may prove more efficient and elegant but are beyond the scope of this report. </w:t>
+      </w:r>
+    </w:p>
+    <w:p>
+      <w:pPr>
+        <w:jc w:val="both"/>
+      </w:pPr>
+      <w:r>
+        <w:lastRenderedPageBreak/>
+        <w:t>Practically speaking, our</w:t>
+      </w:r>
+      <w:r>
+        <w:t xml:space="preserve"> </w:t>
+      </w:r>
+      <w:r>
+        <w:t>function tokenizes our question-answer data corpus</w:t>
+      </w:r>
+      <w:r>
+        <w:t xml:space="preserve"> while dynamically constructing </w:t>
+      </w:r>
+      <w:r>
+        <w:t>the associated</w:t>
+      </w:r>
+      <w:r>
+        <w:t xml:space="preserve"> vocabulary. Initially, </w:t>
+      </w:r>
+      <w:r>
+        <w:t>our</w:t>
+      </w:r>
+      <w:r>
+        <w:t xml:space="preserve"> </w:t>
+      </w:r>
+      <w:r>
+        <w:t>dictionary only contains our</w:t>
+      </w:r>
+      <w:r>
+        <w:t xml:space="preserve"> special</w:t>
+      </w:r>
+      <w:r>
+        <w:t>ly defined</w:t>
+      </w:r>
+      <w:r>
+        <w:t xml:space="preserve"> tokens such as </w:t>
+      </w:r>
+      <w:r>
+        <w:t>&lt;SOS&gt;</w:t>
+      </w:r>
+      <w:r>
+        <w:t>,</w:t>
+      </w:r>
+      <w:r>
+        <w:t xml:space="preserve"> &lt;EOS&gt;</w:t>
+      </w:r>
+      <w:r>
+        <w:t>, and</w:t>
+      </w:r>
+      <w:r>
+        <w:t xml:space="preserve"> &lt;PAD&gt;</w:t>
+      </w:r>
+      <w:r>
+        <w:t xml:space="preserve"> </w:t>
+      </w:r>
+      <w:r>
+        <w:t>along</w:t>
+      </w:r>
+      <w:r>
+        <w:t xml:space="preserve"> with their respective indices. As the function </w:t>
+      </w:r>
+      <w:r>
+        <w:t>processes each comma-separate question-answer pair</w:t>
+      </w:r>
+      <w:r>
+        <w:t>, it converts</w:t>
+      </w:r>
+      <w:r>
+        <w:t xml:space="preserve"> each unique</w:t>
+      </w:r>
+      <w:r>
+        <w:t xml:space="preserve"> word into</w:t>
+      </w:r>
+      <w:r>
+        <w:t xml:space="preserve"> its</w:t>
+      </w:r>
+      <w:r>
+        <w:t xml:space="preserve"> lowercase</w:t>
+      </w:r>
+      <w:r>
+        <w:t xml:space="preserve"> representation, essentially</w:t>
+      </w:r>
+      <w:r>
+        <w:t xml:space="preserve"> </w:t>
+      </w:r>
+      <w:r>
+        <w:t>creating the basis for an</w:t>
+      </w:r>
+      <w:r>
+        <w:t xml:space="preserve"> individual token</w:t>
+      </w:r>
+      <w:r>
+        <w:t xml:space="preserve"> representation</w:t>
+      </w:r>
+      <w:r>
+        <w:t xml:space="preserve">. If a word is not already present in the dictionary, it is assigned a new index based on the current vocabulary size, ensuring that each unique word is mapped to a distinct </w:t>
+      </w:r>
+      <w:r>
+        <w:t>index value</w:t>
+      </w:r>
+      <w:r>
+        <w:t>. This approach allows the model to continuously expand its vocabulary as new words are encountered.</w:t>
+      </w:r>
+      <w:r>
+        <w:t xml:space="preserve"> What we generate is a split between tokenised question and answer lists, recognisable as </w:t>
+      </w:r>
+      <w:r>
+        <w:rPr>
+          <w:b/>
+          <w:bCs/>
+          <w:i/>
+          <w:iCs/>
+        </w:rPr>
+        <w:t>input</w:t>
+      </w:r>
+      <w:r>
+        <w:rPr>
+          <w:b/>
+          <w:bCs/>
+          <w:i/>
+          <w:iCs/>
+        </w:rPr>
+        <w:t>_</w:t>
+      </w:r>
+      <w:r>
+        <w:rPr>
+          <w:b/>
+          <w:bCs/>
+          <w:i/>
+          <w:iCs/>
+        </w:rPr>
+        <w:t>data</w:t>
+      </w:r>
+      <w:r>
+        <w:t xml:space="preserve"> and </w:t>
+      </w:r>
+      <w:r>
+        <w:rPr>
+          <w:b/>
+          <w:bCs/>
+          <w:i/>
+          <w:iCs/>
+        </w:rPr>
+        <w:t>target_data</w:t>
+      </w:r>
+      <w:r>
+        <w:t xml:space="preserve"> </w:t>
+      </w:r>
+      <w:r>
+        <w:t xml:space="preserve">labels </w:t>
+      </w:r>
+      <w:r>
+        <w:t>respectively</w:t>
+      </w:r>
+      <w:r>
+        <w:t>.</w:t>
+      </w:r>
+    </w:p>
+    <w:p>
+      <w:pPr>
+        <w:jc w:val="both"/>
+      </w:pPr>
+      <w:r>
+        <w:t>However,</w:t>
+      </w:r>
+      <w:r>
+        <w:t xml:space="preserve"> it is important to note that</w:t>
+      </w:r>
+      <w:r>
+        <w:t xml:space="preserve"> </w:t>
+      </w:r>
+      <w:r>
+        <w:t>this approach of</w:t>
+      </w:r>
+      <w:r>
+        <w:t xml:space="preserve"> dynamic vocabulary expansion comes with potential challenges, such as inconsistent indexing across different training sessions, making it harder to ensure reproducibility</w:t>
+      </w:r>
+      <w:r>
+        <w:t xml:space="preserve"> which is certainly an issue that must be addressed if further development is undertaken beyond this analysis.</w:t>
+      </w:r>
+    </w:p>
+    <w:p>
+      <w:pPr>
+        <w:jc w:val="both"/>
+      </w:pPr>
+    </w:p>
+    <w:p>
+      <w:pPr>
+        <w:jc w:val="both"/>
+      </w:pPr>
+      <w:r>
+        <w:t>First, text data is tokenized into subwords or words using techniques like WordPiece or Byte Pair Encoding. Next, sequences are padded to a uniform length, allowing for efficient batch processing.</w:t>
+      </w:r>
+      <w:r>
+        <w:t xml:space="preserve"> As mentioned in previous discussions, </w:t>
+      </w:r>
+      <w:r>
+        <w:t>s</w:t>
+      </w:r>
+      <w:r>
+        <w:t xml:space="preserve">pecial tokens such as </w:t>
+      </w:r>
+      <w:r>
+        <w:t>&lt;SOS&gt;</w:t>
+      </w:r>
+      <w:r>
+        <w:t xml:space="preserve"> and </w:t>
+      </w:r>
+      <w:r>
+        <w:t>&lt;EOS&gt;</w:t>
+      </w:r>
+      <w:r>
+        <w:t xml:space="preserve"> are added to define input-output boundaries</w:t>
+      </w:r>
+      <w:r>
+        <w:t xml:space="preserve"> that allow the model to under</w:t>
+      </w:r>
+      <w:r>
+        <w:t>. Data is then converted to numeric tensors and, if needed, normalized to improve consistency. Handling out-of-vocabulary words, applying attention masks, and using bucketing techniques for different sequence lengths further enhance model performance. These steps collectively optimize training efficiency and improve sequence alignment for tasks like machine translation and text summarization</w:t>
+      </w:r>
+    </w:p>
+    <w:p>
+      <w:pPr>
+        <w:jc w:val="both"/>
+      </w:pPr>
+      <w:r>
         <w:t>Mention the tokenizer……</w:t>
       </w:r>
     </w:p>
@@ -5968,7 +6721,6 @@
         <w:jc w:val="both"/>
       </w:pPr>
       <w:r>
-        <w:lastRenderedPageBreak/>
         <w:t>Mention building the vocab……</w:t>
       </w:r>
     </w:p>
@@ -6068,11 +6820,9 @@
       <w:pPr>
         <w:jc w:val="both"/>
       </w:pPr>
-      <w:proofErr w:type="spellStart"/>
       <w:r>
         <w:t>Xxxxxxxxxxxxxxxxxxxxx</w:t>
       </w:r>
-      <w:proofErr w:type="spellEnd"/>
     </w:p>
     <w:p>
       <w:pPr>
@@ -6301,8 +7051,123 @@
       </w:pPr>
     </w:lvl>
   </w:abstractNum>
+  <w:abstractNum w:abstractNumId="1" w15:restartNumberingAfterBreak="0">
+    <w:nsid w:val="4B7E6D2D"/>
+    <w:multiLevelType w:val="hybridMultilevel"/>
+    <w:tmpl w:val="9CEEF8CA"/>
+    <w:lvl w:ilvl="0" w:tplc="08E8EC7A">
+      <w:numFmt w:val="bullet"/>
+      <w:lvlText w:val=""/>
+      <w:lvlJc w:val="left"/>
+      <w:pPr>
+        <w:ind w:left="720" w:hanging="360"/>
+      </w:pPr>
+      <w:rPr>
+        <w:rFonts w:ascii="Symbol" w:eastAsiaTheme="minorHAnsi" w:hAnsi="Symbol" w:cstheme="minorBidi" w:hint="default"/>
+      </w:rPr>
+    </w:lvl>
+    <w:lvl w:ilvl="1" w:tplc="08090003" w:tentative="1">
+      <w:start w:val="1"/>
+      <w:numFmt w:val="bullet"/>
+      <w:lvlText w:val="o"/>
+      <w:lvlJc w:val="left"/>
+      <w:pPr>
+        <w:ind w:left="1440" w:hanging="360"/>
+      </w:pPr>
+      <w:rPr>
+        <w:rFonts w:ascii="Courier New" w:hAnsi="Courier New" w:cs="Courier New" w:hint="default"/>
+      </w:rPr>
+    </w:lvl>
+    <w:lvl w:ilvl="2" w:tplc="08090005" w:tentative="1">
+      <w:start w:val="1"/>
+      <w:numFmt w:val="bullet"/>
+      <w:lvlText w:val=""/>
+      <w:lvlJc w:val="left"/>
+      <w:pPr>
+        <w:ind w:left="2160" w:hanging="360"/>
+      </w:pPr>
+      <w:rPr>
+        <w:rFonts w:ascii="Wingdings" w:hAnsi="Wingdings" w:hint="default"/>
+      </w:rPr>
+    </w:lvl>
+    <w:lvl w:ilvl="3" w:tplc="08090001" w:tentative="1">
+      <w:start w:val="1"/>
+      <w:numFmt w:val="bullet"/>
+      <w:lvlText w:val=""/>
+      <w:lvlJc w:val="left"/>
+      <w:pPr>
+        <w:ind w:left="2880" w:hanging="360"/>
+      </w:pPr>
+      <w:rPr>
+        <w:rFonts w:ascii="Symbol" w:hAnsi="Symbol" w:hint="default"/>
+      </w:rPr>
+    </w:lvl>
+    <w:lvl w:ilvl="4" w:tplc="08090003" w:tentative="1">
+      <w:start w:val="1"/>
+      <w:numFmt w:val="bullet"/>
+      <w:lvlText w:val="o"/>
+      <w:lvlJc w:val="left"/>
+      <w:pPr>
+        <w:ind w:left="3600" w:hanging="360"/>
+      </w:pPr>
+      <w:rPr>
+        <w:rFonts w:ascii="Courier New" w:hAnsi="Courier New" w:cs="Courier New" w:hint="default"/>
+      </w:rPr>
+    </w:lvl>
+    <w:lvl w:ilvl="5" w:tplc="08090005" w:tentative="1">
+      <w:start w:val="1"/>
+      <w:numFmt w:val="bullet"/>
+      <w:lvlText w:val=""/>
+      <w:lvlJc w:val="left"/>
+      <w:pPr>
+        <w:ind w:left="4320" w:hanging="360"/>
+      </w:pPr>
+      <w:rPr>
+        <w:rFonts w:ascii="Wingdings" w:hAnsi="Wingdings" w:hint="default"/>
+      </w:rPr>
+    </w:lvl>
+    <w:lvl w:ilvl="6" w:tplc="08090001" w:tentative="1">
+      <w:start w:val="1"/>
+      <w:numFmt w:val="bullet"/>
+      <w:lvlText w:val=""/>
+      <w:lvlJc w:val="left"/>
+      <w:pPr>
+        <w:ind w:left="5040" w:hanging="360"/>
+      </w:pPr>
+      <w:rPr>
+        <w:rFonts w:ascii="Symbol" w:hAnsi="Symbol" w:hint="default"/>
+      </w:rPr>
+    </w:lvl>
+    <w:lvl w:ilvl="7" w:tplc="08090003" w:tentative="1">
+      <w:start w:val="1"/>
+      <w:numFmt w:val="bullet"/>
+      <w:lvlText w:val="o"/>
+      <w:lvlJc w:val="left"/>
+      <w:pPr>
+        <w:ind w:left="5760" w:hanging="360"/>
+      </w:pPr>
+      <w:rPr>
+        <w:rFonts w:ascii="Courier New" w:hAnsi="Courier New" w:cs="Courier New" w:hint="default"/>
+      </w:rPr>
+    </w:lvl>
+    <w:lvl w:ilvl="8" w:tplc="08090005" w:tentative="1">
+      <w:start w:val="1"/>
+      <w:numFmt w:val="bullet"/>
+      <w:lvlText w:val=""/>
+      <w:lvlJc w:val="left"/>
+      <w:pPr>
+        <w:ind w:left="6480" w:hanging="360"/>
+      </w:pPr>
+      <w:rPr>
+        <w:rFonts w:ascii="Wingdings" w:hAnsi="Wingdings" w:hint="default"/>
+      </w:rPr>
+    </w:lvl>
+  </w:abstractNum>
   <w:num w:numId="1" w16cid:durableId="221798857">
     <w:abstractNumId w:val="0"/>
+  </w:num>
+  <w:num w:numId="2" w16cid:durableId="96416107">
+    <w:abstractNumId w:val="1"/>
   </w:num>
 </w:numbering>
 </file>
@@ -6911,7 +7776,6 @@
   <w:style w:type="character" w:default="1" w:styleId="DefaultParagraphFont">
     <w:name w:val="Default Paragraph Font"/>
     <w:uiPriority w:val="1"/>
-    <w:semiHidden/>
     <w:unhideWhenUsed/>
   </w:style>
   <w:style w:type="table" w:default="1" w:styleId="TableNormal">

</xml_diff>

<commit_message>
Made more changes to improve naming etc
</commit_message>
<xml_diff>
--- a/Project-Report.docx
+++ b/Project-Report.docx
@@ -201,6 +201,8 @@
         <w:rPr>
           <w:b/>
           <w:bCs/>
+          <w:i/>
+          <w:iCs/>
         </w:rPr>
         <w:t>hyperparameter tuning</w:t>
       </w:r>
@@ -217,12 +219,38 @@
         <w:t xml:space="preserve"> maximise performance</w:t>
       </w:r>
       <w:r>
-        <w:t xml:space="preserve">, and detailed evaluation utilising </w:t>
-      </w:r>
-      <w:r>
-        <w:rPr>
-          <w:b/>
-          <w:bCs/>
+        <w:t xml:space="preserve">, and </w:t>
+      </w:r>
+      <w:r>
+        <w:t>robust</w:t>
+      </w:r>
+      <w:r>
+        <w:t xml:space="preserve"> evaluation utilising</w:t>
+      </w:r>
+      <w:r>
+        <w:t xml:space="preserve"> </w:t>
+      </w:r>
+      <w:r>
+        <w:rPr>
+          <w:b/>
+          <w:bCs/>
+          <w:i/>
+          <w:iCs/>
+        </w:rPr>
+        <w:t>Edit distance</w:t>
+      </w:r>
+      <w:r>
+        <w:t xml:space="preserve"> and</w:t>
+      </w:r>
+      <w:r>
+        <w:t xml:space="preserve"> </w:t>
+      </w:r>
+      <w:r>
+        <w:rPr>
+          <w:b/>
+          <w:bCs/>
+          <w:i/>
+          <w:iCs/>
         </w:rPr>
         <w:t>BLEU scores</w:t>
       </w:r>
@@ -442,15 +470,39 @@
         <w:jc w:val="both"/>
       </w:pPr>
       <w:r>
-        <w:t xml:space="preserve">Show evidence as to why we made this choice of model, i.e. links to articles etc justifying why this would be a good choice………….. </w:t>
-      </w:r>
-    </w:p>
-    <w:p>
-      <w:pPr>
-        <w:jc w:val="both"/>
-      </w:pPr>
-      <w:r>
-        <w:t>There are a number of techniques we could employ to create our prototype, not least the …..blah blah</w:t>
+        <w:t>Show evidence as to why we made this choice of model, i.e. links to articles etc justifying why this would be a good choice………</w:t>
+      </w:r>
+      <w:proofErr w:type="gramStart"/>
+      <w:r>
+        <w:t>…..</w:t>
+      </w:r>
+      <w:proofErr w:type="gramEnd"/>
+      <w:r>
+        <w:t xml:space="preserve"> </w:t>
+      </w:r>
+    </w:p>
+    <w:p>
+      <w:pPr>
+        <w:jc w:val="both"/>
+      </w:pPr>
+      <w:r>
+        <w:t xml:space="preserve">There are </w:t>
+      </w:r>
+      <w:proofErr w:type="gramStart"/>
+      <w:r>
+        <w:t>a number of</w:t>
+      </w:r>
+      <w:proofErr w:type="gramEnd"/>
+      <w:r>
+        <w:t xml:space="preserve"> techniques we could employ to create our prototype, not least the </w:t>
+      </w:r>
+      <w:proofErr w:type="gramStart"/>
+      <w:r>
+        <w:t>…..</w:t>
+      </w:r>
+      <w:proofErr w:type="gramEnd"/>
+      <w:r>
+        <w:t>blah blah</w:t>
       </w:r>
     </w:p>
     <w:p>
@@ -2755,7 +2807,15 @@
         <w:t>&lt;SOS&gt;</w:t>
       </w:r>
       <w:r>
-        <w:t xml:space="preserve">, the decoder will output a word, w, and also new hidden and cell states, </w:t>
+        <w:t xml:space="preserve">, the decoder will output a word, w, </w:t>
+      </w:r>
+      <w:proofErr w:type="gramStart"/>
+      <w:r>
+        <w:t>and also</w:t>
+      </w:r>
+      <w:proofErr w:type="gramEnd"/>
+      <w:r>
+        <w:t xml:space="preserve"> new hidden and cell states, </w:t>
       </w:r>
       <w:r>
         <w:t>[</w:t>
@@ -4479,7 +4539,11 @@
         <w:t>box</w:t>
       </w:r>
       <w:r>
-        <w:t>], [</w:t>
+        <w:t xml:space="preserve">], </w:t>
+      </w:r>
+      <w:proofErr w:type="gramStart"/>
+      <w:r>
+        <w:t>[</w:t>
       </w:r>
       <w:r>
         <w:rPr>
@@ -4493,6 +4557,7 @@
       <w:r>
         <w:t>],</w:t>
       </w:r>
+      <w:proofErr w:type="gramEnd"/>
       <w:r>
         <w:rPr>
           <w:b/>
@@ -6008,7 +6073,15 @@
         <w:t>answer pairs</w:t>
       </w:r>
       <w:r>
-        <w:t xml:space="preserve"> pairs. </w:t>
+        <w:t xml:space="preserve"> </w:t>
+      </w:r>
+      <w:proofErr w:type="spellStart"/>
+      <w:r>
+        <w:t>pairs</w:t>
+      </w:r>
+      <w:proofErr w:type="spellEnd"/>
+      <w:r>
+        <w:t xml:space="preserve">. </w:t>
       </w:r>
       <w:r>
         <w:t>From our analysis so far, we have</w:t>
@@ -6060,11 +6133,16 @@
         <w:t xml:space="preserve">) </w:t>
       </w:r>
       <w:r>
-        <w:t>data corpus</w:t>
+        <w:t xml:space="preserve">data </w:t>
+      </w:r>
+      <w:proofErr w:type="gramStart"/>
+      <w:r>
+        <w:t>corpus</w:t>
       </w:r>
       <w:r>
         <w:t>;</w:t>
       </w:r>
+      <w:proofErr w:type="gramEnd"/>
     </w:p>
     <w:p>
       <w:pPr>
@@ -6076,11 +6154,16 @@
         <w:jc w:val="both"/>
       </w:pPr>
       <w:r>
-        <w:t>Building the vocabulary from the source and target text</w:t>
+        <w:t xml:space="preserve">Building the vocabulary from the source and target </w:t>
+      </w:r>
+      <w:proofErr w:type="gramStart"/>
+      <w:r>
+        <w:t>text</w:t>
       </w:r>
       <w:r>
         <w:t>s;</w:t>
       </w:r>
+      <w:proofErr w:type="gramEnd"/>
     </w:p>
     <w:p>
       <w:pPr>
@@ -6191,6 +6274,7 @@
       <w:r>
         <w:t xml:space="preserve"> library. Question statements are extracted alongside their corresponding answer statements, and these are returned as separate labelled </w:t>
       </w:r>
+      <w:proofErr w:type="spellStart"/>
       <w:r>
         <w:rPr>
           <w:b/>
@@ -6200,9 +6284,11 @@
         </w:rPr>
         <w:t>question_sequences</w:t>
       </w:r>
+      <w:proofErr w:type="spellEnd"/>
       <w:r>
         <w:t xml:space="preserve"> and </w:t>
       </w:r>
+      <w:proofErr w:type="spellStart"/>
       <w:r>
         <w:rPr>
           <w:b/>
@@ -6212,6 +6298,7 @@
         </w:rPr>
         <w:t>answer_sequences</w:t>
       </w:r>
+      <w:proofErr w:type="spellEnd"/>
       <w:r>
         <w:t xml:space="preserve"> lists</w:t>
       </w:r>
@@ -6246,7 +6333,15 @@
         <w:t>.</w:t>
       </w:r>
       <w:r>
-        <w:t xml:space="preserve"> E</w:t>
+        <w:t xml:space="preserve"> </w:t>
+      </w:r>
+    </w:p>
+    <w:p>
+      <w:pPr>
+        <w:jc w:val="both"/>
+      </w:pPr>
+      <w:r>
+        <w:t>E</w:t>
       </w:r>
       <w:r>
         <w:t>rror handling ensures that potential issues</w:t>
@@ -6272,6 +6367,7 @@
       <w:r>
         <w:t xml:space="preserve"> expected </w:t>
       </w:r>
+      <w:proofErr w:type="spellStart"/>
       <w:r>
         <w:rPr>
           <w:b/>
@@ -6281,6 +6377,7 @@
         </w:rPr>
         <w:t>FileNotFoundError</w:t>
       </w:r>
+      <w:proofErr w:type="spellEnd"/>
       <w:r>
         <w:t xml:space="preserve"> and provides a clear message while returning empty lists </w:t>
       </w:r>
@@ -6341,6 +6438,7 @@
       <w:r>
         <w:t xml:space="preserve"> columns before proceeding, raising a </w:t>
       </w:r>
+      <w:proofErr w:type="spellStart"/>
       <w:r>
         <w:rPr>
           <w:b/>
@@ -6350,6 +6448,7 @@
         </w:rPr>
         <w:t>ValueError</w:t>
       </w:r>
+      <w:proofErr w:type="spellEnd"/>
       <w:r>
         <w:t xml:space="preserve"> if </w:t>
       </w:r>
@@ -6359,6 +6458,7 @@
       <w:r>
         <w:t xml:space="preserve"> fields are missing. Furthermore, missing values are handled by dropping rows containing </w:t>
       </w:r>
+      <w:proofErr w:type="spellStart"/>
       <w:r>
         <w:rPr>
           <w:b/>
@@ -6368,6 +6468,7 @@
         </w:rPr>
         <w:t>NaN</w:t>
       </w:r>
+      <w:proofErr w:type="spellEnd"/>
       <w:r>
         <w:t xml:space="preserve"> values in essential columns, ensuring the data remains clean and consistent. A general exception handling block captures unexpected errors, preventing</w:t>
       </w:r>
@@ -6378,7 +6479,15 @@
         <w:t xml:space="preserve"> unforeseen issues from disrupting execution.</w:t>
       </w:r>
       <w:r>
-        <w:t xml:space="preserve"> Data cleaning is also applied to each question-and-answer text pair using a dedicated function that leverages a </w:t>
+        <w:t xml:space="preserve"> </w:t>
+      </w:r>
+    </w:p>
+    <w:p>
+      <w:pPr>
+        <w:jc w:val="both"/>
+      </w:pPr>
+      <w:r>
+        <w:t xml:space="preserve">Data cleaning is also applied to each question-and-answer text pair using a dedicated function that leverages a </w:t>
       </w:r>
       <w:r>
         <w:t>regular expression pattern designed to filter out unwanted characters from</w:t>
@@ -6432,7 +6541,13 @@
         <w:t>+, -, *, /, =</w:t>
       </w:r>
       <w:r>
-        <w:t>) are included in the set, allowing expressions containing these symbols to be retained. The space character is also permitted to maintain readability and word separation.</w:t>
+        <w:t>)</w:t>
+      </w:r>
+      <w:r>
+        <w:t xml:space="preserve"> and question mark</w:t>
+      </w:r>
+      <w:r>
+        <w:t xml:space="preserve"> are included in the set, allowing expressions containing these symbols to be retained. The space character is also permitted to maintain readability and word separation.</w:t>
       </w:r>
     </w:p>
     <w:p>
@@ -6455,7 +6570,17 @@
           <w:i/>
           <w:iCs/>
         </w:rPr>
-        <w:t>Byte Pair Encoding</w:t>
+        <w:t xml:space="preserve">Byte Pair </w:t>
+      </w:r>
+      <w:r>
+        <w:rPr>
+          <w:b/>
+          <w:bCs/>
+          <w:i/>
+          <w:iCs/>
+        </w:rPr>
+        <w:lastRenderedPageBreak/>
+        <w:t>Encoding</w:t>
       </w:r>
       <w:r>
         <w:t>’ (</w:t>
@@ -6470,6 +6595,7 @@
       <w:r>
         <w:t>) or ‘</w:t>
       </w:r>
+      <w:proofErr w:type="spellStart"/>
       <w:r>
         <w:rPr>
           <w:b/>
@@ -6477,7 +6603,17 @@
           <w:i/>
           <w:iCs/>
         </w:rPr>
-        <w:t>WordPiece Encoding</w:t>
+        <w:t>WordPiece</w:t>
+      </w:r>
+      <w:proofErr w:type="spellEnd"/>
+      <w:r>
+        <w:rPr>
+          <w:b/>
+          <w:bCs/>
+          <w:i/>
+          <w:iCs/>
+        </w:rPr>
+        <w:t xml:space="preserve"> Encoding</w:t>
       </w:r>
       <w:r>
         <w:t xml:space="preserve">’, which may prove more efficient and elegant but are beyond the scope of this report. </w:t>
@@ -6488,7 +6624,6 @@
         <w:jc w:val="both"/>
       </w:pPr>
       <w:r>
-        <w:lastRenderedPageBreak/>
         <w:t>Practically speaking, our</w:t>
       </w:r>
       <w:r>
@@ -6546,7 +6681,34 @@
         <w:t>along</w:t>
       </w:r>
       <w:r>
-        <w:t xml:space="preserve"> with their respective indices. As the function </w:t>
+        <w:t xml:space="preserve"> with their respective indices.</w:t>
+      </w:r>
+      <w:r>
+        <w:t xml:space="preserve"> In particular, the </w:t>
+      </w:r>
+      <w:r>
+        <w:t>&lt;SOS&gt;</w:t>
+      </w:r>
+      <w:r>
+        <w:t xml:space="preserve"> and </w:t>
+      </w:r>
+      <w:r>
+        <w:t>&lt;EOS&gt;</w:t>
+      </w:r>
+      <w:r>
+        <w:t xml:space="preserve"> tokens</w:t>
+      </w:r>
+      <w:r>
+        <w:t xml:space="preserve"> are added to define input-output boundaries</w:t>
+      </w:r>
+      <w:r>
+        <w:t xml:space="preserve"> that allow the model to under</w:t>
+      </w:r>
+      <w:r>
+        <w:t>stand where a question-answer pair processing sequence starts and ends.</w:t>
+      </w:r>
+      <w:r>
+        <w:t xml:space="preserve"> As the function </w:t>
       </w:r>
       <w:r>
         <w:t>processes each comma-separate question-answer pair</w:t>
@@ -6593,6 +6755,7 @@
       <w:r>
         <w:t xml:space="preserve"> What we generate is a split between tokenised question and answer lists, recognisable as </w:t>
       </w:r>
+      <w:proofErr w:type="spellStart"/>
       <w:r>
         <w:rPr>
           <w:b/>
@@ -6620,9 +6783,11 @@
         </w:rPr>
         <w:t>data</w:t>
       </w:r>
+      <w:proofErr w:type="spellEnd"/>
       <w:r>
         <w:t xml:space="preserve"> and </w:t>
       </w:r>
+      <w:proofErr w:type="spellStart"/>
       <w:r>
         <w:rPr>
           <w:b/>
@@ -6632,6 +6797,7 @@
         </w:rPr>
         <w:t>target_data</w:t>
       </w:r>
+      <w:proofErr w:type="spellEnd"/>
       <w:r>
         <w:t xml:space="preserve"> </w:t>
       </w:r>
@@ -6667,61 +6833,285 @@
       <w:r>
         <w:t xml:space="preserve"> which is certainly an issue that must be addressed if further development is undertaken beyond this analysis.</w:t>
       </w:r>
-    </w:p>
-    <w:p>
-      <w:pPr>
-        <w:jc w:val="both"/>
-      </w:pPr>
-    </w:p>
-    <w:p>
-      <w:pPr>
-        <w:jc w:val="both"/>
-      </w:pPr>
-      <w:r>
-        <w:t>First, text data is tokenized into subwords or words using techniques like WordPiece or Byte Pair Encoding. Next, sequences are padded to a uniform length, allowing for efficient batch processing.</w:t>
-      </w:r>
-      <w:r>
-        <w:t xml:space="preserve"> As mentioned in previous discussions, </w:t>
-      </w:r>
-      <w:r>
-        <w:t>s</w:t>
-      </w:r>
-      <w:r>
-        <w:t xml:space="preserve">pecial tokens such as </w:t>
-      </w:r>
-      <w:r>
-        <w:t>&lt;SOS&gt;</w:t>
-      </w:r>
-      <w:r>
-        <w:t xml:space="preserve"> and </w:t>
-      </w:r>
-      <w:r>
-        <w:t>&lt;EOS&gt;</w:t>
-      </w:r>
-      <w:r>
-        <w:t xml:space="preserve"> are added to define input-output boundaries</w:t>
-      </w:r>
-      <w:r>
-        <w:t xml:space="preserve"> that allow the model to under</w:t>
-      </w:r>
-      <w:r>
-        <w:t>. Data is then converted to numeric tensors and, if needed, normalized to improve consistency. Handling out-of-vocabulary words, applying attention masks, and using bucketing techniques for different sequence lengths further enhance model performance. These steps collectively optimize training efficiency and improve sequence alignment for tasks like machine translation and text summarization</w:t>
-      </w:r>
-    </w:p>
-    <w:p>
-      <w:pPr>
-        <w:jc w:val="both"/>
-      </w:pPr>
-      <w:r>
-        <w:t>Mention the tokenizer……</w:t>
-      </w:r>
-    </w:p>
-    <w:p>
-      <w:pPr>
-        <w:jc w:val="both"/>
-      </w:pPr>
-      <w:r>
-        <w:t>Mention building the vocab……</w:t>
+      <w:r>
+        <w:t xml:space="preserve"> As well as affording the ability to tokenize data for the model to understand, we must also provision a means by which to convert the model output (answer predictions) into a human readable form, and this is done by c</w:t>
+      </w:r>
+      <w:r>
+        <w:t>reat</w:t>
+      </w:r>
+      <w:r>
+        <w:t>ing</w:t>
+      </w:r>
+      <w:r>
+        <w:t xml:space="preserve"> a reverse mapping dictionary to convert</w:t>
+      </w:r>
+      <w:r>
+        <w:t xml:space="preserve"> our generated</w:t>
+      </w:r>
+      <w:r>
+        <w:t xml:space="preserve"> token indices back into </w:t>
+      </w:r>
+      <w:r>
+        <w:t xml:space="preserve">their associated </w:t>
+      </w:r>
+      <w:r>
+        <w:t>text</w:t>
+      </w:r>
+      <w:r>
+        <w:t xml:space="preserve"> format.</w:t>
+      </w:r>
+      <w:r>
+        <w:t xml:space="preserve"> </w:t>
+      </w:r>
+      <w:r>
+        <w:t xml:space="preserve">Once the sequences are tokenized, they are converted into </w:t>
+      </w:r>
+      <w:proofErr w:type="spellStart"/>
+      <w:r>
+        <w:rPr>
+          <w:b/>
+          <w:bCs/>
+          <w:i/>
+          <w:iCs/>
+        </w:rPr>
+        <w:t>PyTorch</w:t>
+      </w:r>
+      <w:proofErr w:type="spellEnd"/>
+      <w:r>
+        <w:t xml:space="preserve"> tensors using list comprehensions</w:t>
+      </w:r>
+      <w:r>
+        <w:t xml:space="preserve">, </w:t>
+      </w:r>
+      <w:r>
+        <w:t xml:space="preserve">making them ready for batch processing by </w:t>
+      </w:r>
+      <w:r>
+        <w:t>our</w:t>
+      </w:r>
+      <w:r>
+        <w:t xml:space="preserve"> model. Since sequences can vary in length, dynamic padding is applied using</w:t>
+      </w:r>
+      <w:r>
+        <w:t xml:space="preserve"> the native </w:t>
+      </w:r>
+      <w:proofErr w:type="spellStart"/>
+      <w:r>
+        <w:rPr>
+          <w:b/>
+          <w:bCs/>
+          <w:i/>
+          <w:iCs/>
+        </w:rPr>
+        <w:t>PyTorch</w:t>
+      </w:r>
+      <w:proofErr w:type="spellEnd"/>
+      <w:r>
+        <w:t xml:space="preserve"> </w:t>
+      </w:r>
+      <w:proofErr w:type="spellStart"/>
+      <w:r>
+        <w:rPr>
+          <w:b/>
+          <w:bCs/>
+          <w:i/>
+          <w:iCs/>
+        </w:rPr>
+        <w:t>pad_</w:t>
+      </w:r>
+      <w:proofErr w:type="gramStart"/>
+      <w:r>
+        <w:rPr>
+          <w:b/>
+          <w:bCs/>
+          <w:i/>
+          <w:iCs/>
+        </w:rPr>
+        <w:t>sequence</w:t>
+      </w:r>
+      <w:proofErr w:type="spellEnd"/>
+      <w:r>
+        <w:rPr>
+          <w:b/>
+          <w:bCs/>
+          <w:i/>
+          <w:iCs/>
+        </w:rPr>
+        <w:t>(</w:t>
+      </w:r>
+      <w:proofErr w:type="gramEnd"/>
+      <w:r>
+        <w:rPr>
+          <w:b/>
+          <w:bCs/>
+          <w:i/>
+          <w:iCs/>
+        </w:rPr>
+        <w:t>)</w:t>
+      </w:r>
+      <w:r>
+        <w:t xml:space="preserve"> function to ensure uniformity. The padding operation extends shorter sequences to match the longest sequence in </w:t>
+      </w:r>
+      <w:r>
+        <w:t>the</w:t>
+      </w:r>
+      <w:r>
+        <w:t xml:space="preserve"> batch, using a predefined </w:t>
+      </w:r>
+      <w:r>
+        <w:t>&lt;PAD&gt; token</w:t>
+      </w:r>
+      <w:r>
+        <w:t>. This step is crucial for maintaining consistency during training.</w:t>
+      </w:r>
+    </w:p>
+    <w:p>
+      <w:pPr>
+        <w:jc w:val="both"/>
+      </w:pPr>
+      <w:r>
+        <w:t>Th</w:t>
+      </w:r>
+      <w:r>
+        <w:t>e preprocessing pipeline also</w:t>
+      </w:r>
+      <w:r>
+        <w:t xml:space="preserve"> defines a custom </w:t>
+      </w:r>
+      <w:proofErr w:type="spellStart"/>
+      <w:r>
+        <w:rPr>
+          <w:b/>
+          <w:bCs/>
+          <w:i/>
+          <w:iCs/>
+        </w:rPr>
+        <w:t>PyTorch</w:t>
+      </w:r>
+      <w:proofErr w:type="spellEnd"/>
+      <w:r>
+        <w:t xml:space="preserve"> </w:t>
+      </w:r>
+      <w:r>
+        <w:rPr>
+          <w:b/>
+          <w:bCs/>
+          <w:i/>
+          <w:iCs/>
+        </w:rPr>
+        <w:t>Dataset</w:t>
+      </w:r>
+      <w:r>
+        <w:t xml:space="preserve"> class, </w:t>
+      </w:r>
+      <w:proofErr w:type="spellStart"/>
+      <w:r>
+        <w:rPr>
+          <w:b/>
+          <w:bCs/>
+          <w:i/>
+          <w:iCs/>
+        </w:rPr>
+        <w:t>MathWordProblemDataset</w:t>
+      </w:r>
+      <w:proofErr w:type="spellEnd"/>
+      <w:r>
+        <w:t xml:space="preserve">, which provides </w:t>
+      </w:r>
+      <w:r>
+        <w:t>functionality</w:t>
+      </w:r>
+      <w:r>
+        <w:t xml:space="preserve"> </w:t>
+      </w:r>
+      <w:r>
+        <w:t>for</w:t>
+      </w:r>
+      <w:r>
+        <w:t xml:space="preserve"> retrieving dataset size</w:t>
+      </w:r>
+      <w:r>
+        <w:t xml:space="preserve"> </w:t>
+      </w:r>
+      <w:r>
+        <w:t xml:space="preserve">and accessing individual input-target pairs, making it </w:t>
+      </w:r>
+      <w:r>
+        <w:t>useful for our</w:t>
+      </w:r>
+      <w:r>
+        <w:t xml:space="preserve"> structured batch processing</w:t>
+      </w:r>
+      <w:r>
+        <w:t xml:space="preserve"> approach</w:t>
+      </w:r>
+      <w:r>
+        <w:t xml:space="preserve">. Finally, the dataset is integrated into a </w:t>
+      </w:r>
+      <w:proofErr w:type="spellStart"/>
+      <w:r>
+        <w:rPr>
+          <w:b/>
+          <w:bCs/>
+          <w:i/>
+          <w:iCs/>
+        </w:rPr>
+        <w:t>DataLoader</w:t>
+      </w:r>
+      <w:proofErr w:type="spellEnd"/>
+      <w:r>
+        <w:t>, allowing for seamless batch loading</w:t>
+      </w:r>
+      <w:r>
+        <w:t>.</w:t>
+      </w:r>
+      <w:r>
+        <w:t xml:space="preserve"> </w:t>
+      </w:r>
+      <w:r>
+        <w:t>Overall</w:t>
+      </w:r>
+      <w:r>
+        <w:t>, this data preprocessing pipeline is designed to ensure</w:t>
+      </w:r>
+      <w:r>
+        <w:t xml:space="preserve"> that</w:t>
+      </w:r>
+      <w:r>
+        <w:t xml:space="preserve"> our</w:t>
+      </w:r>
+      <w:r>
+        <w:t xml:space="preserve"> math problem and </w:t>
+      </w:r>
+      <w:r>
+        <w:t>answer dataset</w:t>
+      </w:r>
+      <w:r>
+        <w:t xml:space="preserve"> </w:t>
+      </w:r>
+      <w:r>
+        <w:t>is</w:t>
+      </w:r>
+      <w:r>
+        <w:t xml:space="preserve"> properly tokenized, padded, and structured for</w:t>
+      </w:r>
+      <w:r>
+        <w:t xml:space="preserve"> our</w:t>
+      </w:r>
+      <w:r>
+        <w:t xml:space="preserve"> </w:t>
+      </w:r>
+      <w:r>
+        <w:t xml:space="preserve">specific </w:t>
+      </w:r>
+      <w:r>
+        <w:t>application</w:t>
+      </w:r>
+      <w:r>
+        <w:t>.</w:t>
+      </w:r>
+      <w:r>
+        <w:t xml:space="preserve"> particularly in sequence-to-sequence models. Implementing additional enhancements, such as attention masking or tokenization refinement, could further optimize its effectiveness.</w:t>
       </w:r>
     </w:p>
     <w:p>
@@ -6786,6 +7176,7 @@
         <w:jc w:val="both"/>
       </w:pPr>
       <w:r>
+        <w:lastRenderedPageBreak/>
         <w:t>We need to mention the inclusion of dropout and attention used within our model</w:t>
       </w:r>
     </w:p>
@@ -6820,9 +7211,11 @@
       <w:pPr>
         <w:jc w:val="both"/>
       </w:pPr>
+      <w:proofErr w:type="spellStart"/>
       <w:r>
         <w:t>Xxxxxxxxxxxxxxxxxxxxx</w:t>
       </w:r>
+      <w:proofErr w:type="spellEnd"/>
     </w:p>
     <w:p>
       <w:pPr>
@@ -6939,7 +7332,15 @@
         <w:jc w:val="both"/>
       </w:pPr>
       <w:r>
-        <w:t>By Jason Brownlee on August 27, 2020 in Long Short-Term Memory Networks</w:t>
+        <w:t xml:space="preserve">By Jason Brownlee on August 27, </w:t>
+      </w:r>
+      <w:proofErr w:type="gramStart"/>
+      <w:r>
+        <w:t>2020</w:t>
+      </w:r>
+      <w:proofErr w:type="gramEnd"/>
+      <w:r>
+        <w:t xml:space="preserve"> in Long Short-Term Memory Networks</w:t>
       </w:r>
     </w:p>
     <w:p>

</xml_diff>

<commit_message>
retrained for loss graph to use in report
</commit_message>
<xml_diff>
--- a/Project-Report.docx
+++ b/Project-Report.docx
@@ -835,13 +835,8 @@
         <w:t xml:space="preserve"> sequence</w:t>
       </w:r>
       <w:r>
-        <w:t xml:space="preserve"> lengths with a view to optimise </w:t>
-      </w:r>
-      <w:proofErr w:type="gramStart"/>
-      <w:r>
-        <w:t>padding;</w:t>
-      </w:r>
-      <w:proofErr w:type="gramEnd"/>
+        <w:t xml:space="preserve"> lengths with a view to optimise padding;</w:t>
+      </w:r>
     </w:p>
     <w:p>
       <w:pPr>
@@ -878,13 +873,16 @@
       </w:r>
       <w:bookmarkEnd w:id="0"/>
       <w:r>
-        <w:t xml:space="preserve">– allowing us to identify common two-word phrase tokens in the dataset which will allow us to potentially focus on the models learning </w:t>
+        <w:t xml:space="preserve">– allowing us to identify common two-word phrase tokens in the dataset which will allow us to potentially focus on the </w:t>
       </w:r>
       <w:proofErr w:type="gramStart"/>
       <w:r>
-        <w:t>attention;</w:t>
+        <w:t>models</w:t>
       </w:r>
       <w:proofErr w:type="gramEnd"/>
+      <w:r>
+        <w:t xml:space="preserve"> learning attention;</w:t>
+      </w:r>
     </w:p>
     <w:p>
       <w:pPr>
@@ -1327,6 +1325,9 @@
         <w:jc w:val="both"/>
       </w:pPr>
       <w:r>
+        <w:rPr>
+          <w:noProof/>
+        </w:rPr>
         <w:drawing>
           <wp:inline distT="0" distB="0" distL="0" distR="0" wp14:anchorId="3898DFA0" wp14:editId="74F8E58C">
             <wp:extent cx="3643952" cy="3978230"/>
@@ -1468,13 +1469,8 @@
         <w:t>Model Training Overview</w:t>
       </w:r>
       <w:r>
-        <w:t xml:space="preserve">’, we </w:t>
-      </w:r>
-      <w:proofErr w:type="gramStart"/>
-      <w:r>
-        <w:t>have the ability to</w:t>
-      </w:r>
-      <w:proofErr w:type="gramEnd"/>
+        <w:t>’, we have the ability to</w:t>
+      </w:r>
       <w:r>
         <w:t xml:space="preserve"> visualise this attention which will help us interpret </w:t>
       </w:r>
@@ -1547,10 +1543,7 @@
         <w:t xml:space="preserve"> word when producing an </w:t>
       </w:r>
       <w:r>
-        <w:t xml:space="preserve">answer output. As before, we will evaluate the attention </w:t>
-      </w:r>
-      <w:r>
-        <w:t>under the section headed, ‘</w:t>
+        <w:t>answer output. As before, we will evaluate the attention under the section headed, ‘</w:t>
       </w:r>
       <w:r>
         <w:rPr>
@@ -1802,16 +1795,7 @@
         <w:t>architecture</w:t>
       </w:r>
       <w:r>
-        <w:t xml:space="preserve"> of choice</w:t>
-      </w:r>
-      <w:r>
-        <w:t xml:space="preserve"> </w:t>
-      </w:r>
-      <w:r>
-        <w:t>when</w:t>
-      </w:r>
-      <w:r>
-        <w:t xml:space="preserve"> modelling our </w:t>
+        <w:t xml:space="preserve"> of choice when modelling our </w:t>
       </w:r>
       <w:r>
         <w:rPr>
@@ -2651,7 +2635,13 @@
         <w:t>&lt;SOS&gt;</w:t>
       </w:r>
       <w:r>
-        <w:t xml:space="preserve"> which represents ‘start-of-sequence’</w:t>
+        <w:t xml:space="preserve"> which represents</w:t>
+      </w:r>
+      <w:r>
+        <w:t xml:space="preserve"> the</w:t>
+      </w:r>
+      <w:r>
+        <w:t xml:space="preserve"> ‘start-of-sequence’</w:t>
       </w:r>
       <w:r>
         <w:t xml:space="preserve">, while the output label is the word </w:t>
@@ -2858,6 +2848,66 @@
       </w:r>
       <w:r>
         <w:t>.</w:t>
+      </w:r>
+      <w:r>
+        <w:t xml:space="preserve"> Put simply, our</w:t>
+      </w:r>
+      <w:r>
+        <w:t xml:space="preserve"> seq2seq model </w:t>
+      </w:r>
+      <w:r>
+        <w:t>is</w:t>
+      </w:r>
+      <w:r>
+        <w:t xml:space="preserve"> trained using supervised learning. In this approach, </w:t>
+      </w:r>
+      <w:r>
+        <w:t>our</w:t>
+      </w:r>
+      <w:r>
+        <w:t xml:space="preserve"> model learns to map </w:t>
+      </w:r>
+      <w:r>
+        <w:t>the question</w:t>
+      </w:r>
+      <w:r>
+        <w:t xml:space="preserve"> sequence to </w:t>
+      </w:r>
+      <w:r>
+        <w:t>our expected answer</w:t>
+      </w:r>
+      <w:r>
+        <w:t xml:space="preserve"> output sequence based on label</w:t>
+      </w:r>
+      <w:r>
+        <w:t>l</w:t>
+      </w:r>
+      <w:r>
+        <w:t>ed training data</w:t>
+      </w:r>
+      <w:r>
+        <w:t>, with the model</w:t>
+      </w:r>
+      <w:r>
+        <w:t xml:space="preserve"> trained to minimize the difference between its predicted</w:t>
+      </w:r>
+      <w:r>
+        <w:t xml:space="preserve"> answer</w:t>
+      </w:r>
+      <w:r>
+        <w:t xml:space="preserve"> output and the actual label</w:t>
+      </w:r>
+      <w:r>
+        <w:t>l</w:t>
+      </w:r>
+      <w:r>
+        <w:t>ed</w:t>
+      </w:r>
+      <w:r>
+        <w:t xml:space="preserve"> answer</w:t>
+      </w:r>
+      <w:r>
+        <w:t xml:space="preserve"> output in the dataset.</w:t>
       </w:r>
     </w:p>
     <w:p>
@@ -3941,16 +3991,7 @@
           <w:i/>
           <w:iCs/>
         </w:rPr>
-        <w:t>-</w:t>
-      </w:r>
-      <w:r>
-        <w:rPr>
-          <w:b/>
-          <w:bCs/>
-          <w:i/>
-          <w:iCs/>
-        </w:rPr>
-        <w:t>normalization</w:t>
+        <w:t>-normalization</w:t>
       </w:r>
       <w:r>
         <w:t>, converting them into probabilities that sum to one. These probabilities dictate the level of attention each input word receives.</w:t>
@@ -6180,11 +6221,7 @@
         <w:t>box</w:t>
       </w:r>
       <w:r>
-        <w:t xml:space="preserve">], </w:t>
-      </w:r>
-      <w:proofErr w:type="gramStart"/>
-      <w:r>
-        <w:t>[</w:t>
+        <w:t>], [</w:t>
       </w:r>
       <w:r>
         <w:rPr>
@@ -6198,7 +6235,6 @@
       <w:r>
         <w:t>],</w:t>
       </w:r>
-      <w:proofErr w:type="gramEnd"/>
       <w:r>
         <w:rPr>
           <w:b/>
@@ -7748,16 +7784,11 @@
         <w:t xml:space="preserve">) </w:t>
       </w:r>
       <w:r>
-        <w:t xml:space="preserve">data </w:t>
-      </w:r>
-      <w:proofErr w:type="gramStart"/>
-      <w:r>
-        <w:t>corpus</w:t>
+        <w:t>data corpus</w:t>
       </w:r>
       <w:r>
         <w:t>;</w:t>
       </w:r>
-      <w:proofErr w:type="gramEnd"/>
     </w:p>
     <w:p>
       <w:pPr>
@@ -7769,16 +7800,11 @@
         <w:jc w:val="both"/>
       </w:pPr>
       <w:r>
-        <w:t xml:space="preserve">Building the vocabulary from the source and target </w:t>
-      </w:r>
-      <w:proofErr w:type="gramStart"/>
-      <w:r>
-        <w:t>text</w:t>
+        <w:t>Building the vocabulary from the source and target text</w:t>
       </w:r>
       <w:r>
         <w:t>s;</w:t>
       </w:r>
-      <w:proofErr w:type="gramEnd"/>
     </w:p>
     <w:p>
       <w:pPr>
@@ -8693,6 +8719,360 @@
         <w:jc w:val="both"/>
       </w:pPr>
       <w:r>
+        <w:t>For our training run, we initialise the</w:t>
+      </w:r>
+      <w:r>
+        <w:t xml:space="preserve"> encoder and decoder models with specific parameters</w:t>
+      </w:r>
+      <w:r>
+        <w:t>;</w:t>
+      </w:r>
+      <w:r>
+        <w:t xml:space="preserve"> the vocabulary size determines the input and output dimensions, while the hidden size, set to 128, defines the internal</w:t>
+      </w:r>
+      <w:r>
+        <w:t xml:space="preserve"> (hidden)</w:t>
+      </w:r>
+      <w:r>
+        <w:t xml:space="preserve"> representation of</w:t>
+      </w:r>
+      <w:r>
+        <w:t xml:space="preserve"> our</w:t>
+      </w:r>
+      <w:r>
+        <w:t xml:space="preserve"> data.</w:t>
+      </w:r>
+      <w:r>
+        <w:t xml:space="preserve"> </w:t>
+      </w:r>
+      <w:r>
+        <w:t xml:space="preserve">The loss function is defined using </w:t>
+      </w:r>
+      <w:proofErr w:type="spellStart"/>
+      <w:r>
+        <w:rPr>
+          <w:b/>
+          <w:bCs/>
+          <w:i/>
+          <w:iCs/>
+        </w:rPr>
+        <w:t>CrossEntropyLoss</w:t>
+      </w:r>
+      <w:proofErr w:type="spellEnd"/>
+      <w:r>
+        <w:t xml:space="preserve">, which is crucial for optimizing </w:t>
+      </w:r>
+      <w:r>
+        <w:t>our</w:t>
+      </w:r>
+      <w:r>
+        <w:t xml:space="preserve"> model during training. By setting </w:t>
+      </w:r>
+      <w:proofErr w:type="spellStart"/>
+      <w:r>
+        <w:rPr>
+          <w:b/>
+          <w:bCs/>
+          <w:i/>
+          <w:iCs/>
+        </w:rPr>
+        <w:t>ignore_index</w:t>
+      </w:r>
+      <w:proofErr w:type="spellEnd"/>
+      <w:r>
+        <w:t xml:space="preserve"> to exclude padding tokens from the loss calculation, the function ensures that irrelevant tokens don't distort the learning process. Additionally, separate Adam optimizers are created for the encoder and decoder, both with a learning rate of </w:t>
+      </w:r>
+      <w:r>
+        <w:rPr>
+          <w:b/>
+          <w:bCs/>
+          <w:i/>
+          <w:iCs/>
+        </w:rPr>
+        <w:t>0.001</w:t>
+      </w:r>
+      <w:r>
+        <w:t>, with t</w:t>
+      </w:r>
+      <w:r>
+        <w:t>his optimization approach balances computational efficiency with effective parameter updates during training.</w:t>
+      </w:r>
+      <w:r>
+        <w:t xml:space="preserve"> </w:t>
+      </w:r>
+      <w:r>
+        <w:t xml:space="preserve">To </w:t>
+      </w:r>
+      <w:r>
+        <w:t>allow</w:t>
+      </w:r>
+      <w:r>
+        <w:t xml:space="preserve"> interpretability</w:t>
+      </w:r>
+      <w:r>
+        <w:t xml:space="preserve"> of our </w:t>
+      </w:r>
+      <w:proofErr w:type="gramStart"/>
+      <w:r>
+        <w:t>models</w:t>
+      </w:r>
+      <w:proofErr w:type="gramEnd"/>
+      <w:r>
+        <w:t xml:space="preserve"> attention during training</w:t>
+      </w:r>
+      <w:r>
+        <w:t>, an empty list (</w:t>
+      </w:r>
+      <w:proofErr w:type="spellStart"/>
+      <w:r>
+        <w:rPr>
+          <w:b/>
+          <w:bCs/>
+          <w:i/>
+          <w:iCs/>
+        </w:rPr>
+        <w:t>attention_matrix</w:t>
+      </w:r>
+      <w:proofErr w:type="spellEnd"/>
+      <w:r>
+        <w:t xml:space="preserve">) is initialized to store attention weights produced by the decoder. These weights highlight the parts of the input sequence the decoder focuses on, allowing for deeper insights into the model's decision-making </w:t>
+      </w:r>
+      <w:r>
+        <w:t>process</w:t>
+      </w:r>
+      <w:r>
+        <w:t xml:space="preserve">. </w:t>
+      </w:r>
+    </w:p>
+    <w:p>
+      <w:pPr>
+        <w:jc w:val="both"/>
+      </w:pPr>
+      <w:r>
+        <w:t xml:space="preserve">We configure the training loop </w:t>
+      </w:r>
+      <w:r>
+        <w:t>run for 100 complete iterations through the dataset</w:t>
+      </w:r>
+      <w:r>
+        <w:t xml:space="preserve"> by assigning the </w:t>
+      </w:r>
+      <w:r>
+        <w:t xml:space="preserve">variable </w:t>
+      </w:r>
+      <w:proofErr w:type="spellStart"/>
+      <w:r>
+        <w:rPr>
+          <w:b/>
+          <w:bCs/>
+          <w:i/>
+          <w:iCs/>
+        </w:rPr>
+        <w:t>num_epochs</w:t>
+      </w:r>
+      <w:proofErr w:type="spellEnd"/>
+      <w:r>
+        <w:t xml:space="preserve"> to 100</w:t>
+      </w:r>
+      <w:r>
+        <w:t xml:space="preserve">. </w:t>
+      </w:r>
+      <w:r>
+        <w:t>This</w:t>
+      </w:r>
+      <w:r>
+        <w:t xml:space="preserve"> should</w:t>
+      </w:r>
+      <w:r>
+        <w:t xml:space="preserve"> allow </w:t>
+      </w:r>
+      <w:r>
+        <w:t>our</w:t>
+      </w:r>
+      <w:r>
+        <w:t xml:space="preserve"> model sufficient time to learn</w:t>
+      </w:r>
+      <w:r>
+        <w:t xml:space="preserve"> the relevant question-answer</w:t>
+      </w:r>
+      <w:r>
+        <w:t xml:space="preserve"> patterns and</w:t>
+      </w:r>
+      <w:r>
+        <w:t xml:space="preserve"> achieve</w:t>
+      </w:r>
+      <w:r>
+        <w:t xml:space="preserve"> optimiz</w:t>
+      </w:r>
+      <w:r>
+        <w:t xml:space="preserve">ation. </w:t>
+      </w:r>
+      <w:r>
+        <w:t xml:space="preserve">The training loop processes batches of data, </w:t>
+      </w:r>
+      <w:r>
+        <w:t>and ‘</w:t>
+      </w:r>
+      <w:r>
+        <w:rPr>
+          <w:b/>
+          <w:bCs/>
+          <w:i/>
+          <w:iCs/>
+        </w:rPr>
+        <w:t>teacher</w:t>
+      </w:r>
+      <w:r>
+        <w:rPr>
+          <w:b/>
+          <w:bCs/>
+          <w:i/>
+          <w:iCs/>
+        </w:rPr>
+        <w:t xml:space="preserve"> forcing</w:t>
+      </w:r>
+      <w:r>
+        <w:t>’</w:t>
+      </w:r>
+      <w:r>
+        <w:t xml:space="preserve"> is applied, meaning the decoder's next input is the actual target token from the training data rather than its previous output, helping the model learn faster. Loss is calculated only for active sequences, excluding padding tokens, and backpropagation is used to update the model's parameters.</w:t>
+      </w:r>
+      <w:r>
+        <w:t xml:space="preserve"> </w:t>
+      </w:r>
+      <w:r>
+        <w:t xml:space="preserve">After each epoch, the average loss is recorded, and attention weights from the decoder are stored for visualization, providing </w:t>
+      </w:r>
+      <w:r>
+        <w:lastRenderedPageBreak/>
+        <w:t>insights into what the model focuses on. At the end of training, the loss trend is plotted</w:t>
+      </w:r>
+      <w:r>
+        <w:t xml:space="preserve"> as follows,</w:t>
+      </w:r>
+    </w:p>
+    <w:p>
+      <w:pPr>
+        <w:ind w:firstLine="720"/>
+        <w:jc w:val="both"/>
+      </w:pPr>
+      <w:r>
+        <w:t xml:space="preserve">   </w:t>
+      </w:r>
+      <w:r>
+        <w:drawing>
+          <wp:inline distT="0" distB="0" distL="0" distR="0" wp14:anchorId="69042E28" wp14:editId="3AD14CBF">
+            <wp:extent cx="4593142" cy="3696497"/>
+            <wp:effectExtent l="0" t="0" r="0" b="0"/>
+            <wp:docPr id="1610458239" name="Picture 1"/>
+            <wp:cNvGraphicFramePr>
+              <a:graphicFrameLocks xmlns:a="http://schemas.openxmlformats.org/drawingml/2006/main" noChangeAspect="1"/>
+            </wp:cNvGraphicFramePr>
+            <a:graphic xmlns:a="http://schemas.openxmlformats.org/drawingml/2006/main">
+              <a:graphicData uri="http://schemas.openxmlformats.org/drawingml/2006/picture">
+                <pic:pic xmlns:pic="http://schemas.openxmlformats.org/drawingml/2006/picture">
+                  <pic:nvPicPr>
+                    <pic:cNvPr id="1610458239" name=""/>
+                    <pic:cNvPicPr/>
+                  </pic:nvPicPr>
+                  <pic:blipFill>
+                    <a:blip r:embed="rId12"/>
+                    <a:stretch>
+                      <a:fillRect/>
+                    </a:stretch>
+                  </pic:blipFill>
+                  <pic:spPr>
+                    <a:xfrm>
+                      <a:off x="0" y="0"/>
+                      <a:ext cx="4600344" cy="3702293"/>
+                    </a:xfrm>
+                    <a:prstGeom prst="rect">
+                      <a:avLst/>
+                    </a:prstGeom>
+                  </pic:spPr>
+                </pic:pic>
+              </a:graphicData>
+            </a:graphic>
+          </wp:inline>
+        </w:drawing>
+      </w:r>
+    </w:p>
+    <w:p>
+      <w:pPr>
+        <w:jc w:val="both"/>
+      </w:pPr>
+      <w:r>
+        <w:t>Initially, the graph shows a steep decline in loss from approximately 6 down to below 1 within the first 20 epochs. This indicates that the model is learning rapidly during the early stages of training. After this, the loss continues to decrease more gradually and stabilizes around 0.2 for the remaining epochs. This stabilization implies that the model is converging and has reached a point where</w:t>
+      </w:r>
+      <w:r>
+        <w:t>in</w:t>
+      </w:r>
+      <w:r>
+        <w:t xml:space="preserve"> further training yields minimal improvement.</w:t>
+      </w:r>
+    </w:p>
+    <w:p>
+      <w:pPr>
+        <w:jc w:val="both"/>
+      </w:pPr>
+      <w:r>
+        <w:t>Overall, the graph reflects a well-trained model, where the loss consistently decreases and stabilizes, indicating effective learning and optimization</w:t>
+      </w:r>
+      <w:r>
+        <w:t xml:space="preserve">, given the model </w:t>
+      </w:r>
+      <w:r>
+        <w:t>exhibit</w:t>
+      </w:r>
+      <w:r>
+        <w:t>s</w:t>
+      </w:r>
+      <w:r>
+        <w:t xml:space="preserve"> a significant drop in loss during early epochs (indicating rapid learning) and then reach</w:t>
+      </w:r>
+      <w:r>
+        <w:t>es</w:t>
+      </w:r>
+      <w:r>
+        <w:t xml:space="preserve"> a plateau as the model converges and further improvements become minimal. However, to fully evaluate the model's quality, it's essential to consider other aspects such as </w:t>
+      </w:r>
+      <w:r>
+        <w:t xml:space="preserve">attention through visualisation, since </w:t>
+      </w:r>
+      <w:r>
+        <w:t>attention helps ensure that the decoder is relying on relevant information in the</w:t>
+      </w:r>
+      <w:r>
+        <w:t xml:space="preserve"> question</w:t>
+      </w:r>
+      <w:r>
+        <w:t xml:space="preserve"> input sequence, which can lead to more accurate</w:t>
+      </w:r>
+      <w:r>
+        <w:t xml:space="preserve"> answer</w:t>
+      </w:r>
+      <w:r>
+        <w:t xml:space="preserve"> predictions. </w:t>
+      </w:r>
+    </w:p>
+    <w:p>
+      <w:pPr>
+        <w:jc w:val="both"/>
+      </w:pPr>
+    </w:p>
+    <w:p>
+      <w:pPr>
+        <w:jc w:val="both"/>
+      </w:pPr>
+      <w:r>
+        <w:t>Moreover, attention maps can be visualized to verify if the model is focusing on logical patterns, making it easier to identify issues like overfitting or poor generalization.</w:t>
+      </w:r>
+    </w:p>
+    <w:p>
+      <w:pPr>
+        <w:jc w:val="both"/>
+      </w:pPr>
+      <w:r>
         <w:t>**Attention Visualization** – If using attention mechanisms, analyse how the model focuses on different parts of the input sequence.</w:t>
       </w:r>
     </w:p>
@@ -8856,15 +9236,7 @@
         <w:jc w:val="both"/>
       </w:pPr>
       <w:r>
-        <w:t xml:space="preserve">By Jason Brownlee on August 27, </w:t>
-      </w:r>
-      <w:proofErr w:type="gramStart"/>
-      <w:r>
-        <w:t>2020</w:t>
-      </w:r>
-      <w:proofErr w:type="gramEnd"/>
-      <w:r>
-        <w:t xml:space="preserve"> in Long Short-Term Memory Networks</w:t>
+        <w:t>By Jason Brownlee on August 27, 2020 in Long Short-Term Memory Networks</w:t>
       </w:r>
     </w:p>
     <w:p>

</xml_diff>